<commit_message>
Start Naive Bayes for MLAZ from Udemy
</commit_message>
<xml_diff>
--- a/Stats/Coursera/DukeStatsWithR/Course4_BayesianStats/week2_BayesianInference/wk2_BayesianInference.docx
+++ b/Stats/Coursera/DukeStatsWithR/Course4_BayesianStats/week2_BayesianInference/wk2_BayesianInference.docx
@@ -1,6 +1,6 @@
 
 <file path=word/document.xml><?xml version="1.0" encoding="utf-8"?>
-<w:document xmlns:wpc="http://schemas.microsoft.com/office/word/2010/wordprocessingCanvas" xmlns:mc="http://schemas.openxmlformats.org/markup-compatibility/2006" xmlns:o="urn:schemas-microsoft-com:office:office" xmlns:r="http://schemas.openxmlformats.org/officeDocument/2006/relationships" xmlns:m="http://schemas.openxmlformats.org/officeDocument/2006/math" xmlns:v="urn:schemas-microsoft-com:vml" xmlns:wp14="http://schemas.microsoft.com/office/word/2010/wordprocessingDrawing" xmlns:wp="http://schemas.openxmlformats.org/drawingml/2006/wordprocessingDrawing" xmlns:w10="urn:schemas-microsoft-com:office:word" xmlns:w="http://schemas.openxmlformats.org/wordprocessingml/2006/main" xmlns:w14="http://schemas.microsoft.com/office/word/2010/wordml" xmlns:w15="http://schemas.microsoft.com/office/word/2012/wordml" xmlns:wpg="http://schemas.microsoft.com/office/word/2010/wordprocessingGroup" xmlns:wpi="http://schemas.microsoft.com/office/word/2010/wordprocessingInk" xmlns:wne="http://schemas.microsoft.com/office/word/2006/wordml" xmlns:wps="http://schemas.microsoft.com/office/word/2010/wordprocessingShape" mc:Ignorable="w14 w15 wp14">
+<w:document xmlns:wpc="http://schemas.microsoft.com/office/word/2010/wordprocessingCanvas" xmlns:mc="http://schemas.openxmlformats.org/markup-compatibility/2006" xmlns:o="urn:schemas-microsoft-com:office:office" xmlns:r="http://schemas.openxmlformats.org/officeDocument/2006/relationships" xmlns:m="http://schemas.openxmlformats.org/officeDocument/2006/math" xmlns:v="urn:schemas-microsoft-com:vml" xmlns:wp14="http://schemas.microsoft.com/office/word/2010/wordprocessingDrawing" xmlns:wp="http://schemas.openxmlformats.org/drawingml/2006/wordprocessingDrawing" xmlns:w10="urn:schemas-microsoft-com:office:word" xmlns:w="http://schemas.openxmlformats.org/wordprocessingml/2006/main" xmlns:w14="http://schemas.microsoft.com/office/word/2010/wordml" xmlns:w15="http://schemas.microsoft.com/office/word/2012/wordml" xmlns:wpg="http://schemas.microsoft.com/office/word/2010/wordprocessingGroup" xmlns:wpi="http://schemas.microsoft.com/office/word/2010/wordprocessingInk" xmlns:wne="http://schemas.microsoft.com/office/word/2006/wordml" xmlns:wps="http://schemas.microsoft.com/office/word/2010/wordprocessingShape" xmlns:a="http://schemas.openxmlformats.org/drawingml/2006/main" xmlns:pic="http://schemas.openxmlformats.org/drawingml/2006/picture" xmlns:a14="http://schemas.microsoft.com/office/drawing/2010/main" mc:Ignorable="w14 w15 wp14">
   <w:body>
     <w:p>
       <w:pPr>
@@ -2490,7 +2490,7 @@
       </w:r>
       <w:r>
         <w:rPr>
-          <w:rFonts w:ascii="Gulim" w:eastAsia="Gulim" w:hAnsi="Gulim" w:hint="eastAsia"/>
+          <w:rFonts w:hint="eastAsia" w:ascii="Gulim" w:hAnsi="Gulim" w:eastAsia="Gulim"/>
           <w:b/>
         </w:rPr>
         <w:t>Ѓ</w:t>
@@ -3012,7 +3012,7 @@
         <w:pStyle w:val="ListBullet"/>
         <w:ind w:left="360"/>
       </w:pPr>
-      <w:bookmarkStart w:id="0" w:name="_GoBack"/>
+      <w:bookmarkStart w:name="_GoBack" w:id="0"/>
       <w:bookmarkEnd w:id="0"/>
     </w:p>
     <w:p>
@@ -3496,25 +3496,2378 @@
           <w:ilvl w:val="1"/>
           <w:numId w:val="11"/>
         </w:numPr>
-      </w:pPr>
-      <w:r>
+        <w:rPr/>
+      </w:pPr>
+      <w:r>
+        <w:rPr/>
         <w:t xml:space="preserve">The </w:t>
       </w:r>
       <w:r>
         <w:rPr>
-          <w:b/>
+          <w:b w:val="1"/>
+          <w:bCs w:val="1"/>
         </w:rPr>
         <w:t>β</w:t>
       </w:r>
       <w:r>
+        <w:rPr/>
         <w:t xml:space="preserve"> family of distribution can</w:t>
       </w:r>
       <w:r>
-        <w:t xml:space="preserve"> </w:t>
-      </w:r>
-      <w:r>
+        <w:rPr/>
+        <w:t xml:space="preserve"> </w:t>
+      </w:r>
+      <w:r>
+        <w:rPr/>
         <w:t>describe a wide range of prior beliefs.</w:t>
       </w:r>
+    </w:p>
+    <w:p w14:noSpellErr="1">
+      <w:pPr>
+        <w:pStyle w:val="ListBullet"/>
+        <w:ind w:left="0"/>
+      </w:pPr>
+    </w:p>
+    <w:p w14:noSpellErr="1">
+      <w:pPr>
+        <w:pStyle w:val="ListBullet"/>
+        <w:ind w:left="0"/>
+        <w:jc w:val="center"/>
+        <w:rPr>
+          <w:b w:val="1"/>
+          <w:bCs w:val="1"/>
+          <w:u w:val="single"/>
+        </w:rPr>
+      </w:pPr>
+      <w:r>
+        <w:rPr>
+          <w:b w:val="1"/>
+          <w:bCs w:val="1"/>
+          <w:u w:val="single"/>
+        </w:rPr>
+        <w:t>Conjugacy</w:t>
+      </w:r>
+    </w:p>
+    <w:p>
+      <w:pPr>
+        <w:pStyle w:val="ListBullet"/>
+        <w:ind w:left="0"/>
+        <w:jc w:val="center"/>
+        <w:rPr>
+          <w:b w:val="1"/>
+          <w:bCs w:val="1"/>
+          <w:u w:val="single"/>
+        </w:rPr>
+      </w:pPr>
+    </w:p>
+    <w:p w14:noSpellErr="1">
+      <w:pPr>
+        <w:pStyle w:val="ListBullet"/>
+        <w:numPr>
+          <w:ilvl w:val="0"/>
+          <w:numId w:val="14"/>
+        </w:numPr>
+        <w:bidi w:val="0"/>
+        <w:spacing w:before="0" w:beforeAutospacing="off" w:after="0" w:afterAutospacing="off" w:line="259" w:lineRule="auto"/>
+        <w:ind w:left="360" w:right="0" w:hanging="360"/>
+        <w:jc w:val="left"/>
+        <w:rPr>
+          <w:sz w:val="22"/>
+          <w:szCs w:val="22"/>
+        </w:rPr>
+      </w:pPr>
+      <w:r>
+        <w:rPr>
+          <w:noProof w:val="0"/>
+          <w:lang w:val="en-US"/>
+        </w:rPr>
+        <w:t xml:space="preserve">Suppose you believe </w:t>
+      </w:r>
+      <w:r>
+        <w:rPr>
+          <w:noProof w:val="0"/>
+          <w:lang w:val="en-US"/>
+        </w:rPr>
+        <w:t xml:space="preserve">your data come from a </w:t>
+      </w:r>
+      <w:r>
+        <w:rPr>
+          <w:noProof w:val="0"/>
+          <w:u w:val="single"/>
+          <w:lang w:val="en-US"/>
+        </w:rPr>
+        <w:t>binomial distribution</w:t>
+      </w:r>
+      <w:r>
+        <w:rPr>
+          <w:noProof w:val="0"/>
+          <w:lang w:val="en-US"/>
+        </w:rPr>
+        <w:t xml:space="preserve"> w/ a </w:t>
+      </w:r>
+      <w:r>
+        <w:rPr>
+          <w:noProof w:val="0"/>
+          <w:lang w:val="en-US"/>
+        </w:rPr>
+        <w:t xml:space="preserve">known n, but an unknown p. </w:t>
+      </w:r>
+    </w:p>
+    <w:p>
+      <w:pPr>
+        <w:pStyle w:val="ListBullet"/>
+        <w:numPr>
+          <w:ilvl w:val="0"/>
+          <w:numId w:val="14"/>
+        </w:numPr>
+        <w:bidi w:val="0"/>
+        <w:spacing w:before="0" w:beforeAutospacing="off" w:after="0" w:afterAutospacing="off" w:line="259" w:lineRule="auto"/>
+        <w:ind w:left="360" w:right="0" w:hanging="360"/>
+        <w:jc w:val="left"/>
+        <w:rPr>
+          <w:sz w:val="22"/>
+          <w:szCs w:val="22"/>
+        </w:rPr>
+      </w:pPr>
+      <w:r>
+        <w:rPr>
+          <w:noProof w:val="0"/>
+          <w:lang w:val="en-US"/>
+        </w:rPr>
+        <w:t xml:space="preserve">Suppose your prior belief about p </w:t>
+      </w:r>
+      <w:r>
+        <w:rPr>
+          <w:noProof w:val="0"/>
+          <w:lang w:val="en-US"/>
+        </w:rPr>
+        <w:t xml:space="preserve">has the beta PDF w/ </w:t>
+      </w:r>
+      <w:r>
+        <w:rPr>
+          <w:noProof w:val="0"/>
+          <w:lang w:val="en-US"/>
+        </w:rPr>
+        <w:t>parameters (α,</w:t>
+      </w:r>
+      <w:r>
+        <w:rPr>
+          <w:noProof w:val="0"/>
+          <w:lang w:val="en-US"/>
+        </w:rPr>
+        <w:t xml:space="preserve"> </w:t>
+      </w:r>
+      <w:r>
+        <w:rPr>
+          <w:noProof w:val="0"/>
+          <w:lang w:val="en-US"/>
+        </w:rPr>
+        <w:t xml:space="preserve">β) </w:t>
+      </w:r>
+    </w:p>
+    <w:p w14:noSpellErr="1">
+      <w:pPr>
+        <w:pStyle w:val="ListBullet"/>
+        <w:numPr>
+          <w:ilvl w:val="0"/>
+          <w:numId w:val="14"/>
+        </w:numPr>
+        <w:bidi w:val="0"/>
+        <w:spacing w:before="0" w:beforeAutospacing="off" w:after="0" w:afterAutospacing="off" w:line="259" w:lineRule="auto"/>
+        <w:ind w:left="360" w:right="0" w:hanging="360"/>
+        <w:jc w:val="left"/>
+        <w:rPr>
+          <w:noProof w:val="0"/>
+          <w:sz w:val="22"/>
+          <w:szCs w:val="22"/>
+          <w:lang w:val="en-US"/>
+        </w:rPr>
+      </w:pPr>
+      <w:r>
+        <w:rPr>
+          <w:noProof w:val="0"/>
+          <w:lang w:val="en-US"/>
+        </w:rPr>
+        <w:t xml:space="preserve">If you observe x successes in </w:t>
+      </w:r>
+      <w:r>
+        <w:rPr>
+          <w:noProof w:val="0"/>
+          <w:lang w:val="en-US"/>
+        </w:rPr>
+        <w:t xml:space="preserve">n trials, it turns out </w:t>
+      </w:r>
+      <w:r>
+        <w:rPr>
+          <w:b w:val="1"/>
+          <w:bCs w:val="1"/>
+          <w:noProof w:val="0"/>
+          <w:lang w:val="en-US"/>
+        </w:rPr>
+        <w:t xml:space="preserve">Bayes' rule </w:t>
+      </w:r>
+      <w:r>
+        <w:rPr>
+          <w:noProof w:val="0"/>
+          <w:lang w:val="en-US"/>
+        </w:rPr>
+        <w:t xml:space="preserve">implies </w:t>
+      </w:r>
+      <w:r>
+        <w:rPr>
+          <w:noProof w:val="0"/>
+          <w:lang w:val="en-US"/>
+        </w:rPr>
+        <w:t xml:space="preserve">your new belief about the density of p is </w:t>
+      </w:r>
+      <w:r>
+        <w:rPr>
+          <w:b w:val="1"/>
+          <w:bCs w:val="1"/>
+          <w:i w:val="1"/>
+          <w:iCs w:val="1"/>
+          <w:noProof w:val="0"/>
+          <w:lang w:val="en-US"/>
+        </w:rPr>
+        <w:t>also</w:t>
+      </w:r>
+      <w:r>
+        <w:rPr>
+          <w:b w:val="1"/>
+          <w:bCs w:val="1"/>
+          <w:i w:val="1"/>
+          <w:iCs w:val="1"/>
+          <w:noProof w:val="0"/>
+          <w:lang w:val="en-US"/>
+        </w:rPr>
+        <w:t xml:space="preserve"> β, </w:t>
+      </w:r>
+      <w:r>
+        <w:rPr>
+          <w:b w:val="0"/>
+          <w:bCs w:val="0"/>
+          <w:i w:val="0"/>
+          <w:iCs w:val="0"/>
+          <w:noProof w:val="0"/>
+          <w:lang w:val="en-US"/>
+        </w:rPr>
+        <w:t>b</w:t>
+      </w:r>
+      <w:r>
+        <w:rPr>
+          <w:noProof w:val="0"/>
+          <w:lang w:val="en-US"/>
+        </w:rPr>
+        <w:t xml:space="preserve">ut now w/ </w:t>
+      </w:r>
+      <w:r>
+        <w:rPr>
+          <w:noProof w:val="0"/>
+          <w:lang w:val="en-US"/>
+        </w:rPr>
+        <w:t xml:space="preserve">parameters α + x and β + n – x = </w:t>
+      </w:r>
+      <w:proofErr w:type="gramStart"/>
+      <w:r>
+        <w:rPr>
+          <w:b w:val="1"/>
+          <w:bCs w:val="1"/>
+          <w:noProof w:val="0"/>
+          <w:lang w:val="en-US"/>
+        </w:rPr>
+        <w:t>beta</w:t>
+      </w:r>
+      <w:r>
+        <w:rPr>
+          <w:b w:val="1"/>
+          <w:bCs w:val="1"/>
+          <w:noProof w:val="0"/>
+          <w:lang w:val="en-US"/>
+        </w:rPr>
+        <w:t>(</w:t>
+      </w:r>
+      <w:proofErr w:type="gramEnd"/>
+      <w:r>
+        <w:rPr>
+          <w:b w:val="1"/>
+          <w:bCs w:val="1"/>
+          <w:noProof w:val="0"/>
+          <w:lang w:val="en-US"/>
+        </w:rPr>
+        <w:t>α</w:t>
+      </w:r>
+      <w:r>
+        <w:rPr>
+          <w:b w:val="1"/>
+          <w:bCs w:val="1"/>
+          <w:noProof w:val="0"/>
+          <w:lang w:val="en-US"/>
+        </w:rPr>
+        <w:t xml:space="preserve"> + x</w:t>
+      </w:r>
+      <w:r>
+        <w:rPr>
+          <w:b w:val="1"/>
+          <w:bCs w:val="1"/>
+          <w:noProof w:val="0"/>
+          <w:lang w:val="en-US"/>
+        </w:rPr>
+        <w:t xml:space="preserve">, </w:t>
+      </w:r>
+      <w:r>
+        <w:rPr>
+          <w:b w:val="1"/>
+          <w:bCs w:val="1"/>
+          <w:noProof w:val="0"/>
+          <w:lang w:val="en-US"/>
+        </w:rPr>
+        <w:t>β + n – x</w:t>
+      </w:r>
+      <w:r>
+        <w:rPr>
+          <w:b w:val="1"/>
+          <w:bCs w:val="1"/>
+          <w:noProof w:val="0"/>
+          <w:lang w:val="en-US"/>
+        </w:rPr>
+        <w:t>)</w:t>
+      </w:r>
+      <w:r>
+        <w:rPr>
+          <w:b w:val="1"/>
+          <w:bCs w:val="1"/>
+          <w:noProof w:val="0"/>
+          <w:lang w:val="en-US"/>
+        </w:rPr>
+        <w:t xml:space="preserve"> </w:t>
+      </w:r>
+    </w:p>
+    <w:p w14:noSpellErr="1">
+      <w:pPr>
+        <w:pStyle w:val="ListBullet"/>
+        <w:numPr>
+          <w:ilvl w:val="0"/>
+          <w:numId w:val="14"/>
+        </w:numPr>
+        <w:bidi w:val="0"/>
+        <w:spacing w:before="0" w:beforeAutospacing="off" w:after="0" w:afterAutospacing="off" w:line="259" w:lineRule="auto"/>
+        <w:ind w:left="360" w:right="0" w:hanging="360"/>
+        <w:jc w:val="left"/>
+        <w:rPr>
+          <w:noProof w:val="0"/>
+          <w:sz w:val="22"/>
+          <w:szCs w:val="22"/>
+          <w:lang w:val="en-US"/>
+        </w:rPr>
+      </w:pPr>
+      <w:r>
+        <w:rPr>
+          <w:noProof w:val="0"/>
+          <w:lang w:val="en-US"/>
+        </w:rPr>
+        <w:t xml:space="preserve">This is an example of </w:t>
+      </w:r>
+      <w:r>
+        <w:rPr>
+          <w:b w:val="1"/>
+          <w:bCs w:val="1"/>
+          <w:noProof w:val="0"/>
+          <w:lang w:val="en-US"/>
+        </w:rPr>
+        <w:t>conjugacy</w:t>
+      </w:r>
+      <w:r>
+        <w:rPr>
+          <w:noProof w:val="0"/>
+          <w:lang w:val="en-US"/>
+        </w:rPr>
+        <w:t xml:space="preserve">, which </w:t>
+      </w:r>
+      <w:r>
+        <w:rPr>
+          <w:noProof w:val="0"/>
+          <w:lang w:val="en-US"/>
+        </w:rPr>
+        <w:t xml:space="preserve">occurs when your </w:t>
+      </w:r>
+      <w:r>
+        <w:rPr>
+          <w:i w:val="1"/>
+          <w:iCs w:val="1"/>
+          <w:noProof w:val="0"/>
+          <w:lang w:val="en-US"/>
+        </w:rPr>
+        <w:t>new</w:t>
+      </w:r>
+      <w:r>
+        <w:rPr>
+          <w:i w:val="1"/>
+          <w:iCs w:val="1"/>
+          <w:noProof w:val="0"/>
+          <w:lang w:val="en-US"/>
+        </w:rPr>
+        <w:t xml:space="preserve"> belief</w:t>
+      </w:r>
+      <w:r>
+        <w:rPr>
+          <w:i w:val="1"/>
+          <w:iCs w:val="1"/>
+          <w:noProof w:val="0"/>
+          <w:lang w:val="en-US"/>
+        </w:rPr>
+        <w:t>/</w:t>
+      </w:r>
+      <w:r>
+        <w:rPr>
+          <w:i w:val="1"/>
+          <w:iCs w:val="1"/>
+          <w:noProof w:val="0"/>
+          <w:lang w:val="en-US"/>
+        </w:rPr>
+        <w:t xml:space="preserve">posterior distribution is in the same family of </w:t>
+      </w:r>
+      <w:r>
+        <w:rPr>
+          <w:i w:val="1"/>
+          <w:iCs w:val="1"/>
+          <w:noProof w:val="0"/>
+          <w:lang w:val="en-US"/>
+        </w:rPr>
+        <w:t>PDF</w:t>
+      </w:r>
+      <w:r>
+        <w:rPr>
+          <w:i w:val="1"/>
+          <w:iCs w:val="1"/>
+          <w:noProof w:val="0"/>
+          <w:lang w:val="en-US"/>
+        </w:rPr>
+        <w:t xml:space="preserve"> as your prior belief, but </w:t>
+      </w:r>
+      <w:r>
+        <w:rPr>
+          <w:i w:val="1"/>
+          <w:iCs w:val="1"/>
+          <w:noProof w:val="0"/>
+          <w:lang w:val="en-US"/>
+        </w:rPr>
+        <w:t xml:space="preserve">w/ </w:t>
+      </w:r>
+      <w:r>
+        <w:rPr>
+          <w:i w:val="1"/>
+          <w:iCs w:val="1"/>
+          <w:noProof w:val="0"/>
+          <w:lang w:val="en-US"/>
+        </w:rPr>
+        <w:t xml:space="preserve">new parameter values </w:t>
+      </w:r>
+      <w:r>
+        <w:rPr>
+          <w:i w:val="1"/>
+          <w:iCs w:val="1"/>
+          <w:noProof w:val="0"/>
+          <w:lang w:val="en-US"/>
+        </w:rPr>
+        <w:t xml:space="preserve">updated to reflect what you </w:t>
+      </w:r>
+      <w:r>
+        <w:rPr>
+          <w:i w:val="1"/>
+          <w:iCs w:val="1"/>
+          <w:noProof w:val="0"/>
+          <w:lang w:val="en-US"/>
+        </w:rPr>
+        <w:t>learned from the data.</w:t>
+      </w:r>
+    </w:p>
+    <w:p w14:noSpellErr="1">
+      <w:pPr>
+        <w:pStyle w:val="ListBullet"/>
+        <w:numPr>
+          <w:ilvl w:val="0"/>
+          <w:numId w:val="14"/>
+        </w:numPr>
+        <w:bidi w:val="0"/>
+        <w:spacing w:before="0" w:beforeAutospacing="off" w:after="0" w:afterAutospacing="off" w:line="259" w:lineRule="auto"/>
+        <w:ind w:right="0"/>
+        <w:jc w:val="left"/>
+        <w:rPr>
+          <w:sz w:val="22"/>
+          <w:szCs w:val="22"/>
+        </w:rPr>
+      </w:pPr>
+      <w:r>
+        <w:drawing>
+          <wp:inline wp14:editId="5274A709" wp14:anchorId="2C29BEB7">
+            <wp:extent cx="3048000" cy="444500"/>
+            <wp:effectExtent l="0" t="0" r="0" b="0"/>
+            <wp:docPr id="867705283" name="picture" title=""/>
+            <wp:cNvGraphicFramePr>
+              <a:graphicFrameLocks noChangeAspect="1"/>
+            </wp:cNvGraphicFramePr>
+            <a:graphic>
+              <a:graphicData uri="http://schemas.openxmlformats.org/drawingml/2006/picture">
+                <pic:pic>
+                  <pic:nvPicPr>
+                    <pic:cNvPr id="0" name="picture"/>
+                    <pic:cNvPicPr/>
+                  </pic:nvPicPr>
+                  <pic:blipFill>
+                    <a:blip r:embed="R5eb9a46ce24b40a9">
+                      <a:extLst>
+                        <a:ext xmlns:a="http://schemas.openxmlformats.org/drawingml/2006/main" uri="{28A0092B-C50C-407E-A947-70E740481C1C}">
+                          <a14:useLocalDpi val="0"/>
+                        </a:ext>
+                      </a:extLst>
+                    </a:blip>
+                    <a:stretch>
+                      <a:fillRect/>
+                    </a:stretch>
+                  </pic:blipFill>
+                  <pic:spPr>
+                    <a:xfrm>
+                      <a:off x="0" y="0"/>
+                      <a:ext cx="3048000" cy="444500"/>
+                    </a:xfrm>
+                    <a:prstGeom prst="rect">
+                      <a:avLst/>
+                    </a:prstGeom>
+                  </pic:spPr>
+                </pic:pic>
+              </a:graphicData>
+            </a:graphic>
+          </wp:inline>
+        </w:drawing>
+      </w:r>
+      <w:r>
+        <w:rPr>
+          <w:i w:val="1"/>
+          <w:iCs w:val="1"/>
+          <w:noProof w:val="0"/>
+          <w:lang w:val="en-US"/>
+        </w:rPr>
+        <w:t xml:space="preserve"> </w:t>
+      </w:r>
+      <w:r>
+        <w:rPr>
+          <w:i w:val="1"/>
+          <w:iCs w:val="1"/>
+          <w:noProof w:val="0"/>
+          <w:lang w:val="en-US"/>
+        </w:rPr>
+        <w:t xml:space="preserve"> = </w:t>
+      </w:r>
+      <w:r>
+        <w:drawing>
+          <wp:inline wp14:editId="7243D960" wp14:anchorId="7EC5D430">
+            <wp:extent cx="552450" cy="247650"/>
+            <wp:effectExtent l="0" t="0" r="0" b="0"/>
+            <wp:docPr id="1743030257" name="picture" title=""/>
+            <wp:cNvGraphicFramePr>
+              <a:graphicFrameLocks noChangeAspect="1"/>
+            </wp:cNvGraphicFramePr>
+            <a:graphic>
+              <a:graphicData uri="http://schemas.openxmlformats.org/drawingml/2006/picture">
+                <pic:pic>
+                  <pic:nvPicPr>
+                    <pic:cNvPr id="0" name="picture"/>
+                    <pic:cNvPicPr/>
+                  </pic:nvPicPr>
+                  <pic:blipFill>
+                    <a:blip r:embed="R4dc0e2867635468e">
+                      <a:extLst>
+                        <a:ext xmlns:a="http://schemas.openxmlformats.org/drawingml/2006/main" uri="{28A0092B-C50C-407E-A947-70E740481C1C}">
+                          <a14:useLocalDpi val="0"/>
+                        </a:ext>
+                      </a:extLst>
+                    </a:blip>
+                    <a:stretch>
+                      <a:fillRect/>
+                    </a:stretch>
+                  </pic:blipFill>
+                  <pic:spPr>
+                    <a:xfrm>
+                      <a:off x="0" y="0"/>
+                      <a:ext cx="552450" cy="247650"/>
+                    </a:xfrm>
+                    <a:prstGeom prst="rect">
+                      <a:avLst/>
+                    </a:prstGeom>
+                  </pic:spPr>
+                </pic:pic>
+              </a:graphicData>
+            </a:graphic>
+          </wp:inline>
+        </w:drawing>
+      </w:r>
+    </w:p>
+    <w:p>
+      <w:pPr>
+        <w:pStyle w:val="ListBullet"/>
+        <w:bidi w:val="0"/>
+        <w:spacing w:before="0" w:beforeAutospacing="off" w:after="0" w:afterAutospacing="off" w:line="259" w:lineRule="auto"/>
+        <w:ind w:left="0" w:right="0" w:hanging="360"/>
+        <w:jc w:val="left"/>
+        <w:rPr>
+          <w:noProof w:val="0"/>
+          <w:lang w:val="en-US"/>
+        </w:rPr>
+      </w:pPr>
+    </w:p>
+    <w:p>
+      <w:pPr>
+        <w:pStyle w:val="ListBullet"/>
+        <w:numPr>
+          <w:ilvl w:val="0"/>
+          <w:numId w:val="14"/>
+        </w:numPr>
+        <w:bidi w:val="0"/>
+        <w:spacing w:before="0" w:beforeAutospacing="off" w:after="0" w:afterAutospacing="off" w:line="259" w:lineRule="auto"/>
+        <w:ind w:left="360" w:right="0" w:hanging="360"/>
+        <w:jc w:val="left"/>
+        <w:rPr>
+          <w:noProof w:val="0"/>
+          <w:sz w:val="22"/>
+          <w:szCs w:val="22"/>
+          <w:lang w:val="en-US"/>
+        </w:rPr>
+      </w:pPr>
+      <w:r>
+        <w:rPr>
+          <w:noProof w:val="0"/>
+          <w:lang w:val="en-US"/>
+        </w:rPr>
+        <w:t xml:space="preserve">Why are the beta-binomials families conjugate? </w:t>
+      </w:r>
+    </w:p>
+    <w:p>
+      <w:pPr>
+        <w:pStyle w:val="ListBullet"/>
+        <w:numPr>
+          <w:ilvl w:val="0"/>
+          <w:numId w:val="14"/>
+        </w:numPr>
+        <w:bidi w:val="0"/>
+        <w:spacing w:before="0" w:beforeAutospacing="off" w:after="0" w:afterAutospacing="off" w:line="259" w:lineRule="auto"/>
+        <w:ind w:left="360" w:right="0" w:hanging="360"/>
+        <w:jc w:val="left"/>
+        <w:rPr>
+          <w:noProof w:val="0"/>
+          <w:sz w:val="22"/>
+          <w:szCs w:val="22"/>
+          <w:lang w:val="en-US"/>
+        </w:rPr>
+      </w:pPr>
+      <w:r>
+        <w:rPr>
+          <w:noProof w:val="0"/>
+          <w:lang w:val="en-US"/>
+        </w:rPr>
+        <w:t xml:space="preserve">Recall the form of Bayes' rule </w:t>
+      </w:r>
+      <w:r>
+        <w:rPr>
+          <w:noProof w:val="0"/>
+          <w:lang w:val="en-US"/>
+        </w:rPr>
+        <w:t xml:space="preserve">used for </w:t>
+      </w:r>
+      <w:r>
+        <w:rPr>
+          <w:i w:val="1"/>
+          <w:iCs w:val="1"/>
+          <w:noProof w:val="0"/>
+          <w:u w:val="single"/>
+          <w:lang w:val="en-US"/>
+        </w:rPr>
+        <w:t>discrete</w:t>
+      </w:r>
+      <w:r>
+        <w:rPr>
+          <w:i w:val="1"/>
+          <w:iCs w:val="1"/>
+          <w:noProof w:val="0"/>
+          <w:lang w:val="en-US"/>
+        </w:rPr>
+        <w:t xml:space="preserve"> </w:t>
+      </w:r>
+      <w:r>
+        <w:rPr>
+          <w:noProof w:val="0"/>
+          <w:lang w:val="en-US"/>
+        </w:rPr>
+        <w:t xml:space="preserve">random variables. </w:t>
+      </w:r>
+    </w:p>
+    <w:p>
+      <w:pPr>
+        <w:pStyle w:val="ListBullet"/>
+        <w:bidi w:val="0"/>
+        <w:spacing w:before="0" w:beforeAutospacing="off" w:after="0" w:afterAutospacing="off" w:line="259" w:lineRule="auto"/>
+        <w:ind w:left="1440" w:right="0" w:hanging="0" w:firstLine="720"/>
+        <w:jc w:val="left"/>
+      </w:pPr>
+      <w:r>
+        <w:drawing>
+          <wp:inline wp14:editId="241187CB" wp14:anchorId="5FF1779F">
+            <wp:extent cx="2349500" cy="357320"/>
+            <wp:effectExtent l="0" t="0" r="0" b="0"/>
+            <wp:docPr id="467574429" name="picture" title=""/>
+            <wp:cNvGraphicFramePr>
+              <a:graphicFrameLocks noChangeAspect="1"/>
+            </wp:cNvGraphicFramePr>
+            <a:graphic>
+              <a:graphicData uri="http://schemas.openxmlformats.org/drawingml/2006/picture">
+                <pic:pic>
+                  <pic:nvPicPr>
+                    <pic:cNvPr id="0" name="picture"/>
+                    <pic:cNvPicPr/>
+                  </pic:nvPicPr>
+                  <pic:blipFill>
+                    <a:blip r:embed="R4fabafe85039495a">
+                      <a:extLst>
+                        <a:ext xmlns:a="http://schemas.openxmlformats.org/drawingml/2006/main" uri="{28A0092B-C50C-407E-A947-70E740481C1C}">
+                          <a14:useLocalDpi val="0"/>
+                        </a:ext>
+                      </a:extLst>
+                    </a:blip>
+                    <a:stretch>
+                      <a:fillRect/>
+                    </a:stretch>
+                  </pic:blipFill>
+                  <pic:spPr>
+                    <a:xfrm>
+                      <a:off x="0" y="0"/>
+                      <a:ext cx="2349500" cy="357320"/>
+                    </a:xfrm>
+                    <a:prstGeom prst="rect">
+                      <a:avLst/>
+                    </a:prstGeom>
+                  </pic:spPr>
+                </pic:pic>
+              </a:graphicData>
+            </a:graphic>
+          </wp:inline>
+        </w:drawing>
+      </w:r>
+    </w:p>
+    <w:p w14:noSpellErr="1">
+      <w:pPr>
+        <w:pStyle w:val="ListBullet"/>
+        <w:numPr>
+          <w:ilvl w:val="0"/>
+          <w:numId w:val="14"/>
+        </w:numPr>
+        <w:bidi w:val="0"/>
+        <w:spacing w:before="0" w:beforeAutospacing="off" w:after="0" w:afterAutospacing="off" w:line="259" w:lineRule="auto"/>
+        <w:ind w:left="360" w:right="0" w:hanging="360"/>
+        <w:jc w:val="left"/>
+        <w:rPr>
+          <w:noProof w:val="0"/>
+          <w:sz w:val="22"/>
+          <w:szCs w:val="22"/>
+          <w:lang w:val="en-US"/>
+        </w:rPr>
+      </w:pPr>
+      <w:r>
+        <w:rPr>
+          <w:noProof w:val="0"/>
+          <w:lang w:val="en-US"/>
+        </w:rPr>
+        <w:t xml:space="preserve">This formula cannot apply to </w:t>
+      </w:r>
+      <w:r>
+        <w:rPr>
+          <w:i w:val="1"/>
+          <w:iCs w:val="1"/>
+          <w:noProof w:val="0"/>
+          <w:u w:val="single"/>
+          <w:lang w:val="en-US"/>
+        </w:rPr>
+        <w:t>continuous</w:t>
+      </w:r>
+      <w:r>
+        <w:rPr>
+          <w:i w:val="1"/>
+          <w:iCs w:val="1"/>
+          <w:noProof w:val="0"/>
+          <w:lang w:val="en-US"/>
+        </w:rPr>
+        <w:t xml:space="preserve"> </w:t>
+      </w:r>
+      <w:r>
+        <w:rPr>
+          <w:noProof w:val="0"/>
+          <w:lang w:val="en-US"/>
+        </w:rPr>
+        <w:t>random variables, such as the p w</w:t>
+      </w:r>
+      <w:r>
+        <w:rPr>
+          <w:noProof w:val="0"/>
+          <w:lang w:val="en-US"/>
+        </w:rPr>
+        <w:t xml:space="preserve">/ </w:t>
+      </w:r>
+      <w:r>
+        <w:rPr>
+          <w:noProof w:val="0"/>
+          <w:lang w:val="en-US"/>
+        </w:rPr>
+        <w:t xml:space="preserve">the beta prior, since the denominator sums over </w:t>
+      </w:r>
+      <w:r>
+        <w:rPr>
+          <w:noProof w:val="0"/>
+          <w:lang w:val="en-US"/>
+        </w:rPr>
+        <w:t>ALL</w:t>
+      </w:r>
+      <w:r>
+        <w:rPr>
+          <w:noProof w:val="0"/>
+          <w:lang w:val="en-US"/>
+        </w:rPr>
+        <w:t xml:space="preserve"> </w:t>
+      </w:r>
+      <w:r>
+        <w:rPr>
+          <w:i w:val="0"/>
+          <w:iCs w:val="0"/>
+          <w:noProof w:val="0"/>
+          <w:lang w:val="en-US"/>
+        </w:rPr>
+        <w:t xml:space="preserve">possible </w:t>
+      </w:r>
+      <w:r>
+        <w:rPr>
+          <w:noProof w:val="0"/>
+          <w:lang w:val="en-US"/>
+        </w:rPr>
+        <w:t>values of the random variable</w:t>
+      </w:r>
+      <w:r>
+        <w:rPr>
+          <w:noProof w:val="0"/>
+          <w:lang w:val="en-US"/>
+        </w:rPr>
+        <w:t>, b</w:t>
+      </w:r>
+      <w:r>
+        <w:rPr>
+          <w:noProof w:val="0"/>
+          <w:lang w:val="en-US"/>
+        </w:rPr>
+        <w:t xml:space="preserve">ut the p can take any value between </w:t>
+      </w:r>
+      <w:r>
+        <w:rPr>
+          <w:noProof w:val="0"/>
+          <w:lang w:val="en-US"/>
+        </w:rPr>
+        <w:t>0-1</w:t>
+      </w:r>
+    </w:p>
+    <w:p w14:noSpellErr="1">
+      <w:pPr>
+        <w:pStyle w:val="ListBullet"/>
+        <w:numPr>
+          <w:ilvl w:val="0"/>
+          <w:numId w:val="14"/>
+        </w:numPr>
+        <w:bidi w:val="0"/>
+        <w:spacing w:before="0" w:beforeAutospacing="off" w:after="0" w:afterAutospacing="off" w:line="259" w:lineRule="auto"/>
+        <w:ind w:left="360" w:right="0" w:hanging="360"/>
+        <w:jc w:val="left"/>
+        <w:rPr>
+          <w:noProof w:val="0"/>
+          <w:sz w:val="22"/>
+          <w:szCs w:val="22"/>
+          <w:lang w:val="en-US"/>
+        </w:rPr>
+      </w:pPr>
+      <w:r>
+        <w:rPr>
+          <w:noProof w:val="0"/>
+          <w:lang w:val="en-US"/>
+        </w:rPr>
+        <w:t>N</w:t>
+      </w:r>
+      <w:r>
+        <w:rPr>
+          <w:noProof w:val="0"/>
+          <w:lang w:val="en-US"/>
+        </w:rPr>
+        <w:t xml:space="preserve">eed the version of Bayes' rule that applies to </w:t>
+      </w:r>
+      <w:r>
+        <w:rPr>
+          <w:i w:val="1"/>
+          <w:iCs w:val="1"/>
+          <w:noProof w:val="0"/>
+          <w:lang w:val="en-US"/>
+        </w:rPr>
+        <w:t xml:space="preserve">continuous </w:t>
+      </w:r>
+      <w:r>
+        <w:rPr>
+          <w:noProof w:val="0"/>
+          <w:lang w:val="en-US"/>
+        </w:rPr>
+        <w:t>random variables</w:t>
+      </w:r>
+      <w:r>
+        <w:rPr>
+          <w:noProof w:val="0"/>
+          <w:lang w:val="en-US"/>
+        </w:rPr>
+        <w:t xml:space="preserve"> (</w:t>
+      </w:r>
+      <w:r>
+        <w:rPr>
+          <w:noProof w:val="0"/>
+          <w:lang w:val="en-US"/>
+        </w:rPr>
+        <w:t>analogous to the discrete form</w:t>
+      </w:r>
+      <w:r>
+        <w:rPr>
+          <w:noProof w:val="0"/>
+          <w:lang w:val="en-US"/>
+        </w:rPr>
+        <w:t>)</w:t>
+      </w:r>
+    </w:p>
+    <w:p>
+      <w:pPr>
+        <w:pStyle w:val="ListBullet"/>
+        <w:bidi w:val="0"/>
+        <w:spacing w:before="0" w:beforeAutospacing="off" w:after="0" w:afterAutospacing="off" w:line="259" w:lineRule="auto"/>
+        <w:ind w:left="1440" w:right="0" w:firstLine="720"/>
+        <w:jc w:val="left"/>
+      </w:pPr>
+      <w:r>
+        <w:drawing>
+          <wp:inline wp14:editId="54B13465" wp14:anchorId="56E51F7B">
+            <wp:extent cx="2850078" cy="457200"/>
+            <wp:effectExtent l="0" t="0" r="0" b="0"/>
+            <wp:docPr id="1908347601" name="picture" title=""/>
+            <wp:cNvGraphicFramePr>
+              <a:graphicFrameLocks noChangeAspect="1"/>
+            </wp:cNvGraphicFramePr>
+            <a:graphic>
+              <a:graphicData uri="http://schemas.openxmlformats.org/drawingml/2006/picture">
+                <pic:pic>
+                  <pic:nvPicPr>
+                    <pic:cNvPr id="0" name="picture"/>
+                    <pic:cNvPicPr/>
+                  </pic:nvPicPr>
+                  <pic:blipFill>
+                    <a:blip r:embed="Rc098f3c93f8f4b16">
+                      <a:extLst>
+                        <a:ext xmlns:a="http://schemas.openxmlformats.org/drawingml/2006/main" uri="{28A0092B-C50C-407E-A947-70E740481C1C}">
+                          <a14:useLocalDpi val="0"/>
+                        </a:ext>
+                      </a:extLst>
+                    </a:blip>
+                    <a:stretch>
+                      <a:fillRect/>
+                    </a:stretch>
+                  </pic:blipFill>
+                  <pic:spPr>
+                    <a:xfrm>
+                      <a:off x="0" y="0"/>
+                      <a:ext cx="2850078" cy="457200"/>
+                    </a:xfrm>
+                    <a:prstGeom prst="rect">
+                      <a:avLst/>
+                    </a:prstGeom>
+                  </pic:spPr>
+                </pic:pic>
+              </a:graphicData>
+            </a:graphic>
+          </wp:inline>
+        </w:drawing>
+      </w:r>
+    </w:p>
+    <w:p w14:noSpellErr="1">
+      <w:pPr>
+        <w:pStyle w:val="ListBullet"/>
+        <w:numPr>
+          <w:ilvl w:val="0"/>
+          <w:numId w:val="14"/>
+        </w:numPr>
+        <w:bidi w:val="0"/>
+        <w:spacing w:before="0" w:beforeAutospacing="off" w:after="0" w:afterAutospacing="off" w:line="259" w:lineRule="auto"/>
+        <w:ind w:left="360" w:right="0" w:hanging="360"/>
+        <w:jc w:val="left"/>
+        <w:rPr>
+          <w:noProof w:val="0"/>
+          <w:sz w:val="22"/>
+          <w:szCs w:val="22"/>
+          <w:lang w:val="en-US"/>
+        </w:rPr>
+      </w:pPr>
+      <w:r>
+        <w:rPr>
+          <w:noProof w:val="0"/>
+          <w:lang w:val="en-US"/>
+        </w:rPr>
+        <w:t>The integral in the denominator is like a sum</w:t>
+      </w:r>
+      <w:r>
+        <w:rPr>
+          <w:noProof w:val="0"/>
+          <w:lang w:val="en-US"/>
+        </w:rPr>
+        <w:t xml:space="preserve"> = some </w:t>
+      </w:r>
+      <w:r>
+        <w:rPr>
+          <w:noProof w:val="0"/>
+          <w:lang w:val="en-US"/>
+        </w:rPr>
+        <w:t xml:space="preserve">constant that ensures </w:t>
+      </w:r>
+      <w:r>
+        <w:rPr>
+          <w:noProof w:val="0"/>
+          <w:lang w:val="en-US"/>
+        </w:rPr>
+        <w:t xml:space="preserve">the total </w:t>
+      </w:r>
+      <w:r>
+        <w:rPr>
+          <w:noProof w:val="0"/>
+          <w:lang w:val="en-US"/>
+        </w:rPr>
+        <w:t xml:space="preserve">AUC </w:t>
+      </w:r>
+      <w:r>
+        <w:rPr>
+          <w:noProof w:val="0"/>
+          <w:lang w:val="en-US"/>
+        </w:rPr>
+        <w:t>curve</w:t>
+      </w:r>
+      <w:r>
+        <w:rPr>
+          <w:noProof w:val="0"/>
+          <w:lang w:val="en-US"/>
+        </w:rPr>
+        <w:t xml:space="preserve"> (</w:t>
+      </w:r>
+      <w:r>
+        <w:rPr>
+          <w:noProof w:val="0"/>
+          <w:lang w:val="en-US"/>
+        </w:rPr>
+        <w:t xml:space="preserve">the </w:t>
+      </w:r>
+      <w:r>
+        <w:rPr>
+          <w:noProof w:val="0"/>
+          <w:lang w:val="en-US"/>
+        </w:rPr>
+        <w:t xml:space="preserve">PDF) </w:t>
+      </w:r>
+      <w:r>
+        <w:rPr>
+          <w:noProof w:val="0"/>
+          <w:lang w:val="en-US"/>
+        </w:rPr>
+        <w:t xml:space="preserve">= </w:t>
+      </w:r>
+      <w:r>
+        <w:rPr>
+          <w:noProof w:val="0"/>
+          <w:lang w:val="en-US"/>
+        </w:rPr>
+        <w:t>1</w:t>
+      </w:r>
+      <w:r>
+        <w:rPr>
+          <w:noProof w:val="0"/>
+          <w:lang w:val="en-US"/>
+        </w:rPr>
+        <w:t xml:space="preserve">. </w:t>
+      </w:r>
+    </w:p>
+    <w:p w14:noSpellErr="1">
+      <w:pPr>
+        <w:pStyle w:val="ListBullet"/>
+        <w:numPr>
+          <w:ilvl w:val="0"/>
+          <w:numId w:val="14"/>
+        </w:numPr>
+        <w:bidi w:val="0"/>
+        <w:spacing w:before="0" w:beforeAutospacing="off" w:after="0" w:afterAutospacing="off" w:line="259" w:lineRule="auto"/>
+        <w:ind w:left="360" w:right="0" w:hanging="360"/>
+        <w:jc w:val="left"/>
+        <w:rPr>
+          <w:noProof w:val="0"/>
+          <w:sz w:val="22"/>
+          <w:szCs w:val="22"/>
+          <w:lang w:val="en-US"/>
+        </w:rPr>
+      </w:pPr>
+      <w:r>
+        <w:rPr>
+          <w:noProof w:val="0"/>
+          <w:lang w:val="en-US"/>
+        </w:rPr>
+        <w:t xml:space="preserve">Also, note </w:t>
+      </w:r>
+      <w:r>
+        <w:rPr>
+          <w:noProof w:val="0"/>
+          <w:lang w:val="en-US"/>
+        </w:rPr>
+        <w:t xml:space="preserve">the </w:t>
+      </w:r>
+      <w:r>
+        <w:rPr>
+          <w:noProof w:val="0"/>
+          <w:lang w:val="en-US"/>
+        </w:rPr>
+        <w:t>1</w:t>
+      </w:r>
+      <w:r>
+        <w:rPr>
+          <w:noProof w:val="0"/>
+          <w:vertAlign w:val="superscript"/>
+          <w:lang w:val="en-US"/>
+        </w:rPr>
+        <w:t>st</w:t>
+      </w:r>
+      <w:r>
+        <w:rPr>
+          <w:noProof w:val="0"/>
+          <w:lang w:val="en-US"/>
+        </w:rPr>
+        <w:t xml:space="preserve"> </w:t>
+      </w:r>
+      <w:r>
+        <w:rPr>
+          <w:noProof w:val="0"/>
+          <w:lang w:val="en-US"/>
+        </w:rPr>
+        <w:t xml:space="preserve">term in the numerator </w:t>
+      </w:r>
+      <w:r>
+        <w:rPr>
+          <w:noProof w:val="0"/>
+          <w:lang w:val="en-US"/>
+        </w:rPr>
+        <w:t xml:space="preserve">= </w:t>
+      </w:r>
+      <w:r>
+        <w:rPr>
+          <w:noProof w:val="0"/>
+          <w:lang w:val="en-US"/>
+        </w:rPr>
+        <w:t xml:space="preserve">probability of observing your data, given a specific value of p, </w:t>
+      </w:r>
+      <w:r>
+        <w:rPr>
+          <w:noProof w:val="0"/>
+          <w:lang w:val="en-US"/>
+        </w:rPr>
+        <w:t xml:space="preserve">+ </w:t>
+      </w:r>
+      <w:r>
+        <w:rPr>
+          <w:noProof w:val="0"/>
+          <w:lang w:val="en-US"/>
+        </w:rPr>
+        <w:t xml:space="preserve">the </w:t>
+      </w:r>
+      <w:r>
+        <w:rPr>
+          <w:noProof w:val="0"/>
+          <w:lang w:val="en-US"/>
+        </w:rPr>
+        <w:t>2</w:t>
+      </w:r>
+      <w:r>
+        <w:rPr>
+          <w:noProof w:val="0"/>
+          <w:vertAlign w:val="superscript"/>
+          <w:lang w:val="en-US"/>
+        </w:rPr>
+        <w:t>nd</w:t>
+      </w:r>
+      <w:r>
+        <w:rPr>
+          <w:noProof w:val="0"/>
+          <w:lang w:val="en-US"/>
+        </w:rPr>
+        <w:t xml:space="preserve"> </w:t>
+      </w:r>
+      <w:r>
+        <w:rPr>
+          <w:noProof w:val="0"/>
+          <w:lang w:val="en-US"/>
+        </w:rPr>
+        <w:t>term</w:t>
+      </w:r>
+      <w:r>
+        <w:rPr>
+          <w:noProof w:val="0"/>
+          <w:lang w:val="en-US"/>
+        </w:rPr>
+        <w:t xml:space="preserve"> = </w:t>
+      </w:r>
+      <w:r>
+        <w:rPr>
+          <w:noProof w:val="0"/>
+          <w:lang w:val="en-US"/>
+        </w:rPr>
+        <w:t xml:space="preserve">density for your prior belief about p. </w:t>
+      </w:r>
+    </w:p>
+    <w:p w14:noSpellErr="1">
+      <w:pPr>
+        <w:pStyle w:val="ListBullet"/>
+        <w:numPr>
+          <w:ilvl w:val="0"/>
+          <w:numId w:val="14"/>
+        </w:numPr>
+        <w:bidi w:val="0"/>
+        <w:spacing w:before="0" w:beforeAutospacing="off" w:after="0" w:afterAutospacing="off" w:line="259" w:lineRule="auto"/>
+        <w:ind w:left="360" w:right="0" w:hanging="360"/>
+        <w:jc w:val="left"/>
+        <w:rPr>
+          <w:noProof w:val="0"/>
+          <w:sz w:val="22"/>
+          <w:szCs w:val="22"/>
+          <w:lang w:val="en-US"/>
+        </w:rPr>
+      </w:pPr>
+      <w:r>
+        <w:rPr>
+          <w:noProof w:val="0"/>
+          <w:lang w:val="en-US"/>
+        </w:rPr>
+        <w:t>In the beta-binomial case</w:t>
+      </w:r>
+      <w:r>
+        <w:rPr>
+          <w:noProof w:val="0"/>
+          <w:lang w:val="en-US"/>
+        </w:rPr>
+        <w:t>:</w:t>
+      </w:r>
+    </w:p>
+    <w:p>
+      <w:pPr>
+        <w:pStyle w:val="ListBullet"/>
+        <w:bidi w:val="0"/>
+        <w:spacing w:before="0" w:beforeAutospacing="off" w:after="0" w:afterAutospacing="off" w:line="259" w:lineRule="auto"/>
+        <w:ind w:left="1440" w:right="0" w:firstLine="720"/>
+        <w:jc w:val="left"/>
+      </w:pPr>
+      <w:r>
+        <w:drawing>
+          <wp:inline wp14:editId="57B80999" wp14:anchorId="7412A969">
+            <wp:extent cx="2884714" cy="504825"/>
+            <wp:effectExtent l="0" t="0" r="0" b="0"/>
+            <wp:docPr id="2121359430" name="picture" title=""/>
+            <wp:cNvGraphicFramePr>
+              <a:graphicFrameLocks noChangeAspect="1"/>
+            </wp:cNvGraphicFramePr>
+            <a:graphic>
+              <a:graphicData uri="http://schemas.openxmlformats.org/drawingml/2006/picture">
+                <pic:pic>
+                  <pic:nvPicPr>
+                    <pic:cNvPr id="0" name="picture"/>
+                    <pic:cNvPicPr/>
+                  </pic:nvPicPr>
+                  <pic:blipFill>
+                    <a:blip r:embed="R860ffc7f28c34465">
+                      <a:extLst>
+                        <a:ext xmlns:a="http://schemas.openxmlformats.org/drawingml/2006/main" uri="{28A0092B-C50C-407E-A947-70E740481C1C}">
+                          <a14:useLocalDpi val="0"/>
+                        </a:ext>
+                      </a:extLst>
+                    </a:blip>
+                    <a:stretch>
+                      <a:fillRect/>
+                    </a:stretch>
+                  </pic:blipFill>
+                  <pic:spPr>
+                    <a:xfrm>
+                      <a:off x="0" y="0"/>
+                      <a:ext cx="2884714" cy="504825"/>
+                    </a:xfrm>
+                    <a:prstGeom prst="rect">
+                      <a:avLst/>
+                    </a:prstGeom>
+                  </pic:spPr>
+                </pic:pic>
+              </a:graphicData>
+            </a:graphic>
+          </wp:inline>
+        </w:drawing>
+      </w:r>
+    </w:p>
+    <w:p w14:noSpellErr="1">
+      <w:pPr>
+        <w:pStyle w:val="ListBullet"/>
+        <w:numPr>
+          <w:ilvl w:val="0"/>
+          <w:numId w:val="14"/>
+        </w:numPr>
+        <w:bidi w:val="0"/>
+        <w:spacing w:before="0" w:beforeAutospacing="off" w:after="0" w:afterAutospacing="off" w:line="259" w:lineRule="auto"/>
+        <w:ind w:left="360" w:right="0" w:hanging="360"/>
+        <w:jc w:val="left"/>
+        <w:rPr>
+          <w:noProof w:val="0"/>
+          <w:sz w:val="22"/>
+          <w:szCs w:val="22"/>
+          <w:lang w:val="en-US"/>
+        </w:rPr>
+      </w:pPr>
+      <w:r>
+        <w:rPr>
+          <w:noProof w:val="0"/>
+          <w:lang w:val="en-US"/>
+        </w:rPr>
+        <w:t xml:space="preserve">the probability of observing x heads </w:t>
+      </w:r>
+      <w:r>
+        <w:rPr>
+          <w:noProof w:val="0"/>
+          <w:lang w:val="en-US"/>
+        </w:rPr>
+        <w:t xml:space="preserve">+ </w:t>
+      </w:r>
+      <w:r>
+        <w:rPr>
+          <w:noProof w:val="0"/>
+          <w:lang w:val="en-US"/>
+        </w:rPr>
+        <w:t xml:space="preserve">n tosses, when the probability of success </w:t>
+      </w:r>
+      <w:r>
+        <w:rPr>
+          <w:noProof w:val="0"/>
+          <w:lang w:val="en-US"/>
+        </w:rPr>
+        <w:t xml:space="preserve">= </w:t>
+      </w:r>
+      <w:r>
+        <w:rPr>
+          <w:noProof w:val="0"/>
+          <w:lang w:val="en-US"/>
+        </w:rPr>
+        <w:t xml:space="preserve">p, is given by the </w:t>
+      </w:r>
+      <w:r>
+        <w:rPr>
+          <w:noProof w:val="0"/>
+          <w:lang w:val="en-US"/>
+        </w:rPr>
+        <w:t>1</w:t>
+      </w:r>
+      <w:r>
+        <w:rPr>
+          <w:noProof w:val="0"/>
+          <w:vertAlign w:val="superscript"/>
+          <w:lang w:val="en-US"/>
+        </w:rPr>
+        <w:t>st</w:t>
+      </w:r>
+      <w:r>
+        <w:rPr>
+          <w:noProof w:val="0"/>
+          <w:lang w:val="en-US"/>
+        </w:rPr>
+        <w:t xml:space="preserve"> </w:t>
+      </w:r>
+      <w:r>
+        <w:rPr>
+          <w:noProof w:val="0"/>
+          <w:lang w:val="en-US"/>
+        </w:rPr>
+        <w:t xml:space="preserve">term in the numerator. </w:t>
+      </w:r>
+    </w:p>
+    <w:p w14:noSpellErr="1">
+      <w:pPr>
+        <w:pStyle w:val="ListBullet"/>
+        <w:numPr>
+          <w:ilvl w:val="0"/>
+          <w:numId w:val="14"/>
+        </w:numPr>
+        <w:bidi w:val="0"/>
+        <w:spacing w:before="0" w:beforeAutospacing="off" w:after="0" w:afterAutospacing="off" w:line="259" w:lineRule="auto"/>
+        <w:ind w:left="360" w:right="0" w:hanging="360"/>
+        <w:jc w:val="left"/>
+        <w:rPr>
+          <w:noProof w:val="0"/>
+          <w:sz w:val="22"/>
+          <w:szCs w:val="22"/>
+          <w:lang w:val="en-US"/>
+        </w:rPr>
+      </w:pPr>
+      <w:r>
+        <w:rPr>
+          <w:noProof w:val="0"/>
+          <w:lang w:val="en-US"/>
+        </w:rPr>
+        <w:t>I</w:t>
+      </w:r>
+      <w:r>
+        <w:rPr>
+          <w:noProof w:val="0"/>
+          <w:lang w:val="en-US"/>
+        </w:rPr>
+        <w:t xml:space="preserve">f you have a beta prior </w:t>
+      </w:r>
+      <w:r>
+        <w:rPr>
+          <w:noProof w:val="0"/>
+          <w:lang w:val="en-US"/>
+        </w:rPr>
+        <w:t xml:space="preserve">w/ </w:t>
+      </w:r>
+      <w:r>
+        <w:rPr>
+          <w:noProof w:val="0"/>
+          <w:lang w:val="en-US"/>
+        </w:rPr>
+        <w:t xml:space="preserve">parameters α </w:t>
+      </w:r>
+      <w:r>
+        <w:rPr>
+          <w:noProof w:val="0"/>
+          <w:lang w:val="en-US"/>
+        </w:rPr>
+        <w:t xml:space="preserve">+ </w:t>
+      </w:r>
+      <w:r>
+        <w:rPr>
+          <w:noProof w:val="0"/>
+          <w:lang w:val="en-US"/>
+        </w:rPr>
+        <w:t xml:space="preserve">β, </w:t>
+      </w:r>
+      <w:r>
+        <w:rPr>
+          <w:noProof w:val="0"/>
+          <w:lang w:val="en-US"/>
+        </w:rPr>
+        <w:t xml:space="preserve">the density for p </w:t>
+      </w:r>
+      <w:r>
+        <w:rPr>
+          <w:noProof w:val="0"/>
+          <w:lang w:val="en-US"/>
+        </w:rPr>
+        <w:t xml:space="preserve">= </w:t>
+      </w:r>
+      <w:r>
+        <w:rPr>
+          <w:noProof w:val="0"/>
+          <w:lang w:val="en-US"/>
+        </w:rPr>
+        <w:t xml:space="preserve">the </w:t>
+      </w:r>
+      <w:r>
+        <w:rPr>
+          <w:noProof w:val="0"/>
+          <w:lang w:val="en-US"/>
+        </w:rPr>
+        <w:t>2</w:t>
+      </w:r>
+      <w:r>
+        <w:rPr>
+          <w:noProof w:val="0"/>
+          <w:vertAlign w:val="superscript"/>
+          <w:lang w:val="en-US"/>
+        </w:rPr>
+        <w:t>nd</w:t>
+      </w:r>
+      <w:r>
+        <w:rPr>
+          <w:noProof w:val="0"/>
+          <w:lang w:val="en-US"/>
+        </w:rPr>
+        <w:t xml:space="preserve"> </w:t>
+      </w:r>
+      <w:r>
+        <w:rPr>
+          <w:noProof w:val="0"/>
+          <w:lang w:val="en-US"/>
+        </w:rPr>
+        <w:t xml:space="preserve">term in the numerator. </w:t>
+      </w:r>
+    </w:p>
+    <w:p>
+      <w:pPr>
+        <w:pStyle w:val="ListBullet"/>
+        <w:numPr>
+          <w:ilvl w:val="0"/>
+          <w:numId w:val="14"/>
+        </w:numPr>
+        <w:bidi w:val="0"/>
+        <w:spacing w:before="0" w:beforeAutospacing="off" w:after="0" w:afterAutospacing="off" w:line="259" w:lineRule="auto"/>
+        <w:ind w:left="360" w:right="0" w:hanging="360"/>
+        <w:jc w:val="left"/>
+        <w:rPr>
+          <w:noProof w:val="0"/>
+          <w:sz w:val="22"/>
+          <w:szCs w:val="22"/>
+          <w:lang w:val="en-US"/>
+        </w:rPr>
+      </w:pPr>
+      <w:r>
+        <w:rPr>
+          <w:noProof w:val="0"/>
+          <w:lang w:val="en-US"/>
+        </w:rPr>
+        <w:t>So</w:t>
+      </w:r>
+      <w:r>
+        <w:rPr>
+          <w:noProof w:val="0"/>
+          <w:lang w:val="en-US"/>
+        </w:rPr>
+        <w:t>,</w:t>
+      </w:r>
+      <w:r>
+        <w:rPr>
+          <w:noProof w:val="0"/>
+          <w:lang w:val="en-US"/>
+        </w:rPr>
+        <w:t xml:space="preserve"> if</w:t>
+      </w:r>
+      <w:r>
+        <w:rPr>
+          <w:noProof w:val="0"/>
+          <w:lang w:val="en-US"/>
+        </w:rPr>
+        <w:t xml:space="preserve"> </w:t>
+      </w:r>
+      <w:r>
+        <w:rPr>
+          <w:noProof w:val="0"/>
+          <w:lang w:val="en-US"/>
+        </w:rPr>
+        <w:t xml:space="preserve">we use the continuous version of Bayes' rule, we find </w:t>
+      </w:r>
+      <w:r>
+        <w:rPr>
+          <w:noProof w:val="0"/>
+          <w:lang w:val="en-US"/>
+        </w:rPr>
+        <w:t xml:space="preserve">the posterior distribution is given by the formula in the last line. </w:t>
+      </w:r>
+    </w:p>
+    <w:p w14:noSpellErr="1">
+      <w:pPr>
+        <w:pStyle w:val="ListBullet"/>
+        <w:numPr>
+          <w:ilvl w:val="0"/>
+          <w:numId w:val="14"/>
+        </w:numPr>
+        <w:bidi w:val="0"/>
+        <w:spacing w:before="0" w:beforeAutospacing="off" w:after="0" w:afterAutospacing="off" w:line="259" w:lineRule="auto"/>
+        <w:ind w:left="360" w:right="0" w:hanging="360"/>
+        <w:jc w:val="left"/>
+        <w:rPr>
+          <w:noProof w:val="0"/>
+          <w:sz w:val="22"/>
+          <w:szCs w:val="22"/>
+          <w:lang w:val="en-US"/>
+        </w:rPr>
+      </w:pPr>
+      <w:r>
+        <w:rPr>
+          <w:noProof w:val="0"/>
+          <w:lang w:val="en-US"/>
+        </w:rPr>
+        <w:t xml:space="preserve">In the </w:t>
+      </w:r>
+      <w:r>
+        <w:rPr>
+          <w:noProof w:val="0"/>
+          <w:lang w:val="en-US"/>
+        </w:rPr>
+        <w:t>numerator</w:t>
+      </w:r>
+      <w:r>
+        <w:rPr>
+          <w:noProof w:val="0"/>
+          <w:lang w:val="en-US"/>
+        </w:rPr>
+        <w:t>, w</w:t>
+      </w:r>
+      <w:r>
+        <w:rPr>
+          <w:noProof w:val="0"/>
+          <w:lang w:val="en-US"/>
+        </w:rPr>
+        <w:t xml:space="preserve">e can collect the terms </w:t>
+      </w:r>
+      <w:r>
+        <w:rPr>
+          <w:noProof w:val="0"/>
+          <w:lang w:val="en-US"/>
+        </w:rPr>
+        <w:t xml:space="preserve">that </w:t>
+      </w:r>
+      <w:r>
+        <w:rPr>
+          <w:noProof w:val="0"/>
+          <w:lang w:val="en-US"/>
+        </w:rPr>
+        <w:t>involve p</w:t>
+      </w:r>
+    </w:p>
+    <w:p w14:noSpellErr="1">
+      <w:pPr>
+        <w:pStyle w:val="ListBullet"/>
+        <w:bidi w:val="0"/>
+        <w:spacing w:before="0" w:beforeAutospacing="off" w:after="0" w:afterAutospacing="off" w:line="259" w:lineRule="auto"/>
+        <w:ind w:left="720" w:right="0" w:firstLine="720"/>
+        <w:jc w:val="left"/>
+      </w:pPr>
+      <w:r>
+        <w:drawing>
+          <wp:inline wp14:editId="343CBEF8" wp14:anchorId="6BBFFFA4">
+            <wp:extent cx="4572000" cy="409575"/>
+            <wp:effectExtent l="0" t="0" r="0" b="0"/>
+            <wp:docPr id="1717639739" name="picture" title=""/>
+            <wp:cNvGraphicFramePr>
+              <a:graphicFrameLocks noChangeAspect="1"/>
+            </wp:cNvGraphicFramePr>
+            <a:graphic>
+              <a:graphicData uri="http://schemas.openxmlformats.org/drawingml/2006/picture">
+                <pic:pic>
+                  <pic:nvPicPr>
+                    <pic:cNvPr id="0" name="picture"/>
+                    <pic:cNvPicPr/>
+                  </pic:nvPicPr>
+                  <pic:blipFill>
+                    <a:blip r:embed="R17da6c57e0b6483d">
+                      <a:extLst>
+                        <a:ext xmlns:a="http://schemas.openxmlformats.org/drawingml/2006/main" uri="{28A0092B-C50C-407E-A947-70E740481C1C}">
+                          <a14:useLocalDpi val="0"/>
+                        </a:ext>
+                      </a:extLst>
+                    </a:blip>
+                    <a:stretch>
+                      <a:fillRect/>
+                    </a:stretch>
+                  </pic:blipFill>
+                  <pic:spPr>
+                    <a:xfrm>
+                      <a:off x="0" y="0"/>
+                      <a:ext cx="4572000" cy="409575"/>
+                    </a:xfrm>
+                    <a:prstGeom prst="rect">
+                      <a:avLst/>
+                    </a:prstGeom>
+                  </pic:spPr>
+                </pic:pic>
+              </a:graphicData>
+            </a:graphic>
+          </wp:inline>
+        </w:drawing>
+      </w:r>
+    </w:p>
+    <w:p w14:noSpellErr="1">
+      <w:pPr>
+        <w:pStyle w:val="ListBullet"/>
+        <w:numPr>
+          <w:ilvl w:val="0"/>
+          <w:numId w:val="14"/>
+        </w:numPr>
+        <w:bidi w:val="0"/>
+        <w:spacing w:before="0" w:beforeAutospacing="off" w:after="0" w:afterAutospacing="off" w:line="259" w:lineRule="auto"/>
+        <w:ind w:left="360" w:right="0" w:hanging="360"/>
+        <w:jc w:val="left"/>
+        <w:rPr>
+          <w:noProof w:val="0"/>
+          <w:sz w:val="22"/>
+          <w:szCs w:val="22"/>
+          <w:lang w:val="en-US"/>
+        </w:rPr>
+      </w:pPr>
+      <w:r>
+        <w:rPr>
+          <w:noProof w:val="0"/>
+          <w:lang w:val="en-US"/>
+        </w:rPr>
+        <w:t>E</w:t>
+      </w:r>
+      <w:r>
+        <w:rPr>
+          <w:noProof w:val="0"/>
+          <w:lang w:val="en-US"/>
+        </w:rPr>
+        <w:t>verything else are just constants</w:t>
+      </w:r>
+      <w:r>
+        <w:rPr>
+          <w:noProof w:val="0"/>
+          <w:lang w:val="en-US"/>
+        </w:rPr>
+        <w:t xml:space="preserve"> + </w:t>
+      </w:r>
+      <w:r>
+        <w:rPr>
+          <w:noProof w:val="0"/>
+          <w:lang w:val="en-US"/>
+        </w:rPr>
+        <w:t xml:space="preserve">must take the unique value </w:t>
+      </w:r>
+      <w:r>
+        <w:rPr>
+          <w:noProof w:val="0"/>
+          <w:lang w:val="en-US"/>
+        </w:rPr>
+        <w:t xml:space="preserve">needed to ensure </w:t>
+      </w:r>
+      <w:r>
+        <w:rPr>
+          <w:noProof w:val="0"/>
+          <w:lang w:val="en-US"/>
+        </w:rPr>
+        <w:t xml:space="preserve">the </w:t>
+      </w:r>
+      <w:r>
+        <w:rPr>
+          <w:noProof w:val="0"/>
+          <w:lang w:val="en-US"/>
+        </w:rPr>
+        <w:t xml:space="preserve">AUC </w:t>
+      </w:r>
+      <w:r>
+        <w:rPr>
+          <w:noProof w:val="0"/>
+          <w:lang w:val="en-US"/>
+        </w:rPr>
+        <w:t>between</w:t>
+      </w:r>
+      <w:r>
+        <w:rPr>
+          <w:noProof w:val="0"/>
+          <w:lang w:val="en-US"/>
+        </w:rPr>
+        <w:t xml:space="preserve"> 0 and 1 is equal to 1</w:t>
+      </w:r>
+    </w:p>
+    <w:p w14:noSpellErr="1">
+      <w:pPr>
+        <w:pStyle w:val="ListBullet"/>
+        <w:bidi w:val="0"/>
+        <w:spacing w:before="0" w:beforeAutospacing="off" w:after="0" w:afterAutospacing="off" w:line="259" w:lineRule="auto"/>
+        <w:ind w:left="1080" w:right="0"/>
+        <w:jc w:val="left"/>
+      </w:pPr>
+      <w:r>
+        <w:drawing>
+          <wp:inline wp14:editId="6D96AE46" wp14:anchorId="6D816A8C">
+            <wp:extent cx="4572000" cy="371475"/>
+            <wp:effectExtent l="0" t="0" r="0" b="0"/>
+            <wp:docPr id="475183437" name="picture" title=""/>
+            <wp:cNvGraphicFramePr>
+              <a:graphicFrameLocks noChangeAspect="1"/>
+            </wp:cNvGraphicFramePr>
+            <a:graphic>
+              <a:graphicData uri="http://schemas.openxmlformats.org/drawingml/2006/picture">
+                <pic:pic>
+                  <pic:nvPicPr>
+                    <pic:cNvPr id="0" name="picture"/>
+                    <pic:cNvPicPr/>
+                  </pic:nvPicPr>
+                  <pic:blipFill>
+                    <a:blip r:embed="R440a7a4e1ccb4bea">
+                      <a:extLst>
+                        <a:ext xmlns:a="http://schemas.openxmlformats.org/drawingml/2006/main" uri="{28A0092B-C50C-407E-A947-70E740481C1C}">
+                          <a14:useLocalDpi val="0"/>
+                        </a:ext>
+                      </a:extLst>
+                    </a:blip>
+                    <a:stretch>
+                      <a:fillRect/>
+                    </a:stretch>
+                  </pic:blipFill>
+                  <pic:spPr>
+                    <a:xfrm>
+                      <a:off x="0" y="0"/>
+                      <a:ext cx="4572000" cy="371475"/>
+                    </a:xfrm>
+                    <a:prstGeom prst="rect">
+                      <a:avLst/>
+                    </a:prstGeom>
+                  </pic:spPr>
+                </pic:pic>
+              </a:graphicData>
+            </a:graphic>
+          </wp:inline>
+        </w:drawing>
+      </w:r>
+    </w:p>
+    <w:p w14:noSpellErr="1">
+      <w:pPr>
+        <w:pStyle w:val="ListBullet"/>
+        <w:bidi w:val="0"/>
+        <w:spacing w:before="0" w:beforeAutospacing="off" w:after="0" w:afterAutospacing="off" w:line="259" w:lineRule="auto"/>
+        <w:ind w:left="2160" w:right="0" w:firstLine="720"/>
+        <w:jc w:val="left"/>
+      </w:pPr>
+      <w:r>
+        <w:drawing>
+          <wp:inline wp14:editId="4F5B20CD" wp14:anchorId="324F1EB7">
+            <wp:extent cx="2032000" cy="495300"/>
+            <wp:effectExtent l="0" t="0" r="0" b="0"/>
+            <wp:docPr id="904072879" name="picture" title=""/>
+            <wp:cNvGraphicFramePr>
+              <a:graphicFrameLocks noChangeAspect="1"/>
+            </wp:cNvGraphicFramePr>
+            <a:graphic>
+              <a:graphicData uri="http://schemas.openxmlformats.org/drawingml/2006/picture">
+                <pic:pic>
+                  <pic:nvPicPr>
+                    <pic:cNvPr id="0" name="picture"/>
+                    <pic:cNvPicPr/>
+                  </pic:nvPicPr>
+                  <pic:blipFill>
+                    <a:blip r:embed="Ra3ab278cb8504e74">
+                      <a:extLst>
+                        <a:ext xmlns:a="http://schemas.openxmlformats.org/drawingml/2006/main" uri="{28A0092B-C50C-407E-A947-70E740481C1C}">
+                          <a14:useLocalDpi val="0"/>
+                        </a:ext>
+                      </a:extLst>
+                    </a:blip>
+                    <a:stretch>
+                      <a:fillRect/>
+                    </a:stretch>
+                  </pic:blipFill>
+                  <pic:spPr>
+                    <a:xfrm>
+                      <a:off x="0" y="0"/>
+                      <a:ext cx="2032000" cy="495300"/>
+                    </a:xfrm>
+                    <a:prstGeom prst="rect">
+                      <a:avLst/>
+                    </a:prstGeom>
+                  </pic:spPr>
+                </pic:pic>
+              </a:graphicData>
+            </a:graphic>
+          </wp:inline>
+        </w:drawing>
+      </w:r>
+    </w:p>
+    <w:p>
+      <w:pPr>
+        <w:pStyle w:val="ListBullet"/>
+        <w:numPr>
+          <w:ilvl w:val="0"/>
+          <w:numId w:val="14"/>
+        </w:numPr>
+        <w:bidi w:val="0"/>
+        <w:spacing w:before="0" w:beforeAutospacing="off" w:after="0" w:afterAutospacing="off" w:line="259" w:lineRule="auto"/>
+        <w:ind w:left="360" w:right="0" w:hanging="360"/>
+        <w:jc w:val="left"/>
+        <w:rPr>
+          <w:noProof w:val="0"/>
+          <w:sz w:val="22"/>
+          <w:szCs w:val="22"/>
+          <w:lang w:val="en-US"/>
+        </w:rPr>
+      </w:pPr>
+      <w:r>
+        <w:rPr>
+          <w:noProof w:val="0"/>
+          <w:lang w:val="en-US"/>
+        </w:rPr>
+        <w:t>With the above, w</w:t>
+      </w:r>
+      <w:r>
+        <w:rPr>
+          <w:noProof w:val="0"/>
+          <w:lang w:val="en-US"/>
+        </w:rPr>
+        <w:t xml:space="preserve">e can find the answer </w:t>
+      </w:r>
+      <w:r>
+        <w:rPr>
+          <w:noProof w:val="0"/>
+          <w:lang w:val="en-US"/>
+        </w:rPr>
+        <w:t xml:space="preserve">w/out </w:t>
+      </w:r>
+      <w:r>
+        <w:rPr>
+          <w:noProof w:val="0"/>
+          <w:lang w:val="en-US"/>
+        </w:rPr>
+        <w:t xml:space="preserve">doing the integral </w:t>
+      </w:r>
+    </w:p>
+    <w:p w14:noSpellErr="1">
+      <w:pPr>
+        <w:pStyle w:val="ListBullet"/>
+        <w:numPr>
+          <w:ilvl w:val="0"/>
+          <w:numId w:val="14"/>
+        </w:numPr>
+        <w:bidi w:val="0"/>
+        <w:spacing w:before="0" w:beforeAutospacing="off" w:after="0" w:afterAutospacing="off" w:line="259" w:lineRule="auto"/>
+        <w:ind w:left="360" w:right="0" w:hanging="360"/>
+        <w:jc w:val="left"/>
+        <w:rPr>
+          <w:noProof w:val="0"/>
+          <w:sz w:val="22"/>
+          <w:szCs w:val="22"/>
+          <w:lang w:val="en-US"/>
+        </w:rPr>
+      </w:pPr>
+      <w:r>
+        <w:rPr>
+          <w:noProof w:val="0"/>
+          <w:lang w:val="en-US"/>
+        </w:rPr>
+        <w:t xml:space="preserve">Without </w:t>
+      </w:r>
+      <w:r>
+        <w:rPr>
+          <w:b w:val="1"/>
+          <w:bCs w:val="1"/>
+          <w:noProof w:val="0"/>
+          <w:lang w:val="en-US"/>
+        </w:rPr>
+        <w:t>conjugacy</w:t>
+      </w:r>
+      <w:r>
+        <w:rPr>
+          <w:noProof w:val="0"/>
+          <w:lang w:val="en-US"/>
+        </w:rPr>
+        <w:t>, one has to do the integral</w:t>
+      </w:r>
+      <w:r>
+        <w:rPr>
+          <w:noProof w:val="0"/>
+          <w:lang w:val="en-US"/>
+        </w:rPr>
+        <w:t xml:space="preserve">, which </w:t>
+      </w:r>
+      <w:r>
+        <w:rPr>
+          <w:noProof w:val="0"/>
+          <w:lang w:val="en-US"/>
+        </w:rPr>
+        <w:t xml:space="preserve">is </w:t>
+      </w:r>
+      <w:r>
+        <w:rPr>
+          <w:noProof w:val="0"/>
+          <w:lang w:val="en-US"/>
+        </w:rPr>
+        <w:t xml:space="preserve">often </w:t>
+      </w:r>
+      <w:r>
+        <w:rPr>
+          <w:noProof w:val="0"/>
+          <w:lang w:val="en-US"/>
+        </w:rPr>
+        <w:t xml:space="preserve">impossible to evaluate. </w:t>
+      </w:r>
+    </w:p>
+    <w:p w14:noSpellErr="1">
+      <w:pPr>
+        <w:pStyle w:val="ListBullet"/>
+        <w:numPr>
+          <w:ilvl w:val="0"/>
+          <w:numId w:val="14"/>
+        </w:numPr>
+        <w:bidi w:val="0"/>
+        <w:spacing w:before="0" w:beforeAutospacing="off" w:after="0" w:afterAutospacing="off" w:line="259" w:lineRule="auto"/>
+        <w:ind w:left="360" w:right="0" w:hanging="360"/>
+        <w:jc w:val="left"/>
+        <w:rPr>
+          <w:noProof w:val="0"/>
+          <w:sz w:val="22"/>
+          <w:szCs w:val="22"/>
+          <w:lang w:val="en-US"/>
+        </w:rPr>
+      </w:pPr>
+      <w:r>
+        <w:rPr>
+          <w:noProof w:val="0"/>
+          <w:lang w:val="en-US"/>
+        </w:rPr>
+        <w:t xml:space="preserve">That obstacle is the primary reason </w:t>
+      </w:r>
+      <w:r>
+        <w:rPr>
+          <w:noProof w:val="0"/>
+          <w:lang w:val="en-US"/>
+        </w:rPr>
+        <w:t xml:space="preserve">most statistical theory in the 20th century was not Bayesian. </w:t>
+      </w:r>
+    </w:p>
+    <w:p>
+      <w:pPr>
+        <w:pStyle w:val="ListBullet"/>
+        <w:numPr>
+          <w:ilvl w:val="0"/>
+          <w:numId w:val="14"/>
+        </w:numPr>
+        <w:bidi w:val="0"/>
+        <w:spacing w:before="0" w:beforeAutospacing="off" w:after="0" w:afterAutospacing="off" w:line="259" w:lineRule="auto"/>
+        <w:ind w:left="360" w:right="0" w:hanging="360"/>
+        <w:jc w:val="left"/>
+        <w:rPr>
+          <w:noProof w:val="0"/>
+          <w:sz w:val="22"/>
+          <w:szCs w:val="22"/>
+          <w:lang w:val="en-US"/>
+        </w:rPr>
+      </w:pPr>
+      <w:r>
+        <w:rPr>
+          <w:noProof w:val="0"/>
+          <w:lang w:val="en-US"/>
+        </w:rPr>
+        <w:t xml:space="preserve">The situation didn't change until modern computing allowed researchers to compute integrals numerically. </w:t>
+      </w:r>
+    </w:p>
+    <w:p w14:noSpellErr="1">
+      <w:pPr>
+        <w:pStyle w:val="ListBullet"/>
+        <w:numPr>
+          <w:ilvl w:val="0"/>
+          <w:numId w:val="14"/>
+        </w:numPr>
+        <w:bidi w:val="0"/>
+        <w:spacing w:before="0" w:beforeAutospacing="off" w:after="0" w:afterAutospacing="off" w:line="259" w:lineRule="auto"/>
+        <w:ind w:left="360" w:right="0" w:hanging="360"/>
+        <w:jc w:val="left"/>
+        <w:rPr>
+          <w:noProof w:val="0"/>
+          <w:sz w:val="22"/>
+          <w:szCs w:val="22"/>
+          <w:lang w:val="en-US"/>
+        </w:rPr>
+      </w:pPr>
+      <w:r>
+        <w:rPr>
+          <w:noProof w:val="0"/>
+          <w:u w:val="single"/>
+          <w:lang w:val="en-US"/>
+        </w:rPr>
+        <w:t xml:space="preserve">Key Ideas: </w:t>
+      </w:r>
+      <w:r>
+        <w:rPr>
+          <w:noProof w:val="0"/>
+          <w:lang w:val="en-US"/>
+        </w:rPr>
+        <w:t>T</w:t>
+      </w:r>
+      <w:r>
+        <w:rPr>
+          <w:noProof w:val="0"/>
+          <w:lang w:val="en-US"/>
+        </w:rPr>
+        <w:t xml:space="preserve">here are some </w:t>
+      </w:r>
+      <w:proofErr w:type="gramStart"/>
+      <w:r>
+        <w:rPr>
+          <w:noProof w:val="0"/>
+          <w:lang w:val="en-US"/>
+        </w:rPr>
+        <w:t>families</w:t>
+      </w:r>
+      <w:proofErr w:type="gramEnd"/>
+      <w:r>
+        <w:rPr>
+          <w:noProof w:val="0"/>
+          <w:lang w:val="en-US"/>
+        </w:rPr>
+        <w:t xml:space="preserve"> </w:t>
+      </w:r>
+      <w:r>
+        <w:rPr>
+          <w:noProof w:val="0"/>
+          <w:lang w:val="en-US"/>
+        </w:rPr>
+        <w:t xml:space="preserve">w/ </w:t>
+      </w:r>
+      <w:r>
+        <w:rPr>
+          <w:noProof w:val="0"/>
+          <w:lang w:val="en-US"/>
+        </w:rPr>
+        <w:t xml:space="preserve">densities that are </w:t>
+      </w:r>
+      <w:r>
+        <w:rPr>
+          <w:b w:val="1"/>
+          <w:bCs w:val="1"/>
+          <w:noProof w:val="0"/>
+          <w:lang w:val="en-US"/>
+        </w:rPr>
+        <w:t>conjugate pairs</w:t>
+      </w:r>
+      <w:r>
+        <w:rPr>
+          <w:b w:val="1"/>
+          <w:bCs w:val="1"/>
+          <w:noProof w:val="0"/>
+          <w:lang w:val="en-US"/>
+        </w:rPr>
+        <w:t xml:space="preserve"> = </w:t>
+      </w:r>
+      <w:r>
+        <w:rPr>
+          <w:noProof w:val="0"/>
+          <w:lang w:val="en-US"/>
+        </w:rPr>
+        <w:t xml:space="preserve">if the data come from the </w:t>
+      </w:r>
+      <w:r>
+        <w:rPr>
+          <w:noProof w:val="0"/>
+          <w:lang w:val="en-US"/>
+        </w:rPr>
+        <w:t>1</w:t>
+      </w:r>
+      <w:r>
+        <w:rPr>
+          <w:noProof w:val="0"/>
+          <w:vertAlign w:val="superscript"/>
+          <w:lang w:val="en-US"/>
+        </w:rPr>
+        <w:t>st</w:t>
+      </w:r>
+      <w:r>
+        <w:rPr>
+          <w:noProof w:val="0"/>
+          <w:lang w:val="en-US"/>
+        </w:rPr>
+        <w:t xml:space="preserve"> </w:t>
+      </w:r>
+      <w:r>
+        <w:rPr>
+          <w:noProof w:val="0"/>
+          <w:lang w:val="en-US"/>
+        </w:rPr>
+        <w:t>of those families</w:t>
+      </w:r>
+      <w:r>
+        <w:rPr>
+          <w:noProof w:val="0"/>
+          <w:lang w:val="en-US"/>
+        </w:rPr>
+        <w:t xml:space="preserve"> + </w:t>
+      </w:r>
+      <w:r>
+        <w:rPr>
+          <w:noProof w:val="0"/>
+          <w:lang w:val="en-US"/>
+        </w:rPr>
+        <w:t xml:space="preserve">your belief about the unknown parameter has a distribution from the </w:t>
+      </w:r>
+      <w:r>
+        <w:rPr>
+          <w:noProof w:val="0"/>
+          <w:lang w:val="en-US"/>
+        </w:rPr>
+        <w:t>2</w:t>
+      </w:r>
+      <w:r>
+        <w:rPr>
+          <w:noProof w:val="0"/>
+          <w:vertAlign w:val="superscript"/>
+          <w:lang w:val="en-US"/>
+        </w:rPr>
+        <w:t>nd</w:t>
+      </w:r>
+      <w:r>
+        <w:rPr>
+          <w:noProof w:val="0"/>
+          <w:lang w:val="en-US"/>
+        </w:rPr>
+        <w:t xml:space="preserve"> </w:t>
+      </w:r>
+      <w:r>
+        <w:rPr>
+          <w:noProof w:val="0"/>
+          <w:lang w:val="en-US"/>
+        </w:rPr>
+        <w:t>family, then after observing your data, your new belief</w:t>
+      </w:r>
+      <w:r>
+        <w:rPr>
+          <w:noProof w:val="0"/>
+          <w:lang w:val="en-US"/>
+        </w:rPr>
+        <w:t>/</w:t>
+      </w:r>
+      <w:r>
+        <w:rPr>
+          <w:noProof w:val="0"/>
+          <w:lang w:val="en-US"/>
+        </w:rPr>
+        <w:t xml:space="preserve">posterior density is </w:t>
+      </w:r>
+      <w:r>
+        <w:rPr>
+          <w:i w:val="1"/>
+          <w:iCs w:val="1"/>
+          <w:noProof w:val="0"/>
+          <w:lang w:val="en-US"/>
+        </w:rPr>
+        <w:t xml:space="preserve">also a member of the </w:t>
+      </w:r>
+      <w:r>
+        <w:rPr>
+          <w:i w:val="1"/>
+          <w:iCs w:val="1"/>
+          <w:noProof w:val="0"/>
+          <w:lang w:val="en-US"/>
+        </w:rPr>
+        <w:t>2</w:t>
+      </w:r>
+      <w:r>
+        <w:rPr>
+          <w:i w:val="1"/>
+          <w:iCs w:val="1"/>
+          <w:noProof w:val="0"/>
+          <w:vertAlign w:val="superscript"/>
+          <w:lang w:val="en-US"/>
+        </w:rPr>
+        <w:t>nd</w:t>
+      </w:r>
+      <w:r>
+        <w:rPr>
+          <w:i w:val="1"/>
+          <w:iCs w:val="1"/>
+          <w:noProof w:val="0"/>
+          <w:lang w:val="en-US"/>
+        </w:rPr>
+        <w:t xml:space="preserve"> </w:t>
+      </w:r>
+      <w:r>
+        <w:rPr>
+          <w:i w:val="1"/>
+          <w:iCs w:val="1"/>
+          <w:noProof w:val="0"/>
+          <w:lang w:val="en-US"/>
+        </w:rPr>
+        <w:t>family</w:t>
+      </w:r>
+      <w:r>
+        <w:rPr>
+          <w:noProof w:val="0"/>
+          <w:lang w:val="en-US"/>
+        </w:rPr>
+        <w:t xml:space="preserve">, but </w:t>
+      </w:r>
+      <w:r>
+        <w:rPr>
+          <w:noProof w:val="0"/>
+          <w:lang w:val="en-US"/>
+        </w:rPr>
+        <w:t xml:space="preserve">w/ </w:t>
+      </w:r>
+      <w:r>
+        <w:rPr>
+          <w:i w:val="1"/>
+          <w:iCs w:val="1"/>
+          <w:noProof w:val="0"/>
+          <w:lang w:val="en-US"/>
+        </w:rPr>
+        <w:t>different parameter values</w:t>
+      </w:r>
+      <w:r>
+        <w:rPr>
+          <w:noProof w:val="0"/>
+          <w:lang w:val="en-US"/>
+        </w:rPr>
+        <w:t xml:space="preserve">. </w:t>
+      </w:r>
+    </w:p>
+    <w:p w14:noSpellErr="1">
+      <w:pPr>
+        <w:pStyle w:val="ListBullet"/>
+        <w:bidi w:val="0"/>
+        <w:spacing w:before="0" w:beforeAutospacing="off" w:after="0" w:afterAutospacing="off" w:line="259" w:lineRule="auto"/>
+        <w:ind w:left="0" w:right="0" w:hanging="360"/>
+        <w:jc w:val="left"/>
+        <w:rPr>
+          <w:noProof w:val="0"/>
+          <w:lang w:val="en-US"/>
+        </w:rPr>
+      </w:pPr>
+    </w:p>
+    <w:p w14:noSpellErr="1">
+      <w:pPr>
+        <w:pStyle w:val="Normal"/>
+        <w:ind w:left="0"/>
+        <w:jc w:val="center"/>
+        <w:rPr>
+          <w:b w:val="1"/>
+          <w:bCs w:val="1"/>
+          <w:u w:val="single"/>
+        </w:rPr>
+      </w:pPr>
+      <w:r>
+        <w:rPr>
+          <w:b w:val="1"/>
+          <w:bCs w:val="1"/>
+          <w:i w:val="1"/>
+          <w:iCs w:val="1"/>
+        </w:rPr>
+        <w:t>2.</w:t>
+      </w:r>
+      <w:r>
+        <w:rPr>
+          <w:b w:val="1"/>
+          <w:bCs w:val="1"/>
+          <w:i w:val="1"/>
+          <w:iCs w:val="1"/>
+        </w:rPr>
+        <w:t xml:space="preserve">2 </w:t>
+      </w:r>
+      <w:r>
+        <w:rPr>
+          <w:b w:val="1"/>
+          <w:bCs w:val="1"/>
+          <w:i w:val="1"/>
+          <w:iCs w:val="1"/>
+        </w:rPr>
+        <w:t>Three Conjugate Families</w:t>
+      </w:r>
+    </w:p>
+    <w:p w14:noSpellErr="1">
+      <w:pPr>
+        <w:pStyle w:val="ListBullet"/>
+        <w:numPr>
+          <w:ilvl w:val="0"/>
+          <w:numId w:val="13"/>
+        </w:numPr>
+        <w:bidi w:val="0"/>
+        <w:spacing w:before="0" w:beforeAutospacing="off" w:after="0" w:afterAutospacing="off" w:line="259" w:lineRule="auto"/>
+        <w:ind w:left="360" w:right="0" w:hanging="360"/>
+        <w:jc w:val="left"/>
+        <w:rPr>
+          <w:sz w:val="22"/>
+          <w:szCs w:val="22"/>
+        </w:rPr>
+      </w:pPr>
     </w:p>
     <w:p>
       <w:pPr>
@@ -3533,7 +5886,6 @@
           <w:i/>
           <w:iCs/>
         </w:rPr>
-        <w:lastRenderedPageBreak/>
         <w:t>2.</w:t>
       </w:r>
       <w:r>
@@ -3543,7 +5895,7 @@
           <w:i/>
           <w:iCs/>
         </w:rPr>
-        <w:t xml:space="preserve">2 </w:t>
+        <w:t>3</w:t>
       </w:r>
       <w:r>
         <w:rPr>
@@ -3552,53 +5904,15 @@
           <w:i/>
           <w:iCs/>
         </w:rPr>
-        <w:t>Three Conjugate Families</w:t>
-      </w:r>
-    </w:p>
-    <w:p>
-      <w:pPr>
-        <w:jc w:val="center"/>
+        <w:t xml:space="preserve"> </w:t>
+      </w:r>
+      <w:r>
         <w:rPr>
           <w:b/>
           <w:bCs/>
           <w:i/>
           <w:iCs/>
         </w:rPr>
-      </w:pPr>
-      <w:r>
-        <w:rPr>
-          <w:b/>
-          <w:bCs/>
-          <w:i/>
-          <w:iCs/>
-        </w:rPr>
-        <w:t>2.</w:t>
-      </w:r>
-      <w:r>
-        <w:rPr>
-          <w:b/>
-          <w:bCs/>
-          <w:i/>
-          <w:iCs/>
-        </w:rPr>
-        <w:t>3</w:t>
-      </w:r>
-      <w:r>
-        <w:rPr>
-          <w:b/>
-          <w:bCs/>
-          <w:i/>
-          <w:iCs/>
-        </w:rPr>
-        <w:t xml:space="preserve"> </w:t>
-      </w:r>
-      <w:r>
-        <w:rPr>
-          <w:b/>
-          <w:bCs/>
-          <w:i/>
-          <w:iCs/>
-        </w:rPr>
         <w:t>Credible Intervals and Predictive Inference</w:t>
       </w:r>
     </w:p>
@@ -3616,7 +5930,7 @@
       </w:pPr>
     </w:p>
     <w:sectPr>
-      <w:pgSz w:w="12240" w:h="15840"/>
+      <w:pgSz w:w="12240" w:h="15840" w:orient="portrait"/>
       <w:pgMar w:top="1440" w:right="1440" w:bottom="1440" w:left="1440" w:header="0" w:footer="0" w:gutter="0"/>
       <w:cols w:space="720"/>
       <w:formProt w:val="0"/>
@@ -3628,6 +5942,228 @@
 
 <file path=word/numbering.xml><?xml version="1.0" encoding="utf-8"?>
 <w:numbering xmlns:wpc="http://schemas.microsoft.com/office/word/2010/wordprocessingCanvas" xmlns:mc="http://schemas.openxmlformats.org/markup-compatibility/2006" xmlns:o="urn:schemas-microsoft-com:office:office" xmlns:r="http://schemas.openxmlformats.org/officeDocument/2006/relationships" xmlns:m="http://schemas.openxmlformats.org/officeDocument/2006/math" xmlns:v="urn:schemas-microsoft-com:vml" xmlns:wp14="http://schemas.microsoft.com/office/word/2010/wordprocessingDrawing" xmlns:wp="http://schemas.openxmlformats.org/drawingml/2006/wordprocessingDrawing" xmlns:w10="urn:schemas-microsoft-com:office:word" xmlns:w="http://schemas.openxmlformats.org/wordprocessingml/2006/main" xmlns:w14="http://schemas.microsoft.com/office/word/2010/wordml" xmlns:w15="http://schemas.microsoft.com/office/word/2012/wordml" xmlns:wpg="http://schemas.microsoft.com/office/word/2010/wordprocessingGroup" xmlns:wpi="http://schemas.microsoft.com/office/word/2010/wordprocessingInk" xmlns:wne="http://schemas.microsoft.com/office/word/2006/wordml" xmlns:wps="http://schemas.microsoft.com/office/word/2010/wordprocessingShape" mc:Ignorable="w14 w15 wp14">
+  <w:abstractNum xmlns:w="http://schemas.openxmlformats.org/wordprocessingml/2006/main" w:abstractNumId="13">
+    <w:multiLevelType xmlns:w="http://schemas.openxmlformats.org/wordprocessingml/2006/main" w:val="hybridMultilevel"/>
+    <w:lvl xmlns:w="http://schemas.openxmlformats.org/wordprocessingml/2006/main" w:ilvl="0">
+      <w:start w:val="1"/>
+      <w:numFmt w:val="bullet"/>
+      <w:lvlText w:val=""/>
+      <w:lvlJc w:val="left"/>
+      <w:pPr>
+        <w:ind w:left="720" w:hanging="360"/>
+      </w:pPr>
+      <w:rPr>
+        <w:rFonts w:hint="default" w:ascii="Symbol" w:hAnsi="Symbol"/>
+      </w:rPr>
+    </w:lvl>
+    <w:lvl xmlns:w="http://schemas.openxmlformats.org/wordprocessingml/2006/main" w:ilvl="1">
+      <w:start w:val="1"/>
+      <w:numFmt w:val="bullet"/>
+      <w:lvlText w:val="o"/>
+      <w:lvlJc w:val="left"/>
+      <w:pPr>
+        <w:ind w:left="1440" w:hanging="360"/>
+      </w:pPr>
+      <w:rPr>
+        <w:rFonts w:hint="default" w:ascii="Courier New" w:hAnsi="Courier New"/>
+      </w:rPr>
+    </w:lvl>
+    <w:lvl xmlns:w="http://schemas.openxmlformats.org/wordprocessingml/2006/main" w:ilvl="2">
+      <w:start w:val="1"/>
+      <w:numFmt w:val="bullet"/>
+      <w:lvlText w:val=""/>
+      <w:lvlJc w:val="left"/>
+      <w:pPr>
+        <w:ind w:left="2160" w:hanging="360"/>
+      </w:pPr>
+      <w:rPr>
+        <w:rFonts w:hint="default" w:ascii="Wingdings" w:hAnsi="Wingdings"/>
+      </w:rPr>
+    </w:lvl>
+    <w:lvl xmlns:w="http://schemas.openxmlformats.org/wordprocessingml/2006/main" w:ilvl="3">
+      <w:start w:val="1"/>
+      <w:numFmt w:val="bullet"/>
+      <w:lvlText w:val=""/>
+      <w:lvlJc w:val="left"/>
+      <w:pPr>
+        <w:ind w:left="2880" w:hanging="360"/>
+      </w:pPr>
+      <w:rPr>
+        <w:rFonts w:hint="default" w:ascii="Symbol" w:hAnsi="Symbol"/>
+      </w:rPr>
+    </w:lvl>
+    <w:lvl xmlns:w="http://schemas.openxmlformats.org/wordprocessingml/2006/main" w:ilvl="4">
+      <w:start w:val="1"/>
+      <w:numFmt w:val="bullet"/>
+      <w:lvlText w:val="o"/>
+      <w:lvlJc w:val="left"/>
+      <w:pPr>
+        <w:ind w:left="3600" w:hanging="360"/>
+      </w:pPr>
+      <w:rPr>
+        <w:rFonts w:hint="default" w:ascii="Courier New" w:hAnsi="Courier New"/>
+      </w:rPr>
+    </w:lvl>
+    <w:lvl xmlns:w="http://schemas.openxmlformats.org/wordprocessingml/2006/main" w:ilvl="5">
+      <w:start w:val="1"/>
+      <w:numFmt w:val="bullet"/>
+      <w:lvlText w:val=""/>
+      <w:lvlJc w:val="left"/>
+      <w:pPr>
+        <w:ind w:left="4320" w:hanging="360"/>
+      </w:pPr>
+      <w:rPr>
+        <w:rFonts w:hint="default" w:ascii="Wingdings" w:hAnsi="Wingdings"/>
+      </w:rPr>
+    </w:lvl>
+    <w:lvl xmlns:w="http://schemas.openxmlformats.org/wordprocessingml/2006/main" w:ilvl="6">
+      <w:start w:val="1"/>
+      <w:numFmt w:val="bullet"/>
+      <w:lvlText w:val=""/>
+      <w:lvlJc w:val="left"/>
+      <w:pPr>
+        <w:ind w:left="5040" w:hanging="360"/>
+      </w:pPr>
+      <w:rPr>
+        <w:rFonts w:hint="default" w:ascii="Symbol" w:hAnsi="Symbol"/>
+      </w:rPr>
+    </w:lvl>
+    <w:lvl xmlns:w="http://schemas.openxmlformats.org/wordprocessingml/2006/main" w:ilvl="7">
+      <w:start w:val="1"/>
+      <w:numFmt w:val="bullet"/>
+      <w:lvlText w:val="o"/>
+      <w:lvlJc w:val="left"/>
+      <w:pPr>
+        <w:ind w:left="5760" w:hanging="360"/>
+      </w:pPr>
+      <w:rPr>
+        <w:rFonts w:hint="default" w:ascii="Courier New" w:hAnsi="Courier New"/>
+      </w:rPr>
+    </w:lvl>
+    <w:lvl xmlns:w="http://schemas.openxmlformats.org/wordprocessingml/2006/main" w:ilvl="8">
+      <w:start w:val="1"/>
+      <w:numFmt w:val="bullet"/>
+      <w:lvlText w:val=""/>
+      <w:lvlJc w:val="left"/>
+      <w:pPr>
+        <w:ind w:left="6480" w:hanging="360"/>
+      </w:pPr>
+      <w:rPr>
+        <w:rFonts w:hint="default" w:ascii="Wingdings" w:hAnsi="Wingdings"/>
+      </w:rPr>
+    </w:lvl>
+  </w:abstractNum>
+  <w:abstractNum xmlns:w="http://schemas.openxmlformats.org/wordprocessingml/2006/main" w:abstractNumId="12">
+    <w:multiLevelType xmlns:w="http://schemas.openxmlformats.org/wordprocessingml/2006/main" w:val="hybridMultilevel"/>
+    <w:lvl xmlns:w="http://schemas.openxmlformats.org/wordprocessingml/2006/main" w:ilvl="0">
+      <w:start w:val="1"/>
+      <w:numFmt w:val="bullet"/>
+      <w:lvlText w:val=""/>
+      <w:lvlJc w:val="left"/>
+      <w:pPr>
+        <w:ind w:left="720" w:hanging="360"/>
+      </w:pPr>
+      <w:rPr>
+        <w:rFonts w:hint="default" w:ascii="Symbol" w:hAnsi="Symbol"/>
+      </w:rPr>
+    </w:lvl>
+    <w:lvl xmlns:w="http://schemas.openxmlformats.org/wordprocessingml/2006/main" w:ilvl="1">
+      <w:start w:val="1"/>
+      <w:numFmt w:val="bullet"/>
+      <w:lvlText w:val="o"/>
+      <w:lvlJc w:val="left"/>
+      <w:pPr>
+        <w:ind w:left="1440" w:hanging="360"/>
+      </w:pPr>
+      <w:rPr>
+        <w:rFonts w:hint="default" w:ascii="Courier New" w:hAnsi="Courier New"/>
+      </w:rPr>
+    </w:lvl>
+    <w:lvl xmlns:w="http://schemas.openxmlformats.org/wordprocessingml/2006/main" w:ilvl="2">
+      <w:start w:val="1"/>
+      <w:numFmt w:val="bullet"/>
+      <w:lvlText w:val=""/>
+      <w:lvlJc w:val="left"/>
+      <w:pPr>
+        <w:ind w:left="2160" w:hanging="360"/>
+      </w:pPr>
+      <w:rPr>
+        <w:rFonts w:hint="default" w:ascii="Wingdings" w:hAnsi="Wingdings"/>
+      </w:rPr>
+    </w:lvl>
+    <w:lvl xmlns:w="http://schemas.openxmlformats.org/wordprocessingml/2006/main" w:ilvl="3">
+      <w:start w:val="1"/>
+      <w:numFmt w:val="bullet"/>
+      <w:lvlText w:val=""/>
+      <w:lvlJc w:val="left"/>
+      <w:pPr>
+        <w:ind w:left="2880" w:hanging="360"/>
+      </w:pPr>
+      <w:rPr>
+        <w:rFonts w:hint="default" w:ascii="Symbol" w:hAnsi="Symbol"/>
+      </w:rPr>
+    </w:lvl>
+    <w:lvl xmlns:w="http://schemas.openxmlformats.org/wordprocessingml/2006/main" w:ilvl="4">
+      <w:start w:val="1"/>
+      <w:numFmt w:val="bullet"/>
+      <w:lvlText w:val="o"/>
+      <w:lvlJc w:val="left"/>
+      <w:pPr>
+        <w:ind w:left="3600" w:hanging="360"/>
+      </w:pPr>
+      <w:rPr>
+        <w:rFonts w:hint="default" w:ascii="Courier New" w:hAnsi="Courier New"/>
+      </w:rPr>
+    </w:lvl>
+    <w:lvl xmlns:w="http://schemas.openxmlformats.org/wordprocessingml/2006/main" w:ilvl="5">
+      <w:start w:val="1"/>
+      <w:numFmt w:val="bullet"/>
+      <w:lvlText w:val=""/>
+      <w:lvlJc w:val="left"/>
+      <w:pPr>
+        <w:ind w:left="4320" w:hanging="360"/>
+      </w:pPr>
+      <w:rPr>
+        <w:rFonts w:hint="default" w:ascii="Wingdings" w:hAnsi="Wingdings"/>
+      </w:rPr>
+    </w:lvl>
+    <w:lvl xmlns:w="http://schemas.openxmlformats.org/wordprocessingml/2006/main" w:ilvl="6">
+      <w:start w:val="1"/>
+      <w:numFmt w:val="bullet"/>
+      <w:lvlText w:val=""/>
+      <w:lvlJc w:val="left"/>
+      <w:pPr>
+        <w:ind w:left="5040" w:hanging="360"/>
+      </w:pPr>
+      <w:rPr>
+        <w:rFonts w:hint="default" w:ascii="Symbol" w:hAnsi="Symbol"/>
+      </w:rPr>
+    </w:lvl>
+    <w:lvl xmlns:w="http://schemas.openxmlformats.org/wordprocessingml/2006/main" w:ilvl="7">
+      <w:start w:val="1"/>
+      <w:numFmt w:val="bullet"/>
+      <w:lvlText w:val="o"/>
+      <w:lvlJc w:val="left"/>
+      <w:pPr>
+        <w:ind w:left="5760" w:hanging="360"/>
+      </w:pPr>
+      <w:rPr>
+        <w:rFonts w:hint="default" w:ascii="Courier New" w:hAnsi="Courier New"/>
+      </w:rPr>
+    </w:lvl>
+    <w:lvl xmlns:w="http://schemas.openxmlformats.org/wordprocessingml/2006/main" w:ilvl="8">
+      <w:start w:val="1"/>
+      <w:numFmt w:val="bullet"/>
+      <w:lvlText w:val=""/>
+      <w:lvlJc w:val="left"/>
+      <w:pPr>
+        <w:ind w:left="6480" w:hanging="360"/>
+      </w:pPr>
+      <w:rPr>
+        <w:rFonts w:hint="default" w:ascii="Wingdings" w:hAnsi="Wingdings"/>
+      </w:rPr>
+    </w:lvl>
+  </w:abstractNum>
   <w:abstractNum w:abstractNumId="0" w15:restartNumberingAfterBreak="0">
     <w:nsid w:val="FFFFFF89"/>
     <w:multiLevelType w:val="singleLevel"/>
@@ -3645,7 +6181,7 @@
         <w:ind w:left="360" w:hanging="360"/>
       </w:pPr>
       <w:rPr>
-        <w:rFonts w:ascii="Symbol" w:hAnsi="Symbol" w:hint="default"/>
+        <w:rFonts w:hint="default" w:ascii="Symbol" w:hAnsi="Symbol"/>
       </w:rPr>
     </w:lvl>
   </w:abstractNum>
@@ -3662,7 +6198,7 @@
         <w:ind w:left="720" w:hanging="360"/>
       </w:pPr>
       <w:rPr>
-        <w:rFonts w:ascii="Symbol" w:hAnsi="Symbol" w:hint="default"/>
+        <w:rFonts w:hint="default" w:ascii="Symbol" w:hAnsi="Symbol"/>
       </w:rPr>
     </w:lvl>
     <w:lvl w:ilvl="1" w:tplc="E1C835F0">
@@ -3674,7 +6210,7 @@
         <w:ind w:left="1440" w:hanging="360"/>
       </w:pPr>
       <w:rPr>
-        <w:rFonts w:ascii="Symbol" w:hAnsi="Symbol" w:hint="default"/>
+        <w:rFonts w:hint="default" w:ascii="Symbol" w:hAnsi="Symbol"/>
       </w:rPr>
     </w:lvl>
     <w:lvl w:ilvl="2" w:tplc="9A0EAEC2">
@@ -3686,7 +6222,7 @@
         <w:ind w:left="2160" w:hanging="360"/>
       </w:pPr>
       <w:rPr>
-        <w:rFonts w:ascii="Wingdings" w:hAnsi="Wingdings" w:hint="default"/>
+        <w:rFonts w:hint="default" w:ascii="Wingdings" w:hAnsi="Wingdings"/>
       </w:rPr>
     </w:lvl>
     <w:lvl w:ilvl="3" w:tplc="D4AA1138">
@@ -3698,7 +6234,7 @@
         <w:ind w:left="2880" w:hanging="360"/>
       </w:pPr>
       <w:rPr>
-        <w:rFonts w:ascii="Symbol" w:hAnsi="Symbol" w:hint="default"/>
+        <w:rFonts w:hint="default" w:ascii="Symbol" w:hAnsi="Symbol"/>
       </w:rPr>
     </w:lvl>
     <w:lvl w:ilvl="4" w:tplc="EF5AF4BA">
@@ -3710,7 +6246,7 @@
         <w:ind w:left="3600" w:hanging="360"/>
       </w:pPr>
       <w:rPr>
-        <w:rFonts w:ascii="Courier New" w:hAnsi="Courier New" w:hint="default"/>
+        <w:rFonts w:hint="default" w:ascii="Courier New" w:hAnsi="Courier New"/>
       </w:rPr>
     </w:lvl>
     <w:lvl w:ilvl="5" w:tplc="184A1484">
@@ -3722,7 +6258,7 @@
         <w:ind w:left="4320" w:hanging="360"/>
       </w:pPr>
       <w:rPr>
-        <w:rFonts w:ascii="Wingdings" w:hAnsi="Wingdings" w:hint="default"/>
+        <w:rFonts w:hint="default" w:ascii="Wingdings" w:hAnsi="Wingdings"/>
       </w:rPr>
     </w:lvl>
     <w:lvl w:ilvl="6" w:tplc="7A66FC9E">
@@ -3734,7 +6270,7 @@
         <w:ind w:left="5040" w:hanging="360"/>
       </w:pPr>
       <w:rPr>
-        <w:rFonts w:ascii="Symbol" w:hAnsi="Symbol" w:hint="default"/>
+        <w:rFonts w:hint="default" w:ascii="Symbol" w:hAnsi="Symbol"/>
       </w:rPr>
     </w:lvl>
     <w:lvl w:ilvl="7" w:tplc="FFDC630A">
@@ -3746,7 +6282,7 @@
         <w:ind w:left="5760" w:hanging="360"/>
       </w:pPr>
       <w:rPr>
-        <w:rFonts w:ascii="Courier New" w:hAnsi="Courier New" w:hint="default"/>
+        <w:rFonts w:hint="default" w:ascii="Courier New" w:hAnsi="Courier New"/>
       </w:rPr>
     </w:lvl>
     <w:lvl w:ilvl="8" w:tplc="0D863088">
@@ -3758,7 +6294,7 @@
         <w:ind w:left="6480" w:hanging="360"/>
       </w:pPr>
       <w:rPr>
-        <w:rFonts w:ascii="Wingdings" w:hAnsi="Wingdings" w:hint="default"/>
+        <w:rFonts w:hint="default" w:ascii="Wingdings" w:hAnsi="Wingdings"/>
       </w:rPr>
     </w:lvl>
   </w:abstractNum>
@@ -3986,7 +6522,7 @@
         <w:ind w:left="360" w:hanging="360"/>
       </w:pPr>
       <w:rPr>
-        <w:rFonts w:ascii="Symbol" w:hAnsi="Symbol" w:hint="default"/>
+        <w:rFonts w:hint="default" w:ascii="Symbol" w:hAnsi="Symbol"/>
       </w:rPr>
     </w:lvl>
     <w:lvl w:ilvl="1">
@@ -4001,7 +6537,7 @@
         <w:ind w:left="1080" w:hanging="360"/>
       </w:pPr>
       <w:rPr>
-        <w:rFonts w:ascii="Symbol" w:hAnsi="Symbol" w:cs="OpenSymbol" w:hint="default"/>
+        <w:rFonts w:hint="default" w:ascii="Symbol" w:hAnsi="Symbol" w:cs="OpenSymbol"/>
       </w:rPr>
     </w:lvl>
     <w:lvl w:ilvl="2">
@@ -4102,7 +6638,7 @@
         <w:ind w:left="360" w:hanging="360"/>
       </w:pPr>
       <w:rPr>
-        <w:rFonts w:ascii="Symbol" w:hAnsi="Symbol" w:hint="default"/>
+        <w:rFonts w:hint="default" w:ascii="Symbol" w:hAnsi="Symbol"/>
       </w:rPr>
     </w:lvl>
     <w:lvl w:ilvl="1" w:tplc="04090003" w:tentative="1">
@@ -4114,7 +6650,7 @@
         <w:ind w:left="1080" w:hanging="360"/>
       </w:pPr>
       <w:rPr>
-        <w:rFonts w:ascii="Courier New" w:hAnsi="Courier New" w:cs="Courier New" w:hint="default"/>
+        <w:rFonts w:hint="default" w:ascii="Courier New" w:hAnsi="Courier New" w:cs="Courier New"/>
       </w:rPr>
     </w:lvl>
     <w:lvl w:ilvl="2" w:tplc="04090005" w:tentative="1">
@@ -4126,7 +6662,7 @@
         <w:ind w:left="1800" w:hanging="360"/>
       </w:pPr>
       <w:rPr>
-        <w:rFonts w:ascii="Wingdings" w:hAnsi="Wingdings" w:hint="default"/>
+        <w:rFonts w:hint="default" w:ascii="Wingdings" w:hAnsi="Wingdings"/>
       </w:rPr>
     </w:lvl>
     <w:lvl w:ilvl="3" w:tplc="04090001" w:tentative="1">
@@ -4138,7 +6674,7 @@
         <w:ind w:left="2520" w:hanging="360"/>
       </w:pPr>
       <w:rPr>
-        <w:rFonts w:ascii="Symbol" w:hAnsi="Symbol" w:hint="default"/>
+        <w:rFonts w:hint="default" w:ascii="Symbol" w:hAnsi="Symbol"/>
       </w:rPr>
     </w:lvl>
     <w:lvl w:ilvl="4" w:tplc="04090003" w:tentative="1">
@@ -4150,7 +6686,7 @@
         <w:ind w:left="3240" w:hanging="360"/>
       </w:pPr>
       <w:rPr>
-        <w:rFonts w:ascii="Courier New" w:hAnsi="Courier New" w:cs="Courier New" w:hint="default"/>
+        <w:rFonts w:hint="default" w:ascii="Courier New" w:hAnsi="Courier New" w:cs="Courier New"/>
       </w:rPr>
     </w:lvl>
     <w:lvl w:ilvl="5" w:tplc="04090005" w:tentative="1">
@@ -4162,7 +6698,7 @@
         <w:ind w:left="3960" w:hanging="360"/>
       </w:pPr>
       <w:rPr>
-        <w:rFonts w:ascii="Wingdings" w:hAnsi="Wingdings" w:hint="default"/>
+        <w:rFonts w:hint="default" w:ascii="Wingdings" w:hAnsi="Wingdings"/>
       </w:rPr>
     </w:lvl>
     <w:lvl w:ilvl="6" w:tplc="04090001" w:tentative="1">
@@ -4174,7 +6710,7 @@
         <w:ind w:left="4680" w:hanging="360"/>
       </w:pPr>
       <w:rPr>
-        <w:rFonts w:ascii="Symbol" w:hAnsi="Symbol" w:hint="default"/>
+        <w:rFonts w:hint="default" w:ascii="Symbol" w:hAnsi="Symbol"/>
       </w:rPr>
     </w:lvl>
     <w:lvl w:ilvl="7" w:tplc="04090003" w:tentative="1">
@@ -4186,7 +6722,7 @@
         <w:ind w:left="5400" w:hanging="360"/>
       </w:pPr>
       <w:rPr>
-        <w:rFonts w:ascii="Courier New" w:hAnsi="Courier New" w:cs="Courier New" w:hint="default"/>
+        <w:rFonts w:hint="default" w:ascii="Courier New" w:hAnsi="Courier New" w:cs="Courier New"/>
       </w:rPr>
     </w:lvl>
     <w:lvl w:ilvl="8" w:tplc="04090005" w:tentative="1">
@@ -4198,7 +6734,7 @@
         <w:ind w:left="6120" w:hanging="360"/>
       </w:pPr>
       <w:rPr>
-        <w:rFonts w:ascii="Wingdings" w:hAnsi="Wingdings" w:hint="default"/>
+        <w:rFonts w:hint="default" w:ascii="Wingdings" w:hAnsi="Wingdings"/>
       </w:rPr>
     </w:lvl>
   </w:abstractNum>
@@ -4215,7 +6751,7 @@
         <w:ind w:left="720" w:hanging="360"/>
       </w:pPr>
       <w:rPr>
-        <w:rFonts w:ascii="Symbol" w:hAnsi="Symbol" w:hint="default"/>
+        <w:rFonts w:hint="default" w:ascii="Symbol" w:hAnsi="Symbol"/>
       </w:rPr>
     </w:lvl>
     <w:lvl w:ilvl="1" w:tplc="04090003" w:tentative="1">
@@ -4227,7 +6763,7 @@
         <w:ind w:left="1440" w:hanging="360"/>
       </w:pPr>
       <w:rPr>
-        <w:rFonts w:ascii="Courier New" w:hAnsi="Courier New" w:cs="Courier New" w:hint="default"/>
+        <w:rFonts w:hint="default" w:ascii="Courier New" w:hAnsi="Courier New" w:cs="Courier New"/>
       </w:rPr>
     </w:lvl>
     <w:lvl w:ilvl="2" w:tplc="04090005" w:tentative="1">
@@ -4239,7 +6775,7 @@
         <w:ind w:left="2160" w:hanging="360"/>
       </w:pPr>
       <w:rPr>
-        <w:rFonts w:ascii="Wingdings" w:hAnsi="Wingdings" w:hint="default"/>
+        <w:rFonts w:hint="default" w:ascii="Wingdings" w:hAnsi="Wingdings"/>
       </w:rPr>
     </w:lvl>
     <w:lvl w:ilvl="3" w:tplc="04090001" w:tentative="1">
@@ -4251,7 +6787,7 @@
         <w:ind w:left="2880" w:hanging="360"/>
       </w:pPr>
       <w:rPr>
-        <w:rFonts w:ascii="Symbol" w:hAnsi="Symbol" w:hint="default"/>
+        <w:rFonts w:hint="default" w:ascii="Symbol" w:hAnsi="Symbol"/>
       </w:rPr>
     </w:lvl>
     <w:lvl w:ilvl="4" w:tplc="04090003" w:tentative="1">
@@ -4263,7 +6799,7 @@
         <w:ind w:left="3600" w:hanging="360"/>
       </w:pPr>
       <w:rPr>
-        <w:rFonts w:ascii="Courier New" w:hAnsi="Courier New" w:cs="Courier New" w:hint="default"/>
+        <w:rFonts w:hint="default" w:ascii="Courier New" w:hAnsi="Courier New" w:cs="Courier New"/>
       </w:rPr>
     </w:lvl>
     <w:lvl w:ilvl="5" w:tplc="04090005" w:tentative="1">
@@ -4275,7 +6811,7 @@
         <w:ind w:left="4320" w:hanging="360"/>
       </w:pPr>
       <w:rPr>
-        <w:rFonts w:ascii="Wingdings" w:hAnsi="Wingdings" w:hint="default"/>
+        <w:rFonts w:hint="default" w:ascii="Wingdings" w:hAnsi="Wingdings"/>
       </w:rPr>
     </w:lvl>
     <w:lvl w:ilvl="6" w:tplc="04090001" w:tentative="1">
@@ -4287,7 +6823,7 @@
         <w:ind w:left="5040" w:hanging="360"/>
       </w:pPr>
       <w:rPr>
-        <w:rFonts w:ascii="Symbol" w:hAnsi="Symbol" w:hint="default"/>
+        <w:rFonts w:hint="default" w:ascii="Symbol" w:hAnsi="Symbol"/>
       </w:rPr>
     </w:lvl>
     <w:lvl w:ilvl="7" w:tplc="04090003" w:tentative="1">
@@ -4299,7 +6835,7 @@
         <w:ind w:left="5760" w:hanging="360"/>
       </w:pPr>
       <w:rPr>
-        <w:rFonts w:ascii="Courier New" w:hAnsi="Courier New" w:cs="Courier New" w:hint="default"/>
+        <w:rFonts w:hint="default" w:ascii="Courier New" w:hAnsi="Courier New" w:cs="Courier New"/>
       </w:rPr>
     </w:lvl>
     <w:lvl w:ilvl="8" w:tplc="04090005" w:tentative="1">
@@ -4311,7 +6847,7 @@
         <w:ind w:left="6480" w:hanging="360"/>
       </w:pPr>
       <w:rPr>
-        <w:rFonts w:ascii="Wingdings" w:hAnsi="Wingdings" w:hint="default"/>
+        <w:rFonts w:hint="default" w:ascii="Wingdings" w:hAnsi="Wingdings"/>
       </w:rPr>
     </w:lvl>
   </w:abstractNum>
@@ -4331,7 +6867,7 @@
         <w:ind w:left="720" w:hanging="360"/>
       </w:pPr>
       <w:rPr>
-        <w:rFonts w:ascii="Symbol" w:hAnsi="Symbol" w:cs="OpenSymbol" w:hint="default"/>
+        <w:rFonts w:hint="default" w:ascii="Symbol" w:hAnsi="Symbol" w:cs="OpenSymbol"/>
       </w:rPr>
     </w:lvl>
     <w:lvl w:ilvl="1">
@@ -4346,7 +6882,7 @@
         <w:ind w:left="1080" w:hanging="360"/>
       </w:pPr>
       <w:rPr>
-        <w:rFonts w:ascii="OpenSymbol" w:hAnsi="OpenSymbol" w:cs="OpenSymbol" w:hint="default"/>
+        <w:rFonts w:hint="default" w:ascii="OpenSymbol" w:hAnsi="OpenSymbol" w:cs="OpenSymbol"/>
       </w:rPr>
     </w:lvl>
     <w:lvl w:ilvl="2">
@@ -4361,7 +6897,7 @@
         <w:ind w:left="1440" w:hanging="360"/>
       </w:pPr>
       <w:rPr>
-        <w:rFonts w:ascii="OpenSymbol" w:hAnsi="OpenSymbol" w:cs="OpenSymbol" w:hint="default"/>
+        <w:rFonts w:hint="default" w:ascii="OpenSymbol" w:hAnsi="OpenSymbol" w:cs="OpenSymbol"/>
       </w:rPr>
     </w:lvl>
     <w:lvl w:ilvl="3">
@@ -4376,7 +6912,7 @@
         <w:ind w:left="1800" w:hanging="360"/>
       </w:pPr>
       <w:rPr>
-        <w:rFonts w:ascii="Symbol" w:hAnsi="Symbol" w:cs="OpenSymbol" w:hint="default"/>
+        <w:rFonts w:hint="default" w:ascii="Symbol" w:hAnsi="Symbol" w:cs="OpenSymbol"/>
       </w:rPr>
     </w:lvl>
     <w:lvl w:ilvl="4">
@@ -4391,7 +6927,7 @@
         <w:ind w:left="2160" w:hanging="360"/>
       </w:pPr>
       <w:rPr>
-        <w:rFonts w:ascii="OpenSymbol" w:hAnsi="OpenSymbol" w:cs="OpenSymbol" w:hint="default"/>
+        <w:rFonts w:hint="default" w:ascii="OpenSymbol" w:hAnsi="OpenSymbol" w:cs="OpenSymbol"/>
       </w:rPr>
     </w:lvl>
     <w:lvl w:ilvl="5">
@@ -4406,7 +6942,7 @@
         <w:ind w:left="2520" w:hanging="360"/>
       </w:pPr>
       <w:rPr>
-        <w:rFonts w:ascii="OpenSymbol" w:hAnsi="OpenSymbol" w:cs="OpenSymbol" w:hint="default"/>
+        <w:rFonts w:hint="default" w:ascii="OpenSymbol" w:hAnsi="OpenSymbol" w:cs="OpenSymbol"/>
       </w:rPr>
     </w:lvl>
     <w:lvl w:ilvl="6">
@@ -4421,7 +6957,7 @@
         <w:ind w:left="2880" w:hanging="360"/>
       </w:pPr>
       <w:rPr>
-        <w:rFonts w:ascii="Symbol" w:hAnsi="Symbol" w:cs="OpenSymbol" w:hint="default"/>
+        <w:rFonts w:hint="default" w:ascii="Symbol" w:hAnsi="Symbol" w:cs="OpenSymbol"/>
       </w:rPr>
     </w:lvl>
     <w:lvl w:ilvl="7">
@@ -4436,7 +6972,7 @@
         <w:ind w:left="3240" w:hanging="360"/>
       </w:pPr>
       <w:rPr>
-        <w:rFonts w:ascii="OpenSymbol" w:hAnsi="OpenSymbol" w:cs="OpenSymbol" w:hint="default"/>
+        <w:rFonts w:hint="default" w:ascii="OpenSymbol" w:hAnsi="OpenSymbol" w:cs="OpenSymbol"/>
       </w:rPr>
     </w:lvl>
     <w:lvl w:ilvl="8">
@@ -4451,7 +6987,7 @@
         <w:ind w:left="3600" w:hanging="360"/>
       </w:pPr>
       <w:rPr>
-        <w:rFonts w:ascii="OpenSymbol" w:hAnsi="OpenSymbol" w:cs="OpenSymbol" w:hint="default"/>
+        <w:rFonts w:hint="default" w:ascii="OpenSymbol" w:hAnsi="OpenSymbol" w:cs="OpenSymbol"/>
       </w:rPr>
     </w:lvl>
   </w:abstractNum>
@@ -4468,7 +7004,7 @@
         <w:ind w:left="360" w:hanging="360"/>
       </w:pPr>
       <w:rPr>
-        <w:rFonts w:ascii="Symbol" w:hAnsi="Symbol" w:hint="default"/>
+        <w:rFonts w:hint="default" w:ascii="Symbol" w:hAnsi="Symbol"/>
       </w:rPr>
     </w:lvl>
     <w:lvl w:ilvl="1" w:tplc="04090003">
@@ -4480,7 +7016,7 @@
         <w:ind w:left="1080" w:hanging="360"/>
       </w:pPr>
       <w:rPr>
-        <w:rFonts w:ascii="Courier New" w:hAnsi="Courier New" w:cs="Courier New" w:hint="default"/>
+        <w:rFonts w:hint="default" w:ascii="Courier New" w:hAnsi="Courier New" w:cs="Courier New"/>
       </w:rPr>
     </w:lvl>
     <w:lvl w:ilvl="2" w:tplc="04090005">
@@ -4492,7 +7028,7 @@
         <w:ind w:left="1800" w:hanging="360"/>
       </w:pPr>
       <w:rPr>
-        <w:rFonts w:ascii="Wingdings" w:hAnsi="Wingdings" w:hint="default"/>
+        <w:rFonts w:hint="default" w:ascii="Wingdings" w:hAnsi="Wingdings"/>
       </w:rPr>
     </w:lvl>
     <w:lvl w:ilvl="3" w:tplc="04090001" w:tentative="1">
@@ -4504,7 +7040,7 @@
         <w:ind w:left="2520" w:hanging="360"/>
       </w:pPr>
       <w:rPr>
-        <w:rFonts w:ascii="Symbol" w:hAnsi="Symbol" w:hint="default"/>
+        <w:rFonts w:hint="default" w:ascii="Symbol" w:hAnsi="Symbol"/>
       </w:rPr>
     </w:lvl>
     <w:lvl w:ilvl="4" w:tplc="04090003" w:tentative="1">
@@ -4516,7 +7052,7 @@
         <w:ind w:left="3240" w:hanging="360"/>
       </w:pPr>
       <w:rPr>
-        <w:rFonts w:ascii="Courier New" w:hAnsi="Courier New" w:cs="Courier New" w:hint="default"/>
+        <w:rFonts w:hint="default" w:ascii="Courier New" w:hAnsi="Courier New" w:cs="Courier New"/>
       </w:rPr>
     </w:lvl>
     <w:lvl w:ilvl="5" w:tplc="04090005" w:tentative="1">
@@ -4528,7 +7064,7 @@
         <w:ind w:left="3960" w:hanging="360"/>
       </w:pPr>
       <w:rPr>
-        <w:rFonts w:ascii="Wingdings" w:hAnsi="Wingdings" w:hint="default"/>
+        <w:rFonts w:hint="default" w:ascii="Wingdings" w:hAnsi="Wingdings"/>
       </w:rPr>
     </w:lvl>
     <w:lvl w:ilvl="6" w:tplc="04090001" w:tentative="1">
@@ -4540,7 +7076,7 @@
         <w:ind w:left="4680" w:hanging="360"/>
       </w:pPr>
       <w:rPr>
-        <w:rFonts w:ascii="Symbol" w:hAnsi="Symbol" w:hint="default"/>
+        <w:rFonts w:hint="default" w:ascii="Symbol" w:hAnsi="Symbol"/>
       </w:rPr>
     </w:lvl>
     <w:lvl w:ilvl="7" w:tplc="04090003" w:tentative="1">
@@ -4552,7 +7088,7 @@
         <w:ind w:left="5400" w:hanging="360"/>
       </w:pPr>
       <w:rPr>
-        <w:rFonts w:ascii="Courier New" w:hAnsi="Courier New" w:cs="Courier New" w:hint="default"/>
+        <w:rFonts w:hint="default" w:ascii="Courier New" w:hAnsi="Courier New" w:cs="Courier New"/>
       </w:rPr>
     </w:lvl>
     <w:lvl w:ilvl="8" w:tplc="04090005" w:tentative="1">
@@ -4564,7 +7100,7 @@
         <w:ind w:left="6120" w:hanging="360"/>
       </w:pPr>
       <w:rPr>
-        <w:rFonts w:ascii="Wingdings" w:hAnsi="Wingdings" w:hint="default"/>
+        <w:rFonts w:hint="default" w:ascii="Wingdings" w:hAnsi="Wingdings"/>
       </w:rPr>
     </w:lvl>
   </w:abstractNum>
@@ -4581,7 +7117,7 @@
         <w:ind w:left="360" w:hanging="360"/>
       </w:pPr>
       <w:rPr>
-        <w:rFonts w:ascii="Symbol" w:hAnsi="Symbol" w:hint="default"/>
+        <w:rFonts w:hint="default" w:ascii="Symbol" w:hAnsi="Symbol"/>
       </w:rPr>
     </w:lvl>
     <w:lvl w:ilvl="1" w:tplc="04090003" w:tentative="1">
@@ -4593,7 +7129,7 @@
         <w:ind w:left="1080" w:hanging="360"/>
       </w:pPr>
       <w:rPr>
-        <w:rFonts w:ascii="Courier New" w:hAnsi="Courier New" w:cs="Courier New" w:hint="default"/>
+        <w:rFonts w:hint="default" w:ascii="Courier New" w:hAnsi="Courier New" w:cs="Courier New"/>
       </w:rPr>
     </w:lvl>
     <w:lvl w:ilvl="2" w:tplc="04090005" w:tentative="1">
@@ -4605,7 +7141,7 @@
         <w:ind w:left="1800" w:hanging="360"/>
       </w:pPr>
       <w:rPr>
-        <w:rFonts w:ascii="Wingdings" w:hAnsi="Wingdings" w:hint="default"/>
+        <w:rFonts w:hint="default" w:ascii="Wingdings" w:hAnsi="Wingdings"/>
       </w:rPr>
     </w:lvl>
     <w:lvl w:ilvl="3" w:tplc="04090001" w:tentative="1">
@@ -4617,7 +7153,7 @@
         <w:ind w:left="2520" w:hanging="360"/>
       </w:pPr>
       <w:rPr>
-        <w:rFonts w:ascii="Symbol" w:hAnsi="Symbol" w:hint="default"/>
+        <w:rFonts w:hint="default" w:ascii="Symbol" w:hAnsi="Symbol"/>
       </w:rPr>
     </w:lvl>
     <w:lvl w:ilvl="4" w:tplc="04090003" w:tentative="1">
@@ -4629,7 +7165,7 @@
         <w:ind w:left="3240" w:hanging="360"/>
       </w:pPr>
       <w:rPr>
-        <w:rFonts w:ascii="Courier New" w:hAnsi="Courier New" w:cs="Courier New" w:hint="default"/>
+        <w:rFonts w:hint="default" w:ascii="Courier New" w:hAnsi="Courier New" w:cs="Courier New"/>
       </w:rPr>
     </w:lvl>
     <w:lvl w:ilvl="5" w:tplc="04090005" w:tentative="1">
@@ -4641,7 +7177,7 @@
         <w:ind w:left="3960" w:hanging="360"/>
       </w:pPr>
       <w:rPr>
-        <w:rFonts w:ascii="Wingdings" w:hAnsi="Wingdings" w:hint="default"/>
+        <w:rFonts w:hint="default" w:ascii="Wingdings" w:hAnsi="Wingdings"/>
       </w:rPr>
     </w:lvl>
     <w:lvl w:ilvl="6" w:tplc="04090001" w:tentative="1">
@@ -4653,7 +7189,7 @@
         <w:ind w:left="4680" w:hanging="360"/>
       </w:pPr>
       <w:rPr>
-        <w:rFonts w:ascii="Symbol" w:hAnsi="Symbol" w:hint="default"/>
+        <w:rFonts w:hint="default" w:ascii="Symbol" w:hAnsi="Symbol"/>
       </w:rPr>
     </w:lvl>
     <w:lvl w:ilvl="7" w:tplc="04090003" w:tentative="1">
@@ -4665,7 +7201,7 @@
         <w:ind w:left="5400" w:hanging="360"/>
       </w:pPr>
       <w:rPr>
-        <w:rFonts w:ascii="Courier New" w:hAnsi="Courier New" w:cs="Courier New" w:hint="default"/>
+        <w:rFonts w:hint="default" w:ascii="Courier New" w:hAnsi="Courier New" w:cs="Courier New"/>
       </w:rPr>
     </w:lvl>
     <w:lvl w:ilvl="8" w:tplc="04090005" w:tentative="1">
@@ -4677,7 +7213,7 @@
         <w:ind w:left="6120" w:hanging="360"/>
       </w:pPr>
       <w:rPr>
-        <w:rFonts w:ascii="Wingdings" w:hAnsi="Wingdings" w:hint="default"/>
+        <w:rFonts w:hint="default" w:ascii="Wingdings" w:hAnsi="Wingdings"/>
       </w:rPr>
     </w:lvl>
   </w:abstractNum>
@@ -4694,7 +7230,7 @@
         <w:ind w:left="360" w:hanging="360"/>
       </w:pPr>
       <w:rPr>
-        <w:rFonts w:ascii="Symbol" w:hAnsi="Symbol" w:hint="default"/>
+        <w:rFonts w:hint="default" w:ascii="Symbol" w:hAnsi="Symbol"/>
       </w:rPr>
     </w:lvl>
     <w:lvl w:ilvl="1" w:tplc="FFFFFFFF">
@@ -4706,7 +7242,7 @@
         <w:ind w:left="1080" w:hanging="360"/>
       </w:pPr>
       <w:rPr>
-        <w:rFonts w:ascii="Symbol" w:hAnsi="Symbol" w:hint="default"/>
+        <w:rFonts w:hint="default" w:ascii="Symbol" w:hAnsi="Symbol"/>
       </w:rPr>
     </w:lvl>
     <w:lvl w:ilvl="2" w:tplc="04090005" w:tentative="1">
@@ -4718,7 +7254,7 @@
         <w:ind w:left="1800" w:hanging="360"/>
       </w:pPr>
       <w:rPr>
-        <w:rFonts w:ascii="Wingdings" w:hAnsi="Wingdings" w:hint="default"/>
+        <w:rFonts w:hint="default" w:ascii="Wingdings" w:hAnsi="Wingdings"/>
       </w:rPr>
     </w:lvl>
     <w:lvl w:ilvl="3" w:tplc="04090001" w:tentative="1">
@@ -4730,7 +7266,7 @@
         <w:ind w:left="2520" w:hanging="360"/>
       </w:pPr>
       <w:rPr>
-        <w:rFonts w:ascii="Symbol" w:hAnsi="Symbol" w:hint="default"/>
+        <w:rFonts w:hint="default" w:ascii="Symbol" w:hAnsi="Symbol"/>
       </w:rPr>
     </w:lvl>
     <w:lvl w:ilvl="4" w:tplc="04090003" w:tentative="1">
@@ -4742,7 +7278,7 @@
         <w:ind w:left="3240" w:hanging="360"/>
       </w:pPr>
       <w:rPr>
-        <w:rFonts w:ascii="Courier New" w:hAnsi="Courier New" w:cs="Courier New" w:hint="default"/>
+        <w:rFonts w:hint="default" w:ascii="Courier New" w:hAnsi="Courier New" w:cs="Courier New"/>
       </w:rPr>
     </w:lvl>
     <w:lvl w:ilvl="5" w:tplc="04090005" w:tentative="1">
@@ -4754,7 +7290,7 @@
         <w:ind w:left="3960" w:hanging="360"/>
       </w:pPr>
       <w:rPr>
-        <w:rFonts w:ascii="Wingdings" w:hAnsi="Wingdings" w:hint="default"/>
+        <w:rFonts w:hint="default" w:ascii="Wingdings" w:hAnsi="Wingdings"/>
       </w:rPr>
     </w:lvl>
     <w:lvl w:ilvl="6" w:tplc="04090001" w:tentative="1">
@@ -4766,7 +7302,7 @@
         <w:ind w:left="4680" w:hanging="360"/>
       </w:pPr>
       <w:rPr>
-        <w:rFonts w:ascii="Symbol" w:hAnsi="Symbol" w:hint="default"/>
+        <w:rFonts w:hint="default" w:ascii="Symbol" w:hAnsi="Symbol"/>
       </w:rPr>
     </w:lvl>
     <w:lvl w:ilvl="7" w:tplc="04090003" w:tentative="1">
@@ -4778,7 +7314,7 @@
         <w:ind w:left="5400" w:hanging="360"/>
       </w:pPr>
       <w:rPr>
-        <w:rFonts w:ascii="Courier New" w:hAnsi="Courier New" w:cs="Courier New" w:hint="default"/>
+        <w:rFonts w:hint="default" w:ascii="Courier New" w:hAnsi="Courier New" w:cs="Courier New"/>
       </w:rPr>
     </w:lvl>
     <w:lvl w:ilvl="8" w:tplc="04090005" w:tentative="1">
@@ -4790,7 +7326,7 @@
         <w:ind w:left="6120" w:hanging="360"/>
       </w:pPr>
       <w:rPr>
-        <w:rFonts w:ascii="Wingdings" w:hAnsi="Wingdings" w:hint="default"/>
+        <w:rFonts w:hint="default" w:ascii="Wingdings" w:hAnsi="Wingdings"/>
       </w:rPr>
     </w:lvl>
   </w:abstractNum>
@@ -4807,7 +7343,7 @@
         <w:ind w:left="360" w:hanging="360"/>
       </w:pPr>
       <w:rPr>
-        <w:rFonts w:ascii="Symbol" w:hAnsi="Symbol" w:hint="default"/>
+        <w:rFonts w:hint="default" w:ascii="Symbol" w:hAnsi="Symbol"/>
       </w:rPr>
     </w:lvl>
     <w:lvl w:ilvl="1" w:tplc="04090003">
@@ -4819,7 +7355,7 @@
         <w:ind w:left="1080" w:hanging="360"/>
       </w:pPr>
       <w:rPr>
-        <w:rFonts w:ascii="Courier New" w:hAnsi="Courier New" w:cs="Courier New" w:hint="default"/>
+        <w:rFonts w:hint="default" w:ascii="Courier New" w:hAnsi="Courier New" w:cs="Courier New"/>
       </w:rPr>
     </w:lvl>
     <w:lvl w:ilvl="2" w:tplc="04090005" w:tentative="1">
@@ -4831,7 +7367,7 @@
         <w:ind w:left="1800" w:hanging="360"/>
       </w:pPr>
       <w:rPr>
-        <w:rFonts w:ascii="Wingdings" w:hAnsi="Wingdings" w:hint="default"/>
+        <w:rFonts w:hint="default" w:ascii="Wingdings" w:hAnsi="Wingdings"/>
       </w:rPr>
     </w:lvl>
     <w:lvl w:ilvl="3" w:tplc="04090001" w:tentative="1">
@@ -4843,7 +7379,7 @@
         <w:ind w:left="2520" w:hanging="360"/>
       </w:pPr>
       <w:rPr>
-        <w:rFonts w:ascii="Symbol" w:hAnsi="Symbol" w:hint="default"/>
+        <w:rFonts w:hint="default" w:ascii="Symbol" w:hAnsi="Symbol"/>
       </w:rPr>
     </w:lvl>
     <w:lvl w:ilvl="4" w:tplc="04090003" w:tentative="1">
@@ -4855,7 +7391,7 @@
         <w:ind w:left="3240" w:hanging="360"/>
       </w:pPr>
       <w:rPr>
-        <w:rFonts w:ascii="Courier New" w:hAnsi="Courier New" w:cs="Courier New" w:hint="default"/>
+        <w:rFonts w:hint="default" w:ascii="Courier New" w:hAnsi="Courier New" w:cs="Courier New"/>
       </w:rPr>
     </w:lvl>
     <w:lvl w:ilvl="5" w:tplc="04090005" w:tentative="1">
@@ -4867,7 +7403,7 @@
         <w:ind w:left="3960" w:hanging="360"/>
       </w:pPr>
       <w:rPr>
-        <w:rFonts w:ascii="Wingdings" w:hAnsi="Wingdings" w:hint="default"/>
+        <w:rFonts w:hint="default" w:ascii="Wingdings" w:hAnsi="Wingdings"/>
       </w:rPr>
     </w:lvl>
     <w:lvl w:ilvl="6" w:tplc="04090001" w:tentative="1">
@@ -4879,7 +7415,7 @@
         <w:ind w:left="4680" w:hanging="360"/>
       </w:pPr>
       <w:rPr>
-        <w:rFonts w:ascii="Symbol" w:hAnsi="Symbol" w:hint="default"/>
+        <w:rFonts w:hint="default" w:ascii="Symbol" w:hAnsi="Symbol"/>
       </w:rPr>
     </w:lvl>
     <w:lvl w:ilvl="7" w:tplc="04090003" w:tentative="1">
@@ -4891,7 +7427,7 @@
         <w:ind w:left="5400" w:hanging="360"/>
       </w:pPr>
       <w:rPr>
-        <w:rFonts w:ascii="Courier New" w:hAnsi="Courier New" w:cs="Courier New" w:hint="default"/>
+        <w:rFonts w:hint="default" w:ascii="Courier New" w:hAnsi="Courier New" w:cs="Courier New"/>
       </w:rPr>
     </w:lvl>
     <w:lvl w:ilvl="8" w:tplc="04090005" w:tentative="1">
@@ -4903,10 +7439,16 @@
         <w:ind w:left="6120" w:hanging="360"/>
       </w:pPr>
       <w:rPr>
-        <w:rFonts w:ascii="Wingdings" w:hAnsi="Wingdings" w:hint="default"/>
+        <w:rFonts w:hint="default" w:ascii="Wingdings" w:hAnsi="Wingdings"/>
       </w:rPr>
     </w:lvl>
   </w:abstractNum>
+  <w:num w:numId="14">
+    <w:abstractNumId w:val="13"/>
+  </w:num>
+  <w:num w:numId="13">
+    <w:abstractNumId w:val="12"/>
+  </w:num>
   <w:num w:numId="1">
     <w:abstractNumId w:val="1"/>
   </w:num>
@@ -4946,12 +7488,20 @@
 </w:numbering>
 </file>
 
+<file path=word/people.xml><?xml version="1.0" encoding="utf-8"?>
+<w15:people xmlns:mc="http://schemas.openxmlformats.org/markup-compatibility/2006" xmlns:w15="http://schemas.microsoft.com/office/word/2012/wordml" mc:Ignorable="w15">
+  <w15:person w15:author="Steve Newns">
+    <w15:presenceInfo w15:providerId="" w15:userId=""/>
+  </w15:person>
+</w15:people>
+</file>
+
 <file path=word/styles.xml><?xml version="1.0" encoding="utf-8"?>
 <w:styles xmlns:mc="http://schemas.openxmlformats.org/markup-compatibility/2006" xmlns:r="http://schemas.openxmlformats.org/officeDocument/2006/relationships" xmlns:w="http://schemas.openxmlformats.org/wordprocessingml/2006/main" xmlns:w14="http://schemas.microsoft.com/office/word/2010/wordml" xmlns:w15="http://schemas.microsoft.com/office/word/2012/wordml" mc:Ignorable="w14 w15">
   <w:docDefaults>
     <w:rPrDefault>
       <w:rPr>
-        <w:rFonts w:asciiTheme="minorHAnsi" w:eastAsiaTheme="minorHAnsi" w:hAnsiTheme="minorHAnsi" w:cstheme="minorBidi"/>
+        <w:rFonts w:asciiTheme="minorHAnsi" w:hAnsiTheme="minorHAnsi" w:eastAsiaTheme="minorHAnsi" w:cstheme="minorBidi"/>
         <w:sz w:val="22"/>
         <w:szCs w:val="22"/>
         <w:lang w:val="en-US" w:eastAsia="en-US" w:bidi="ar-SA"/>
@@ -4962,14 +7512,14 @@
   <w:latentStyles w:defLockedState="0" w:defUIPriority="99" w:defSemiHidden="0" w:defUnhideWhenUsed="0" w:defQFormat="0" w:count="371">
     <w:lsdException w:name="Normal" w:uiPriority="0" w:qFormat="1"/>
     <w:lsdException w:name="heading 1" w:uiPriority="9" w:qFormat="1"/>
-    <w:lsdException w:name="heading 2" w:semiHidden="1" w:uiPriority="9" w:unhideWhenUsed="1" w:qFormat="1"/>
-    <w:lsdException w:name="heading 3" w:semiHidden="1" w:uiPriority="9" w:unhideWhenUsed="1" w:qFormat="1"/>
-    <w:lsdException w:name="heading 4" w:semiHidden="1" w:uiPriority="9" w:unhideWhenUsed="1" w:qFormat="1"/>
-    <w:lsdException w:name="heading 5" w:semiHidden="1" w:uiPriority="9" w:unhideWhenUsed="1" w:qFormat="1"/>
-    <w:lsdException w:name="heading 6" w:semiHidden="1" w:uiPriority="9" w:unhideWhenUsed="1" w:qFormat="1"/>
-    <w:lsdException w:name="heading 7" w:semiHidden="1" w:uiPriority="9" w:unhideWhenUsed="1" w:qFormat="1"/>
-    <w:lsdException w:name="heading 8" w:semiHidden="1" w:uiPriority="9" w:unhideWhenUsed="1" w:qFormat="1"/>
-    <w:lsdException w:name="heading 9" w:semiHidden="1" w:uiPriority="9" w:unhideWhenUsed="1" w:qFormat="1"/>
+    <w:lsdException w:name="heading 2" w:uiPriority="9" w:semiHidden="1" w:unhideWhenUsed="1" w:qFormat="1"/>
+    <w:lsdException w:name="heading 3" w:uiPriority="9" w:semiHidden="1" w:unhideWhenUsed="1" w:qFormat="1"/>
+    <w:lsdException w:name="heading 4" w:uiPriority="9" w:semiHidden="1" w:unhideWhenUsed="1" w:qFormat="1"/>
+    <w:lsdException w:name="heading 5" w:uiPriority="9" w:semiHidden="1" w:unhideWhenUsed="1" w:qFormat="1"/>
+    <w:lsdException w:name="heading 6" w:uiPriority="9" w:semiHidden="1" w:unhideWhenUsed="1" w:qFormat="1"/>
+    <w:lsdException w:name="heading 7" w:uiPriority="9" w:semiHidden="1" w:unhideWhenUsed="1" w:qFormat="1"/>
+    <w:lsdException w:name="heading 8" w:uiPriority="9" w:semiHidden="1" w:unhideWhenUsed="1" w:qFormat="1"/>
+    <w:lsdException w:name="heading 9" w:uiPriority="9" w:semiHidden="1" w:unhideWhenUsed="1" w:qFormat="1"/>
     <w:lsdException w:name="index 1" w:semiHidden="1" w:unhideWhenUsed="1"/>
     <w:lsdException w:name="index 2" w:semiHidden="1" w:unhideWhenUsed="1"/>
     <w:lsdException w:name="index 3" w:semiHidden="1" w:unhideWhenUsed="1"/>
@@ -4979,22 +7529,22 @@
     <w:lsdException w:name="index 7" w:semiHidden="1" w:unhideWhenUsed="1"/>
     <w:lsdException w:name="index 8" w:semiHidden="1" w:unhideWhenUsed="1"/>
     <w:lsdException w:name="index 9" w:semiHidden="1" w:unhideWhenUsed="1"/>
-    <w:lsdException w:name="toc 1" w:semiHidden="1" w:uiPriority="39" w:unhideWhenUsed="1"/>
-    <w:lsdException w:name="toc 2" w:semiHidden="1" w:uiPriority="39" w:unhideWhenUsed="1"/>
-    <w:lsdException w:name="toc 3" w:semiHidden="1" w:uiPriority="39" w:unhideWhenUsed="1"/>
-    <w:lsdException w:name="toc 4" w:semiHidden="1" w:uiPriority="39" w:unhideWhenUsed="1"/>
-    <w:lsdException w:name="toc 5" w:semiHidden="1" w:uiPriority="39" w:unhideWhenUsed="1"/>
-    <w:lsdException w:name="toc 6" w:semiHidden="1" w:uiPriority="39" w:unhideWhenUsed="1"/>
-    <w:lsdException w:name="toc 7" w:semiHidden="1" w:uiPriority="39" w:unhideWhenUsed="1"/>
-    <w:lsdException w:name="toc 8" w:semiHidden="1" w:uiPriority="39" w:unhideWhenUsed="1"/>
-    <w:lsdException w:name="toc 9" w:semiHidden="1" w:uiPriority="39" w:unhideWhenUsed="1"/>
+    <w:lsdException w:name="toc 1" w:uiPriority="39" w:semiHidden="1" w:unhideWhenUsed="1"/>
+    <w:lsdException w:name="toc 2" w:uiPriority="39" w:semiHidden="1" w:unhideWhenUsed="1"/>
+    <w:lsdException w:name="toc 3" w:uiPriority="39" w:semiHidden="1" w:unhideWhenUsed="1"/>
+    <w:lsdException w:name="toc 4" w:uiPriority="39" w:semiHidden="1" w:unhideWhenUsed="1"/>
+    <w:lsdException w:name="toc 5" w:uiPriority="39" w:semiHidden="1" w:unhideWhenUsed="1"/>
+    <w:lsdException w:name="toc 6" w:uiPriority="39" w:semiHidden="1" w:unhideWhenUsed="1"/>
+    <w:lsdException w:name="toc 7" w:uiPriority="39" w:semiHidden="1" w:unhideWhenUsed="1"/>
+    <w:lsdException w:name="toc 8" w:uiPriority="39" w:semiHidden="1" w:unhideWhenUsed="1"/>
+    <w:lsdException w:name="toc 9" w:uiPriority="39" w:semiHidden="1" w:unhideWhenUsed="1"/>
     <w:lsdException w:name="Normal Indent" w:semiHidden="1" w:unhideWhenUsed="1"/>
     <w:lsdException w:name="footnote text" w:semiHidden="1" w:unhideWhenUsed="1"/>
     <w:lsdException w:name="annotation text" w:semiHidden="1" w:unhideWhenUsed="1"/>
     <w:lsdException w:name="header" w:semiHidden="1" w:unhideWhenUsed="1"/>
     <w:lsdException w:name="footer" w:semiHidden="1" w:unhideWhenUsed="1"/>
     <w:lsdException w:name="index heading" w:semiHidden="1" w:unhideWhenUsed="1"/>
-    <w:lsdException w:name="caption" w:semiHidden="1" w:uiPriority="35" w:unhideWhenUsed="1" w:qFormat="1"/>
+    <w:lsdException w:name="caption" w:uiPriority="35" w:semiHidden="1" w:unhideWhenUsed="1" w:qFormat="1"/>
     <w:lsdException w:name="table of figures" w:semiHidden="1" w:unhideWhenUsed="1"/>
     <w:lsdException w:name="envelope address" w:semiHidden="1" w:unhideWhenUsed="1"/>
     <w:lsdException w:name="envelope return" w:semiHidden="1" w:unhideWhenUsed="1"/>
@@ -5025,7 +7575,7 @@
     <w:lsdException w:name="Title" w:uiPriority="10" w:qFormat="1"/>
     <w:lsdException w:name="Closing" w:semiHidden="1" w:unhideWhenUsed="1"/>
     <w:lsdException w:name="Signature" w:semiHidden="1" w:unhideWhenUsed="1"/>
-    <w:lsdException w:name="Default Paragraph Font" w:semiHidden="1" w:uiPriority="1" w:unhideWhenUsed="1"/>
+    <w:lsdException w:name="Default Paragraph Font" w:uiPriority="1" w:semiHidden="1" w:unhideWhenUsed="1"/>
     <w:lsdException w:name="Body Text" w:semiHidden="1" w:unhideWhenUsed="1"/>
     <w:lsdException w:name="Body Text Indent" w:semiHidden="1" w:unhideWhenUsed="1"/>
     <w:lsdException w:name="List Continue" w:semiHidden="1" w:unhideWhenUsed="1"/>
@@ -5225,8 +7775,8 @@
     <w:lsdException w:name="Subtle Reference" w:uiPriority="31" w:qFormat="1"/>
     <w:lsdException w:name="Intense Reference" w:uiPriority="32" w:qFormat="1"/>
     <w:lsdException w:name="Book Title" w:uiPriority="33" w:qFormat="1"/>
-    <w:lsdException w:name="Bibliography" w:semiHidden="1" w:uiPriority="37" w:unhideWhenUsed="1"/>
-    <w:lsdException w:name="TOC Heading" w:semiHidden="1" w:uiPriority="39" w:unhideWhenUsed="1" w:qFormat="1"/>
+    <w:lsdException w:name="Bibliography" w:uiPriority="37" w:semiHidden="1" w:unhideWhenUsed="1"/>
+    <w:lsdException w:name="TOC Heading" w:uiPriority="39" w:semiHidden="1" w:unhideWhenUsed="1" w:qFormat="1"/>
     <w:lsdException w:name="Plain Table 1" w:uiPriority="41"/>
     <w:lsdException w:name="Plain Table 2" w:uiPriority="42"/>
     <w:lsdException w:name="Plain Table 3" w:uiPriority="43"/>
@@ -5332,7 +7882,7 @@
     <w:lsdException w:name="List Table 6 Colorful Accent 6" w:uiPriority="51"/>
     <w:lsdException w:name="List Table 7 Colorful Accent 6" w:uiPriority="52"/>
   </w:latentStyles>
-  <w:style w:type="paragraph" w:default="1" w:styleId="Normal">
+  <w:style w:type="paragraph" w:styleId="Normal" w:default="1">
     <w:name w:val="Normal"/>
     <w:qFormat/>
     <w:rsid w:val="00A04AD8"/>
@@ -5354,7 +7904,7 @@
       <w:outlineLvl w:val="0"/>
     </w:pPr>
     <w:rPr>
-      <w:rFonts w:asciiTheme="majorHAnsi" w:eastAsiaTheme="majorEastAsia" w:hAnsiTheme="majorHAnsi" w:cstheme="majorBidi"/>
+      <w:rFonts w:asciiTheme="majorHAnsi" w:hAnsiTheme="majorHAnsi" w:eastAsiaTheme="majorEastAsia" w:cstheme="majorBidi"/>
       <w:color w:val="2E74B5" w:themeColor="accent1" w:themeShade="BF"/>
       <w:sz w:val="32"/>
       <w:szCs w:val="32"/>
@@ -5377,19 +7927,19 @@
       <w:outlineLvl w:val="3"/>
     </w:pPr>
     <w:rPr>
-      <w:rFonts w:asciiTheme="majorHAnsi" w:eastAsiaTheme="majorEastAsia" w:hAnsiTheme="majorHAnsi" w:cstheme="majorBidi"/>
+      <w:rFonts w:asciiTheme="majorHAnsi" w:hAnsiTheme="majorHAnsi" w:eastAsiaTheme="majorEastAsia" w:cstheme="majorBidi"/>
       <w:i/>
       <w:iCs/>
       <w:color w:val="2E74B5" w:themeColor="accent1" w:themeShade="BF"/>
     </w:rPr>
   </w:style>
-  <w:style w:type="character" w:default="1" w:styleId="DefaultParagraphFont">
+  <w:style w:type="character" w:styleId="DefaultParagraphFont" w:default="1">
     <w:name w:val="Default Paragraph Font"/>
     <w:uiPriority w:val="1"/>
     <w:semiHidden/>
     <w:unhideWhenUsed/>
   </w:style>
-  <w:style w:type="table" w:default="1" w:styleId="TableNormal">
+  <w:style w:type="table" w:styleId="TableNormal" w:default="1">
     <w:name w:val="Normal Table"/>
     <w:uiPriority w:val="99"/>
     <w:semiHidden/>
@@ -5404,13 +7954,13 @@
       </w:tblCellMar>
     </w:tblPr>
   </w:style>
-  <w:style w:type="numbering" w:default="1" w:styleId="NoList">
+  <w:style w:type="numbering" w:styleId="NoList" w:default="1">
     <w:name w:val="No List"/>
     <w:uiPriority w:val="99"/>
     <w:semiHidden/>
     <w:unhideWhenUsed/>
   </w:style>
-  <w:style w:type="character" w:customStyle="1" w:styleId="HTMLPreformattedChar">
+  <w:style w:type="character" w:styleId="HTMLPreformattedChar" w:customStyle="1">
     <w:name w:val="HTML Preformatted Char"/>
     <w:basedOn w:val="DefaultParagraphFont"/>
     <w:link w:val="HTMLPreformatted"/>
@@ -5418,37 +7968,37 @@
     <w:qFormat/>
     <w:rsid w:val="007A37C3"/>
     <w:rPr>
-      <w:rFonts w:ascii="Courier New" w:eastAsia="Times New Roman" w:hAnsi="Courier New" w:cs="Courier New"/>
+      <w:rFonts w:ascii="Courier New" w:hAnsi="Courier New" w:eastAsia="Times New Roman" w:cs="Courier New"/>
       <w:sz w:val="20"/>
       <w:szCs w:val="20"/>
     </w:rPr>
   </w:style>
-  <w:style w:type="character" w:customStyle="1" w:styleId="gnkrckgcmsb">
+  <w:style w:type="character" w:styleId="gnkrckgcmsb" w:customStyle="1">
     <w:name w:val="gnkrckgcmsb"/>
     <w:basedOn w:val="DefaultParagraphFont"/>
     <w:qFormat/>
     <w:rsid w:val="007A37C3"/>
   </w:style>
-  <w:style w:type="character" w:customStyle="1" w:styleId="gnkrckgcmrb">
+  <w:style w:type="character" w:styleId="gnkrckgcmrb" w:customStyle="1">
     <w:name w:val="gnkrckgcmrb"/>
     <w:basedOn w:val="DefaultParagraphFont"/>
     <w:qFormat/>
     <w:rsid w:val="007A37C3"/>
   </w:style>
-  <w:style w:type="character" w:customStyle="1" w:styleId="gnkrckgcgsb">
+  <w:style w:type="character" w:styleId="gnkrckgcgsb" w:customStyle="1">
     <w:name w:val="gnkrckgcgsb"/>
     <w:basedOn w:val="DefaultParagraphFont"/>
     <w:qFormat/>
     <w:rsid w:val="007A37C3"/>
   </w:style>
-  <w:style w:type="character" w:customStyle="1" w:styleId="Bullets">
+  <w:style w:type="character" w:styleId="Bullets" w:customStyle="1">
     <w:name w:val="Bullets"/>
     <w:qFormat/>
     <w:rPr>
-      <w:rFonts w:ascii="OpenSymbol" w:eastAsia="OpenSymbol" w:hAnsi="OpenSymbol" w:cs="OpenSymbol"/>
+      <w:rFonts w:ascii="OpenSymbol" w:hAnsi="OpenSymbol" w:eastAsia="OpenSymbol" w:cs="OpenSymbol"/>
     </w:rPr>
   </w:style>
-  <w:style w:type="paragraph" w:customStyle="1" w:styleId="Heading">
+  <w:style w:type="paragraph" w:styleId="Heading" w:customStyle="1">
     <w:name w:val="Heading"/>
     <w:basedOn w:val="Normal"/>
     <w:next w:val="BodyText"/>
@@ -5458,7 +8008,7 @@
       <w:spacing w:before="240" w:after="120"/>
     </w:pPr>
     <w:rPr>
-      <w:rFonts w:ascii="Liberation Sans" w:eastAsia="Microsoft YaHei" w:hAnsi="Liberation Sans" w:cs="Lucida Sans"/>
+      <w:rFonts w:ascii="Liberation Sans" w:hAnsi="Liberation Sans" w:eastAsia="Microsoft YaHei" w:cs="Lucida Sans"/>
       <w:sz w:val="28"/>
       <w:szCs w:val="28"/>
     </w:rPr>
@@ -5493,7 +8043,7 @@
       <w:szCs w:val="24"/>
     </w:rPr>
   </w:style>
-  <w:style w:type="paragraph" w:customStyle="1" w:styleId="Index">
+  <w:style w:type="paragraph" w:styleId="Index" w:customStyle="1">
     <w:name w:val="Index"/>
     <w:basedOn w:val="Normal"/>
     <w:qFormat/>
@@ -5545,7 +8095,7 @@
       <w:spacing w:after="0" w:line="240" w:lineRule="auto"/>
     </w:pPr>
     <w:rPr>
-      <w:rFonts w:ascii="Courier New" w:eastAsia="Times New Roman" w:hAnsi="Courier New" w:cs="Courier New"/>
+      <w:rFonts w:ascii="Courier New" w:hAnsi="Courier New" w:eastAsia="Times New Roman" w:cs="Courier New"/>
       <w:sz w:val="20"/>
       <w:szCs w:val="20"/>
     </w:rPr>
@@ -5561,7 +8111,7 @@
       <w:contextualSpacing/>
     </w:pPr>
   </w:style>
-  <w:style w:type="paragraph" w:customStyle="1" w:styleId="PreformattedText">
+  <w:style w:type="paragraph" w:styleId="PreformattedText" w:customStyle="1">
     <w:name w:val="Preformatted Text"/>
     <w:basedOn w:val="Normal"/>
     <w:qFormat/>
@@ -5569,24 +8119,24 @@
       <w:spacing w:after="0"/>
     </w:pPr>
     <w:rPr>
-      <w:rFonts w:ascii="Liberation Mono" w:eastAsia="Liberation Mono" w:hAnsi="Liberation Mono" w:cs="Liberation Mono"/>
+      <w:rFonts w:ascii="Liberation Mono" w:hAnsi="Liberation Mono" w:eastAsia="Liberation Mono" w:cs="Liberation Mono"/>
       <w:sz w:val="20"/>
       <w:szCs w:val="20"/>
     </w:rPr>
   </w:style>
-  <w:style w:type="character" w:customStyle="1" w:styleId="Heading1Char">
+  <w:style w:type="character" w:styleId="Heading1Char" w:customStyle="1">
     <w:name w:val="Heading 1 Char"/>
     <w:basedOn w:val="DefaultParagraphFont"/>
     <w:link w:val="Heading1"/>
     <w:uiPriority w:val="9"/>
     <w:rPr>
-      <w:rFonts w:asciiTheme="majorHAnsi" w:eastAsiaTheme="majorEastAsia" w:hAnsiTheme="majorHAnsi" w:cstheme="majorBidi"/>
+      <w:rFonts w:asciiTheme="majorHAnsi" w:hAnsiTheme="majorHAnsi" w:eastAsiaTheme="majorEastAsia" w:cstheme="majorBidi"/>
       <w:color w:val="2E74B5" w:themeColor="accent1" w:themeShade="BF"/>
       <w:sz w:val="32"/>
       <w:szCs w:val="32"/>
     </w:rPr>
   </w:style>
-  <w:style w:type="character" w:customStyle="1" w:styleId="Heading4Char">
+  <w:style w:type="character" w:styleId="Heading4Char" w:customStyle="1">
     <w:name w:val="Heading 4 Char"/>
     <w:basedOn w:val="DefaultParagraphFont"/>
     <w:link w:val="Heading4"/>
@@ -5594,7 +8144,7 @@
     <w:semiHidden/>
     <w:rsid w:val="00486147"/>
     <w:rPr>
-      <w:rFonts w:asciiTheme="majorHAnsi" w:eastAsiaTheme="majorEastAsia" w:hAnsiTheme="majorHAnsi" w:cstheme="majorBidi"/>
+      <w:rFonts w:asciiTheme="majorHAnsi" w:hAnsiTheme="majorHAnsi" w:eastAsiaTheme="majorEastAsia" w:cstheme="majorBidi"/>
       <w:i/>
       <w:iCs/>
       <w:color w:val="2E74B5" w:themeColor="accent1" w:themeShade="BF"/>

</xml_diff>

<commit_message>
Continue with duke stats w/ r - bayes on coursera, wk2
</commit_message>
<xml_diff>
--- a/Stats/Coursera/DukeStatsWithR/Course4_BayesianStats/week2_BayesianInference/wk2_BayesianInference.docx
+++ b/Stats/Coursera/DukeStatsWithR/Course4_BayesianStats/week2_BayesianInference/wk2_BayesianInference.docx
@@ -4339,34 +4339,7 @@
         <w:ind w:left="360"/>
       </w:pPr>
       <w:r>
-        <w:t xml:space="preserve">Motivating example: Slightly </w:t>
-      </w:r>
-      <w:r>
-        <w:t>simplified version of a real clinical trial in Scotland</w:t>
-      </w:r>
-      <w:r>
-        <w:t xml:space="preserve"> on if </w:t>
-      </w:r>
-      <w:r>
-        <w:t>RU-486, a morning</w:t>
-      </w:r>
-      <w:r>
-        <w:t xml:space="preserve"> </w:t>
-      </w:r>
-      <w:r>
-        <w:t xml:space="preserve">after pill </w:t>
-      </w:r>
-      <w:r>
-        <w:t xml:space="preserve">being studied, was </w:t>
-      </w:r>
-      <w:r>
-        <w:t>effective</w:t>
-      </w:r>
-      <w:r>
-        <w:t xml:space="preserve"> </w:t>
-      </w:r>
-      <w:r>
-        <w:t xml:space="preserve">at preventing unwanted pregnancies. </w:t>
+        <w:t xml:space="preserve">Motivating example: Slightly simplified version of a real clinical trial in Scotland on if RU-486, a morning after pill being studied, was effective at preventing unwanted pregnancies. </w:t>
       </w:r>
     </w:p>
     <w:p>
@@ -4380,22 +4353,7 @@
         <w:ind w:left="360"/>
       </w:pPr>
       <w:r>
-        <w:t xml:space="preserve">Had </w:t>
-      </w:r>
-      <w:r>
-        <w:t>800 women,</w:t>
-      </w:r>
-      <w:r>
-        <w:t xml:space="preserve"> </w:t>
-      </w:r>
-      <w:r>
-        <w:t>each of whom had intercourse no more than 72 hours before reporting to a family</w:t>
-      </w:r>
-      <w:r>
-        <w:t xml:space="preserve"> </w:t>
-      </w:r>
-      <w:r>
-        <w:t xml:space="preserve">planning clinic to seek contraception. </w:t>
+        <w:t xml:space="preserve">Had 800 women, each of whom had intercourse no more than 72 hours before reporting to a family planning clinic to seek contraception. </w:t>
       </w:r>
     </w:p>
     <w:p>
@@ -4409,28 +4367,7 @@
         <w:ind w:left="360"/>
       </w:pPr>
       <w:r>
-        <w:t xml:space="preserve">1/2 </w:t>
-      </w:r>
-      <w:r>
-        <w:t>were randomly</w:t>
-      </w:r>
-      <w:r>
-        <w:t xml:space="preserve"> </w:t>
-      </w:r>
-      <w:r>
-        <w:t>assigned to the standard contraceptive</w:t>
-      </w:r>
-      <w:r>
-        <w:t xml:space="preserve"> (</w:t>
-      </w:r>
-      <w:r>
-        <w:t xml:space="preserve">large dose of estrogen </w:t>
-      </w:r>
-      <w:r>
-        <w:t xml:space="preserve">+ progesterone) + 1/2 </w:t>
-      </w:r>
-      <w:r>
-        <w:t xml:space="preserve">were assigned RU-486. </w:t>
+        <w:t xml:space="preserve">1/2 were randomly assigned to the standard contraceptive (large dose of estrogen + progesterone) + 1/2 were assigned RU-486. </w:t>
       </w:r>
     </w:p>
     <w:p>
@@ -4444,22 +4381,7 @@
         <w:ind w:left="360"/>
       </w:pPr>
       <w:r>
-        <w:t>Among the RU-486 group</w:t>
-      </w:r>
-      <w:r>
-        <w:t xml:space="preserve"> = no pregnancies + a</w:t>
-      </w:r>
-      <w:r>
-        <w:t>mong standard</w:t>
-      </w:r>
-      <w:r>
-        <w:t xml:space="preserve"> </w:t>
-      </w:r>
-      <w:r>
-        <w:t xml:space="preserve">therapy, </w:t>
-      </w:r>
-      <w:r>
-        <w:t>4 became pregnant</w:t>
+        <w:t>Among the RU-486 group = no pregnancies + among standard therapy, 4 became pregnant</w:t>
       </w:r>
     </w:p>
     <w:p>
@@ -4473,13 +4395,7 @@
         <w:ind w:left="360"/>
       </w:pPr>
       <w:r>
-        <w:t>Statistically, one can model these data</w:t>
-      </w:r>
-      <w:r>
-        <w:t xml:space="preserve"> </w:t>
-      </w:r>
-      <w:r>
-        <w:t xml:space="preserve">as coming from a </w:t>
+        <w:t xml:space="preserve">Statistically, one can model these data as coming from a </w:t>
       </w:r>
       <w:r>
         <w:rPr>
@@ -4502,16 +4418,7 @@
         <w:ind w:left="360"/>
       </w:pPr>
       <w:r>
-        <w:t xml:space="preserve">Ex: Coin w/ 1 </w:t>
-      </w:r>
-      <w:r>
-        <w:t xml:space="preserve">side labeled standard therapy </w:t>
-      </w:r>
-      <w:r>
-        <w:t xml:space="preserve">+ </w:t>
-      </w:r>
-      <w:r>
-        <w:t xml:space="preserve">the other RU-486. </w:t>
+        <w:t xml:space="preserve">Ex: Coin w/ 1 side labeled standard therapy + the other RU-486. </w:t>
       </w:r>
     </w:p>
     <w:p>
@@ -4525,28 +4432,7 @@
         <w:ind w:left="360"/>
       </w:pPr>
       <w:r>
-        <w:t xml:space="preserve">Coin </w:t>
-      </w:r>
-      <w:r>
-        <w:t xml:space="preserve">was tossed </w:t>
-      </w:r>
-      <w:r>
-        <w:t xml:space="preserve">4 </w:t>
-      </w:r>
-      <w:r>
-        <w:t xml:space="preserve">times </w:t>
-      </w:r>
-      <w:r>
-        <w:t>+</w:t>
-      </w:r>
-      <w:r>
-        <w:t xml:space="preserve"> each time landed </w:t>
-      </w:r>
-      <w:r>
-        <w:t xml:space="preserve">on </w:t>
-      </w:r>
-      <w:r>
-        <w:t xml:space="preserve">standard therapy. </w:t>
+        <w:t xml:space="preserve">Coin was tossed 4 times + each time landed on standard therapy. </w:t>
       </w:r>
     </w:p>
     <w:p>
@@ -4569,31 +4455,7 @@
         <w:t>frequentist</w:t>
       </w:r>
       <w:r>
-        <w:t xml:space="preserve"> </w:t>
-      </w:r>
-      <w:r>
-        <w:t xml:space="preserve">would set up a null </w:t>
-      </w:r>
-      <w:r>
-        <w:t>w/ “</w:t>
-      </w:r>
-      <w:r>
-        <w:t xml:space="preserve">RU-486 side has p </w:t>
-      </w:r>
-      <w:r>
-        <w:t xml:space="preserve">&gt;= 1/2” + </w:t>
-      </w:r>
-      <w:r>
-        <w:t xml:space="preserve">the alternative </w:t>
-      </w:r>
-      <w:r>
-        <w:t xml:space="preserve">w/ </w:t>
-      </w:r>
-      <w:r>
-        <w:t xml:space="preserve">p </w:t>
-      </w:r>
-      <w:r>
-        <w:t xml:space="preserve">&lt; 1/2 </w:t>
+        <w:t xml:space="preserve"> would set up a null w/ “RU-486 side has p &gt;= 1/2” + the alternative w/ p &lt; 1/2 </w:t>
       </w:r>
     </w:p>
     <w:p>
@@ -4619,22 +4481,7 @@
         <w:t>ignificance probability</w:t>
       </w:r>
       <w:r>
-        <w:t xml:space="preserve"> </w:t>
-      </w:r>
-      <w:r>
-        <w:t xml:space="preserve">= </w:t>
-      </w:r>
-      <w:r>
-        <w:t>chance</w:t>
-      </w:r>
-      <w:r>
-        <w:t xml:space="preserve"> </w:t>
-      </w:r>
-      <w:r>
-        <w:t xml:space="preserve">of obtaining no RU-486 outcomes when p </w:t>
-      </w:r>
-      <w:r>
-        <w:t>= 1/2 = ½^4 = .0625</w:t>
+        <w:t xml:space="preserve"> = chance of obtaining no RU-486 outcomes when p = 1/2 = ½^4 = .0625</w:t>
       </w:r>
     </w:p>
     <w:p>
@@ -4648,37 +4495,7 @@
         <w:ind w:left="360"/>
       </w:pPr>
       <w:r>
-        <w:t>Since the significance</w:t>
-      </w:r>
-      <w:r>
-        <w:t xml:space="preserve"> </w:t>
-      </w:r>
-      <w:r>
-        <w:t xml:space="preserve">probability </w:t>
-      </w:r>
-      <w:r>
-        <w:t xml:space="preserve">.0625 &gt; </w:t>
-      </w:r>
-      <w:r>
-        <w:t xml:space="preserve">0.05, </w:t>
-      </w:r>
-      <w:r>
-        <w:t xml:space="preserve">the </w:t>
-      </w:r>
-      <w:r>
-        <w:t>frequentist would conclude there was no reason to reject the null</w:t>
-      </w:r>
-      <w:r>
-        <w:t xml:space="preserve"> + </w:t>
-      </w:r>
-      <w:r>
-        <w:t>would conclude RU-486</w:t>
-      </w:r>
-      <w:r>
-        <w:t xml:space="preserve"> </w:t>
-      </w:r>
-      <w:r>
-        <w:t xml:space="preserve">is not superior to standard therapy. </w:t>
+        <w:t xml:space="preserve">Since the significance probability .0625 &gt; 0.05, the frequentist would conclude there was no reason to reject the null + would conclude RU-486 is not superior to standard therapy. </w:t>
       </w:r>
     </w:p>
     <w:p>
@@ -4707,25 +4524,7 @@
         <w:t xml:space="preserve"> </w:t>
       </w:r>
       <w:r>
-        <w:t xml:space="preserve">may self-illicit </w:t>
-      </w:r>
-      <w:r>
-        <w:t xml:space="preserve">their beliefs about the drug + </w:t>
-      </w:r>
-      <w:r>
-        <w:t xml:space="preserve">decide </w:t>
-      </w:r>
-      <w:r>
-        <w:t xml:space="preserve">they have </w:t>
-      </w:r>
-      <w:r>
-        <w:t>no prior knowledge</w:t>
-      </w:r>
-      <w:r>
-        <w:t xml:space="preserve"> </w:t>
-      </w:r>
-      <w:r>
-        <w:t xml:space="preserve">about efficacy of RU-486 at all. </w:t>
+        <w:t xml:space="preserve">may self-illicit their beliefs about the drug + decide they have no prior knowledge about efficacy of RU-486 at all. </w:t>
       </w:r>
     </w:p>
     <w:p>
@@ -4739,10 +4538,7 @@
         <w:ind w:left="360"/>
       </w:pPr>
       <w:r>
-        <w:t xml:space="preserve">This would be reasonable if, for example, it were the </w:t>
-      </w:r>
-      <w:r>
-        <w:t>1</w:t>
+        <w:t>This would be reasonable if, for example, it were the 1</w:t>
       </w:r>
       <w:r>
         <w:rPr>
@@ -4751,16 +4547,7 @@
         <w:t>st</w:t>
       </w:r>
       <w:r>
-        <w:t xml:space="preserve"> </w:t>
-      </w:r>
-      <w:r>
-        <w:t>clinical</w:t>
-      </w:r>
-      <w:r>
-        <w:t xml:space="preserve"> </w:t>
-      </w:r>
-      <w:r>
-        <w:t xml:space="preserve">trial of the drug. </w:t>
+        <w:t xml:space="preserve"> clinical trial of the drug. </w:t>
       </w:r>
     </w:p>
     <w:p>
@@ -4774,28 +4561,7 @@
         <w:ind w:left="360"/>
       </w:pPr>
       <w:r>
-        <w:t xml:space="preserve">In that case, they’d </w:t>
-      </w:r>
-      <w:r>
-        <w:t>be using the</w:t>
-      </w:r>
-      <w:r>
-        <w:t xml:space="preserve"> </w:t>
-      </w:r>
-      <w:r>
-        <w:t>uniform dist</w:t>
-      </w:r>
-      <w:r>
-        <w:t>ribution on the interval from 0-</w:t>
-      </w:r>
-      <w:r>
-        <w:t>1, which corresponds</w:t>
-      </w:r>
-      <w:r>
-        <w:t xml:space="preserve"> </w:t>
-      </w:r>
-      <w:r>
-        <w:t xml:space="preserve">to the </w:t>
+        <w:t xml:space="preserve">In that case, they’d be using the uniform distribution on the interval from 0-1, which corresponds to the </w:t>
       </w:r>
       <w:r>
         <w:rPr>
@@ -4827,61 +4593,16 @@
         <w:t>conjugacy</w:t>
       </w:r>
       <w:r>
-        <w:t>, we know</w:t>
-      </w:r>
-      <w:r>
-        <w:t xml:space="preserve"> </w:t>
-      </w:r>
-      <w:r>
-        <w:t xml:space="preserve">that since </w:t>
-      </w:r>
-      <w:r>
-        <w:t xml:space="preserve">there were </w:t>
-      </w:r>
-      <w:r>
-        <w:t xml:space="preserve">4 “failures” </w:t>
-      </w:r>
-      <w:r>
-        <w:t xml:space="preserve">for RU-486 </w:t>
-      </w:r>
-      <w:r>
-        <w:t xml:space="preserve">+ </w:t>
-      </w:r>
-      <w:r>
-        <w:t xml:space="preserve">no successes, </w:t>
-      </w:r>
-      <w:r>
-        <w:rPr>
-          <w:b/>
-        </w:rPr>
-        <w:t>posterior</w:t>
-      </w:r>
-      <w:r>
-        <w:rPr>
-          <w:b/>
-        </w:rPr>
-        <w:t xml:space="preserve"> </w:t>
-      </w:r>
-      <w:r>
-        <w:rPr>
-          <w:b/>
-        </w:rPr>
-        <w:t>probability</w:t>
-      </w:r>
-      <w:r>
-        <w:t xml:space="preserve"> of RU-486 child </w:t>
-      </w:r>
-      <w:r>
-        <w:t xml:space="preserve">= </w:t>
-      </w:r>
-      <w:r>
-        <w:t>beta</w:t>
-      </w:r>
-      <w:r>
-        <w:t xml:space="preserve"> w/ parameters (1 + success) + (1 + failures) = (1+0) and (1+4)</w:t>
-      </w:r>
-      <w:r>
-        <w:t xml:space="preserve"> </w:t>
+        <w:t xml:space="preserve">, we know that since there were 4 “failures” for RU-486 + no successes, </w:t>
+      </w:r>
+      <w:r>
+        <w:rPr>
+          <w:b/>
+        </w:rPr>
+        <w:t>posterior probability</w:t>
+      </w:r>
+      <w:r>
+        <w:t xml:space="preserve"> of RU-486 child = beta w/ parameters (1 + success) + (1 + failures) = (1+0) and (1+4) </w:t>
       </w:r>
     </w:p>
     <w:p>
@@ -4895,25 +4616,7 @@
         <w:ind w:left="360"/>
       </w:pPr>
       <w:r>
-        <w:t>This</w:t>
-      </w:r>
-      <w:r>
-        <w:t xml:space="preserve"> is a</w:t>
-      </w:r>
-      <w:r>
-        <w:t xml:space="preserve"> beta that has much</w:t>
-      </w:r>
-      <w:r>
-        <w:t xml:space="preserve"> </w:t>
-      </w:r>
-      <w:r>
-        <w:t xml:space="preserve">more area near p </w:t>
-      </w:r>
-      <w:r>
-        <w:t>=</w:t>
-      </w:r>
-      <w:r>
-        <w:t xml:space="preserve"> 0. </w:t>
+        <w:t xml:space="preserve">This is a beta that has much more area near p = 0. </w:t>
       </w:r>
     </w:p>
     <w:p>
@@ -4927,19 +4630,7 @@
         <w:ind w:left="360"/>
       </w:pPr>
       <w:r>
-        <w:t xml:space="preserve">The mean of a beta </w:t>
-      </w:r>
-      <w:r>
-        <w:t xml:space="preserve">w/ </w:t>
-      </w:r>
-      <w:r>
-        <w:t>parameters alpha</w:t>
-      </w:r>
-      <w:r>
-        <w:t xml:space="preserve"> + </w:t>
-      </w:r>
-      <w:r>
-        <w:t xml:space="preserve">beta, </w:t>
+        <w:t xml:space="preserve">The mean of a beta w/ parameters alpha + beta, </w:t>
       </w:r>
       <w:r>
         <w:rPr>
@@ -4959,81 +4650,20 @@
           <w:b/>
           <w:bCs/>
         </w:rPr>
-        <w:t xml:space="preserve"> </w:t>
+        <w:t xml:space="preserve"> α</w:t>
+      </w:r>
+      <w:r>
+        <w:t xml:space="preserve"> / (</w:t>
       </w:r>
       <w:r>
         <w:rPr>
           <w:b/>
           <w:bCs/>
         </w:rPr>
-        <w:t>α</w:t>
-      </w:r>
-      <w:r>
-        <w:t xml:space="preserve"> / (</w:t>
-      </w:r>
-      <w:r>
-        <w:rPr>
-          <w:b/>
-          <w:bCs/>
-        </w:rPr>
-        <w:t>α</w:t>
-      </w:r>
-      <w:r>
-        <w:rPr>
-          <w:b/>
-          <w:bCs/>
-        </w:rPr>
-        <w:t xml:space="preserve"> +</w:t>
-      </w:r>
-      <w:r>
-        <w:rPr>
-          <w:b/>
-          <w:bCs/>
-        </w:rPr>
-        <w:t xml:space="preserve"> β</w:t>
-      </w:r>
-      <w:r>
-        <w:rPr>
-          <w:b/>
-          <w:bCs/>
-        </w:rPr>
-        <w:t>),</w:t>
-      </w:r>
-      <w:r>
-        <w:t xml:space="preserve"> s</w:t>
-      </w:r>
-      <w:r>
-        <w:t xml:space="preserve">o </w:t>
-      </w:r>
-      <w:r>
-        <w:t xml:space="preserve">the </w:t>
-      </w:r>
-      <w:r>
-        <w:t>Bayesian now</w:t>
-      </w:r>
-      <w:r>
-        <w:t xml:space="preserve"> </w:t>
-      </w:r>
-      <w:r>
-        <w:t>believes the unknown p</w:t>
-      </w:r>
-      <w:r>
-        <w:t xml:space="preserve"> (probability of an RU-468 child) </w:t>
-      </w:r>
-      <w:r>
-        <w:t xml:space="preserve">is about </w:t>
-      </w:r>
-      <w:r>
-        <w:t xml:space="preserve">= 1 / (1+5) = </w:t>
-      </w:r>
-      <w:r>
-        <w:t xml:space="preserve">1 </w:t>
-      </w:r>
-      <w:r>
-        <w:t xml:space="preserve">/ </w:t>
-      </w:r>
-      <w:r>
-        <w:t>6.</w:t>
+        <w:t>α + β),</w:t>
+      </w:r>
+      <w:r>
+        <w:t xml:space="preserve"> so the Bayesian now believes the unknown p (probability of an RU-468 child) is about = 1 / (1+5) = 1 / 6.</w:t>
       </w:r>
     </w:p>
     <w:p>
@@ -5338,97 +4968,38 @@
         <w:rPr>
           <w:bCs/>
         </w:rPr>
-        <w:t>beta(3, 2</w:t>
-      </w:r>
-      <w:r>
-        <w:rPr>
+        <w:t>beta(3, 2)</w:t>
+      </w:r>
+      <w:r>
+        <w:rPr>
+          <w:b/>
           <w:bCs/>
         </w:rPr>
-        <w:t>)</w:t>
+        <w:t xml:space="preserve"> </w:t>
       </w:r>
       <w:r>
         <w:rPr>
           <w:b/>
           <w:bCs/>
         </w:rPr>
-        <w:t xml:space="preserve"> </w:t>
+        <w:sym w:font="Wingdings" w:char="F0E8"/>
       </w:r>
       <w:r>
         <w:rPr>
           <w:b/>
           <w:bCs/>
         </w:rPr>
-        <w:sym w:font="Wingdings" w:char="F0E8"/>
+        <w:t xml:space="preserve"> </w:t>
+      </w:r>
+      <w:r>
+        <w:t xml:space="preserve"> (3 + success) + (2 + failures) = (3+4) and (2+1) = </w:t>
       </w:r>
       <w:r>
         <w:rPr>
           <w:b/>
           <w:bCs/>
         </w:rPr>
-        <w:t xml:space="preserve"> </w:t>
-      </w:r>
-      <w:r>
-        <w:t xml:space="preserve"> (</w:t>
-      </w:r>
-      <w:r>
-        <w:t>3</w:t>
-      </w:r>
-      <w:r>
-        <w:t xml:space="preserve"> + success) + (</w:t>
-      </w:r>
-      <w:r>
-        <w:t>2</w:t>
-      </w:r>
-      <w:r>
-        <w:t xml:space="preserve"> + failures) = (</w:t>
-      </w:r>
-      <w:r>
-        <w:t>3</w:t>
-      </w:r>
-      <w:r>
-        <w:t>+</w:t>
-      </w:r>
-      <w:r>
-        <w:t>4</w:t>
-      </w:r>
-      <w:r>
-        <w:t>) and (</w:t>
-      </w:r>
-      <w:r>
-        <w:t>2</w:t>
-      </w:r>
-      <w:r>
-        <w:t>+</w:t>
-      </w:r>
-      <w:r>
-        <w:t>1</w:t>
-      </w:r>
-      <w:r>
-        <w:t xml:space="preserve">) </w:t>
-      </w:r>
-      <w:r>
-        <w:t xml:space="preserve">= </w:t>
-      </w:r>
-      <w:r>
-        <w:rPr>
-          <w:b/>
-          <w:bCs/>
-        </w:rPr>
-        <w:t>beta(7,3</w:t>
-      </w:r>
-      <w:r>
-        <w:rPr>
-          <w:b/>
-          <w:bCs/>
-        </w:rPr>
-        <w:t>)</w:t>
-      </w:r>
-      <w:r>
-        <w:rPr>
-          <w:b/>
-          <w:bCs/>
-        </w:rPr>
-        <w:t xml:space="preserve"> = .7</w:t>
+        <w:t>beta(7,3) = .7</w:t>
       </w:r>
     </w:p>
     <w:p>
@@ -5461,17 +5032,1714 @@
     </w:p>
     <w:p>
       <w:pPr>
-        <w:jc w:val="center"/>
+        <w:pStyle w:val="ListBullet"/>
+        <w:numPr>
+          <w:ilvl w:val="0"/>
+          <w:numId w:val="15"/>
+        </w:numPr>
+      </w:pPr>
+      <w:r>
+        <w:t xml:space="preserve">A </w:t>
+      </w:r>
+      <w:r>
+        <w:t>2</w:t>
+      </w:r>
+      <w:r>
+        <w:rPr>
+          <w:vertAlign w:val="superscript"/>
+        </w:rPr>
+        <w:t>nd</w:t>
+      </w:r>
+      <w:r>
+        <w:t xml:space="preserve"> important case </w:t>
+      </w:r>
+      <w:r>
+        <w:t xml:space="preserve">= </w:t>
+      </w:r>
+      <w:r>
+        <w:rPr>
+          <w:b/>
+        </w:rPr>
+        <w:t>Gamma</w:t>
+      </w:r>
+      <w:r>
+        <w:rPr>
+          <w:b/>
+        </w:rPr>
+        <w:t>-Poisson conjugate families</w:t>
+      </w:r>
+      <w:r>
+        <w:t xml:space="preserve"> where the </w:t>
+      </w:r>
+      <w:r>
+        <w:t xml:space="preserve">data come from a </w:t>
+      </w:r>
+      <w:r>
+        <w:rPr>
+          <w:b/>
+        </w:rPr>
+        <w:t>Poisson</w:t>
+      </w:r>
+      <w:r>
+        <w:rPr>
+          <w:b/>
+        </w:rPr>
+        <w:t xml:space="preserve"> </w:t>
+      </w:r>
+      <w:r>
+        <w:rPr>
+          <w:b/>
+        </w:rPr>
+        <w:t>distribution</w:t>
+      </w:r>
+      <w:r>
+        <w:t xml:space="preserve">, </w:t>
+      </w:r>
+      <w:r>
+        <w:t>+</w:t>
+      </w:r>
+      <w:r>
+        <w:t xml:space="preserve"> the prior </w:t>
+      </w:r>
+      <w:r>
+        <w:t>+</w:t>
+      </w:r>
+      <w:r>
+        <w:t xml:space="preserve"> posterior are both </w:t>
+      </w:r>
+      <w:r>
+        <w:rPr>
+          <w:b/>
+        </w:rPr>
+        <w:t>gamma distributions</w:t>
+      </w:r>
+    </w:p>
+    <w:p>
+      <w:pPr>
+        <w:pStyle w:val="ListBullet"/>
+        <w:numPr>
+          <w:ilvl w:val="0"/>
+          <w:numId w:val="15"/>
+        </w:numPr>
+      </w:pPr>
+      <w:r>
+        <w:t>T</w:t>
+      </w:r>
+      <w:r>
+        <w:t xml:space="preserve">he </w:t>
+      </w:r>
+      <w:r>
+        <w:rPr>
+          <w:b/>
+        </w:rPr>
+        <w:t>Poisson random variable</w:t>
+      </w:r>
+      <w:r>
+        <w:t xml:space="preserve"> can</w:t>
+      </w:r>
+      <w:r>
+        <w:t xml:space="preserve"> </w:t>
+      </w:r>
+      <w:r>
+        <w:t xml:space="preserve">take any </w:t>
+      </w:r>
+      <w:r>
+        <w:rPr>
+          <w:i/>
+        </w:rPr>
+        <w:t>non-negative</w:t>
+      </w:r>
+      <w:r>
+        <w:t xml:space="preserve"> integer value </w:t>
+      </w:r>
+      <w:r>
+        <w:t xml:space="preserve">up to infinity + is </w:t>
+      </w:r>
+      <w:r>
+        <w:t>used in describing count data</w:t>
+      </w:r>
+      <w:r>
+        <w:t xml:space="preserve"> (#</w:t>
+      </w:r>
+      <w:r>
+        <w:t xml:space="preserve"> of independent events that occur in a fixed amount of</w:t>
+      </w:r>
+      <w:r>
+        <w:t xml:space="preserve"> </w:t>
+      </w:r>
+      <w:r>
+        <w:t>time, a</w:t>
+      </w:r>
+      <w:r>
+        <w:t xml:space="preserve"> fixed area, or a fixed volume)</w:t>
+      </w:r>
+    </w:p>
+    <w:p>
+      <w:pPr>
+        <w:pStyle w:val="ListBullet"/>
+        <w:numPr>
+          <w:ilvl w:val="0"/>
+          <w:numId w:val="15"/>
+        </w:numPr>
+      </w:pPr>
+      <w:r>
+        <w:t>The Poisson distribution has been</w:t>
+      </w:r>
+      <w:r>
+        <w:t xml:space="preserve"> </w:t>
+      </w:r>
+      <w:r>
+        <w:t xml:space="preserve">used to describe the </w:t>
+      </w:r>
+      <w:r>
+        <w:t xml:space="preserve"># </w:t>
+      </w:r>
+      <w:r>
+        <w:t>of phone</w:t>
+      </w:r>
+      <w:r>
+        <w:t xml:space="preserve"> calls one receives in an hour, # </w:t>
+      </w:r>
+      <w:r>
+        <w:t>of pediatric</w:t>
+      </w:r>
+      <w:r>
+        <w:t xml:space="preserve"> </w:t>
+      </w:r>
+      <w:r>
+        <w:t>cancer cases in the city</w:t>
+      </w:r>
+      <w:r>
+        <w:t xml:space="preserve"> </w:t>
+      </w:r>
+      <w:r>
+        <w:t>to see if pollution</w:t>
+      </w:r>
+      <w:r>
+        <w:t xml:space="preserve"> </w:t>
+      </w:r>
+      <w:r>
+        <w:t>has elevated cancer rate above that of in previous years or</w:t>
+      </w:r>
+      <w:r>
+        <w:t xml:space="preserve"> </w:t>
+      </w:r>
+      <w:r>
+        <w:t xml:space="preserve">for similar cities. </w:t>
+      </w:r>
+    </w:p>
+    <w:p>
+      <w:pPr>
+        <w:pStyle w:val="ListBullet"/>
+        <w:numPr>
+          <w:ilvl w:val="0"/>
+          <w:numId w:val="15"/>
+        </w:numPr>
+      </w:pPr>
+      <w:r>
+        <w:t>It is also used in medical screening for</w:t>
+      </w:r>
+      <w:r>
+        <w:t xml:space="preserve"> </w:t>
+      </w:r>
+      <w:r>
+        <w:t xml:space="preserve">diseases, such as HIV, where one can count </w:t>
+      </w:r>
+      <w:r>
+        <w:t xml:space="preserve"># </w:t>
+      </w:r>
+      <w:r>
+        <w:t xml:space="preserve">of T-cells in the tissue sample. </w:t>
+      </w:r>
+    </w:p>
+    <w:p>
+      <w:pPr>
+        <w:pStyle w:val="ListBullet"/>
+        <w:numPr>
+          <w:ilvl w:val="0"/>
+          <w:numId w:val="15"/>
+        </w:numPr>
+      </w:pPr>
+      <w:r>
+        <w:t>The Poisson distribution</w:t>
+      </w:r>
+      <w:r>
+        <w:t xml:space="preserve"> </w:t>
+      </w:r>
+      <w:r>
+        <w:t xml:space="preserve">has a single parameter, </w:t>
+      </w:r>
+      <w:r>
+        <w:rPr>
+          <w:b/>
+        </w:rPr>
+        <w:t>lambda</w:t>
+      </w:r>
+      <w:r>
+        <w:t xml:space="preserve">, which is both the mean </w:t>
+      </w:r>
+      <w:r>
+        <w:t>+</w:t>
+      </w:r>
+      <w:r>
+        <w:t xml:space="preserve"> the</w:t>
+      </w:r>
+      <w:r>
+        <w:t xml:space="preserve"> </w:t>
+      </w:r>
+      <w:r>
+        <w:t xml:space="preserve">variance of the Poisson random variable. </w:t>
+      </w:r>
+    </w:p>
+    <w:p>
+      <w:pPr>
+        <w:pStyle w:val="ListBullet"/>
+        <w:numPr>
+          <w:ilvl w:val="0"/>
+          <w:numId w:val="15"/>
+        </w:numPr>
+        <w:rPr>
+          <w:u w:val="single"/>
+        </w:rPr>
+      </w:pPr>
+      <w:r>
+        <w:rPr>
+          <w:u w:val="single"/>
+        </w:rPr>
+        <w:t xml:space="preserve">The </w:t>
+      </w:r>
+      <w:r>
+        <w:rPr>
+          <w:u w:val="single"/>
+        </w:rPr>
+        <w:t xml:space="preserve">PMF </w:t>
+      </w:r>
+      <w:r>
+        <w:rPr>
+          <w:u w:val="single"/>
+        </w:rPr>
+        <w:t>for the</w:t>
+      </w:r>
+      <w:r>
+        <w:rPr>
+          <w:u w:val="single"/>
+        </w:rPr>
+        <w:t xml:space="preserve"> Poisson:</w:t>
+      </w:r>
+    </w:p>
+    <w:p>
+      <w:pPr>
+        <w:pStyle w:val="ListBullet"/>
+        <w:ind w:left="1800" w:firstLine="360"/>
+        <w:rPr>
+          <w:u w:val="single"/>
+        </w:rPr>
+      </w:pPr>
+      <w:r>
+        <w:rPr>
+          <w:noProof/>
+        </w:rPr>
+        <w:drawing>
+          <wp:inline distT="0" distB="0" distL="0" distR="0" wp14:anchorId="6150468F" wp14:editId="2ED44F28">
+            <wp:extent cx="3033246" cy="313436"/>
+            <wp:effectExtent l="0" t="0" r="0" b="0"/>
+            <wp:docPr id="4" name="Picture 4"/>
+            <wp:cNvGraphicFramePr>
+              <a:graphicFrameLocks xmlns:a="http://schemas.openxmlformats.org/drawingml/2006/main" noChangeAspect="1"/>
+            </wp:cNvGraphicFramePr>
+            <a:graphic xmlns:a="http://schemas.openxmlformats.org/drawingml/2006/main">
+              <a:graphicData uri="http://schemas.openxmlformats.org/drawingml/2006/picture">
+                <pic:pic xmlns:pic="http://schemas.openxmlformats.org/drawingml/2006/picture">
+                  <pic:nvPicPr>
+                    <pic:cNvPr id="1" name=""/>
+                    <pic:cNvPicPr/>
+                  </pic:nvPicPr>
+                  <pic:blipFill>
+                    <a:blip r:embed="rId25"/>
+                    <a:stretch>
+                      <a:fillRect/>
+                    </a:stretch>
+                  </pic:blipFill>
+                  <pic:spPr>
+                    <a:xfrm>
+                      <a:off x="0" y="0"/>
+                      <a:ext cx="3217224" cy="332447"/>
+                    </a:xfrm>
+                    <a:prstGeom prst="rect">
+                      <a:avLst/>
+                    </a:prstGeom>
+                  </pic:spPr>
+                </pic:pic>
+              </a:graphicData>
+            </a:graphic>
+          </wp:inline>
+        </w:drawing>
+      </w:r>
+    </w:p>
+    <w:p>
+      <w:pPr>
+        <w:pStyle w:val="ListBullet"/>
+        <w:numPr>
+          <w:ilvl w:val="0"/>
+          <w:numId w:val="15"/>
+        </w:numPr>
+      </w:pPr>
+      <w:r>
+        <w:t>This gives the probability of observing</w:t>
+      </w:r>
+      <w:r>
+        <w:t xml:space="preserve"> </w:t>
+      </w:r>
+      <w:r>
+        <w:t xml:space="preserve">a random variable </w:t>
+      </w:r>
+      <w:r>
+        <w:t>=</w:t>
+      </w:r>
+      <w:r>
+        <w:t xml:space="preserve"> K</w:t>
+      </w:r>
+    </w:p>
+    <w:p>
+      <w:pPr>
+        <w:pStyle w:val="ListBullet"/>
+        <w:numPr>
+          <w:ilvl w:val="0"/>
+          <w:numId w:val="15"/>
+        </w:numPr>
+      </w:pPr>
+      <w:r>
+        <w:t>O</w:t>
+      </w:r>
+      <w:r>
+        <w:t>bviously,</w:t>
+      </w:r>
+      <w:r>
+        <w:t xml:space="preserve"> </w:t>
+      </w:r>
+      <w:r>
+        <w:t>lambda must be</w:t>
+      </w:r>
+      <w:r>
+        <w:t xml:space="preserve"> &gt; 0 since it </w:t>
+      </w:r>
+      <w:r>
+        <w:t xml:space="preserve">is both the variance, </w:t>
+      </w:r>
+      <w:r>
+        <w:t xml:space="preserve">+ </w:t>
+      </w:r>
+      <w:r>
+        <w:t xml:space="preserve">also the average of the count. </w:t>
+      </w:r>
+    </w:p>
+    <w:p>
+      <w:pPr>
+        <w:pStyle w:val="ListBullet"/>
+        <w:numPr>
+          <w:ilvl w:val="0"/>
+          <w:numId w:val="15"/>
+        </w:numPr>
+      </w:pPr>
+      <w:r>
+        <w:rPr>
+          <w:noProof/>
+        </w:rPr>
+        <w:drawing>
+          <wp:inline distT="0" distB="0" distL="0" distR="0" wp14:anchorId="1E4289CB" wp14:editId="7DC3A680">
+            <wp:extent cx="5943600" cy="572770"/>
+            <wp:effectExtent l="0" t="0" r="0" b="0"/>
+            <wp:docPr id="5" name="Picture 5"/>
+            <wp:cNvGraphicFramePr>
+              <a:graphicFrameLocks xmlns:a="http://schemas.openxmlformats.org/drawingml/2006/main" noChangeAspect="1"/>
+            </wp:cNvGraphicFramePr>
+            <a:graphic xmlns:a="http://schemas.openxmlformats.org/drawingml/2006/main">
+              <a:graphicData uri="http://schemas.openxmlformats.org/drawingml/2006/picture">
+                <pic:pic xmlns:pic="http://schemas.openxmlformats.org/drawingml/2006/picture">
+                  <pic:nvPicPr>
+                    <pic:cNvPr id="1" name=""/>
+                    <pic:cNvPicPr/>
+                  </pic:nvPicPr>
+                  <pic:blipFill>
+                    <a:blip r:embed="rId26"/>
+                    <a:stretch>
+                      <a:fillRect/>
+                    </a:stretch>
+                  </pic:blipFill>
+                  <pic:spPr>
+                    <a:xfrm>
+                      <a:off x="0" y="0"/>
+                      <a:ext cx="5943600" cy="572770"/>
+                    </a:xfrm>
+                    <a:prstGeom prst="rect">
+                      <a:avLst/>
+                    </a:prstGeom>
+                  </pic:spPr>
+                </pic:pic>
+              </a:graphicData>
+            </a:graphic>
+          </wp:inline>
+        </w:drawing>
+      </w:r>
+    </w:p>
+    <w:p>
+      <w:pPr>
+        <w:pStyle w:val="ListBullet"/>
+        <w:numPr>
+          <w:ilvl w:val="1"/>
+          <w:numId w:val="15"/>
+        </w:numPr>
+        <w:rPr>
+          <w:b/>
+        </w:rPr>
+      </w:pPr>
+      <w:r>
+        <w:rPr>
+          <w:b/>
+        </w:rPr>
+        <w:t>1-(((1.5^1)/1!)*E^(-1.5) + ((1.5^0)/0!)*E^(-1.5)) = 0.44217459962892547</w:t>
+      </w:r>
+    </w:p>
+    <w:p>
+      <w:pPr>
+        <w:pStyle w:val="ListBullet"/>
+        <w:numPr>
+          <w:ilvl w:val="1"/>
+          <w:numId w:val="15"/>
+        </w:numPr>
+        <w:rPr>
+          <w:b/>
+        </w:rPr>
+      </w:pPr>
+      <w:r>
+        <w:rPr>
+          <w:noProof/>
+        </w:rPr>
+        <w:drawing>
+          <wp:inline distT="0" distB="0" distL="0" distR="0" wp14:anchorId="29D263F7" wp14:editId="362B8193">
+            <wp:extent cx="4867275" cy="229672"/>
+            <wp:effectExtent l="0" t="0" r="0" b="0"/>
+            <wp:docPr id="6" name="Picture 6"/>
+            <wp:cNvGraphicFramePr>
+              <a:graphicFrameLocks xmlns:a="http://schemas.openxmlformats.org/drawingml/2006/main" noChangeAspect="1"/>
+            </wp:cNvGraphicFramePr>
+            <a:graphic xmlns:a="http://schemas.openxmlformats.org/drawingml/2006/main">
+              <a:graphicData uri="http://schemas.openxmlformats.org/drawingml/2006/picture">
+                <pic:pic xmlns:pic="http://schemas.openxmlformats.org/drawingml/2006/picture">
+                  <pic:nvPicPr>
+                    <pic:cNvPr id="1" name=""/>
+                    <pic:cNvPicPr/>
+                  </pic:nvPicPr>
+                  <pic:blipFill>
+                    <a:blip r:embed="rId27"/>
+                    <a:stretch>
+                      <a:fillRect/>
+                    </a:stretch>
+                  </pic:blipFill>
+                  <pic:spPr>
+                    <a:xfrm>
+                      <a:off x="0" y="0"/>
+                      <a:ext cx="5002485" cy="236052"/>
+                    </a:xfrm>
+                    <a:prstGeom prst="rect">
+                      <a:avLst/>
+                    </a:prstGeom>
+                  </pic:spPr>
+                </pic:pic>
+              </a:graphicData>
+            </a:graphic>
+          </wp:inline>
+        </w:drawing>
+      </w:r>
+    </w:p>
+    <w:p>
+      <w:pPr>
+        <w:pStyle w:val="ListBullet"/>
+        <w:numPr>
+          <w:ilvl w:val="0"/>
+          <w:numId w:val="15"/>
+        </w:numPr>
+      </w:pPr>
+      <w:r>
+        <w:t>von Bortkiewicz used</w:t>
+      </w:r>
+      <w:r>
+        <w:t xml:space="preserve"> </w:t>
+      </w:r>
+      <w:r>
+        <w:t xml:space="preserve">the Poisson distribution to study the </w:t>
+      </w:r>
+      <w:r>
+        <w:t xml:space="preserve"># </w:t>
+      </w:r>
+      <w:r>
+        <w:t>of Prussian cavalrymen who were</w:t>
+      </w:r>
+      <w:r>
+        <w:t xml:space="preserve"> </w:t>
+      </w:r>
+      <w:r>
+        <w:t xml:space="preserve">kicked to death by a horse each year. </w:t>
+      </w:r>
+    </w:p>
+    <w:p>
+      <w:pPr>
+        <w:pStyle w:val="ListBullet"/>
+        <w:numPr>
+          <w:ilvl w:val="0"/>
+          <w:numId w:val="15"/>
+        </w:numPr>
+      </w:pPr>
+      <w:r>
+        <w:t>C</w:t>
+      </w:r>
+      <w:r>
+        <w:t>ount data over</w:t>
+      </w:r>
+      <w:r>
+        <w:t xml:space="preserve"> </w:t>
+      </w:r>
+      <w:r>
+        <w:t xml:space="preserve">a year, </w:t>
+      </w:r>
+      <w:r>
+        <w:t>+</w:t>
+      </w:r>
+      <w:r>
+        <w:t xml:space="preserve"> events are probably independent,</w:t>
+      </w:r>
+      <w:r>
+        <w:t xml:space="preserve"> </w:t>
+      </w:r>
+      <w:r>
+        <w:t>so Poisson model m</w:t>
+      </w:r>
+      <w:r>
+        <w:t>akes sense</w:t>
+      </w:r>
+    </w:p>
+    <w:p>
+      <w:pPr>
+        <w:pStyle w:val="ListBullet"/>
+        <w:numPr>
+          <w:ilvl w:val="0"/>
+          <w:numId w:val="15"/>
+        </w:numPr>
+      </w:pPr>
+      <w:r>
+        <w:t>He had data on 15 cavalry units for 20</w:t>
+      </w:r>
+      <w:r>
+        <w:t xml:space="preserve"> </w:t>
+      </w:r>
+      <w:r>
+        <w:t xml:space="preserve">years between 1875 </w:t>
+      </w:r>
+      <w:r>
+        <w:t>+</w:t>
+      </w:r>
+      <w:r>
+        <w:t xml:space="preserve"> 1894, inclusive w/ </w:t>
+      </w:r>
+      <w:r>
+        <w:t xml:space="preserve">total </w:t>
+      </w:r>
+      <w:r>
+        <w:t xml:space="preserve"># </w:t>
+      </w:r>
+      <w:r>
+        <w:t>of cavalrymen</w:t>
+      </w:r>
+      <w:r>
+        <w:t xml:space="preserve"> killed </w:t>
+      </w:r>
+      <w:r>
+        <w:t xml:space="preserve">by horse kick </w:t>
+      </w:r>
+      <w:r>
+        <w:t xml:space="preserve">= </w:t>
+      </w:r>
+      <w:r>
+        <w:t xml:space="preserve">200. </w:t>
+      </w:r>
+    </w:p>
+    <w:p>
+      <w:pPr>
+        <w:pStyle w:val="ListBullet"/>
+        <w:numPr>
+          <w:ilvl w:val="0"/>
+          <w:numId w:val="15"/>
+        </w:numPr>
+      </w:pPr>
+      <w:r>
+        <w:lastRenderedPageBreak/>
+        <w:t>One can imagine a Prussian</w:t>
+      </w:r>
+      <w:r>
+        <w:t xml:space="preserve"> </w:t>
+      </w:r>
+      <w:r>
+        <w:t>general might want to estimate lambda</w:t>
+      </w:r>
+      <w:r>
+        <w:t xml:space="preserve"> =</w:t>
+      </w:r>
+      <w:r>
+        <w:t xml:space="preserve"> average </w:t>
+      </w:r>
+      <w:r>
+        <w:t>#</w:t>
+      </w:r>
+      <w:r>
+        <w:t xml:space="preserve"> per year, per unit in order to see whether</w:t>
+      </w:r>
+      <w:r>
+        <w:t xml:space="preserve"> </w:t>
+      </w:r>
+      <w:r>
+        <w:t>some educational c</w:t>
+      </w:r>
+      <w:r>
+        <w:t xml:space="preserve">ampaign about best practices for </w:t>
+      </w:r>
+      <w:r>
+        <w:t>equine safety would make a difference.</w:t>
+      </w:r>
+    </w:p>
+    <w:p>
+      <w:pPr>
+        <w:pStyle w:val="ListBullet"/>
+        <w:numPr>
+          <w:ilvl w:val="0"/>
+          <w:numId w:val="15"/>
+        </w:numPr>
+      </w:pPr>
+      <w:r>
+        <w:t>S</w:t>
+      </w:r>
+      <w:r>
+        <w:t>u</w:t>
+      </w:r>
+      <w:r>
+        <w:t>ppose the general is a Bayesian whose i</w:t>
+      </w:r>
+      <w:r>
+        <w:t>ntrospective elicitation leads</w:t>
+      </w:r>
+      <w:r>
+        <w:t xml:space="preserve"> </w:t>
+      </w:r>
+      <w:r>
+        <w:t xml:space="preserve">him to think </w:t>
+      </w:r>
+      <w:r>
+        <w:rPr>
+          <w:rFonts w:ascii="Gulim" w:eastAsia="Gulim" w:hAnsi="Gulim" w:hint="eastAsia"/>
+          <w:b/>
+        </w:rPr>
+        <w:t>λ</w:t>
+      </w:r>
+      <w:r>
+        <w:t>= ~</w:t>
+      </w:r>
+      <w:r>
+        <w:t>.75</w:t>
+      </w:r>
+      <w:r>
+        <w:t xml:space="preserve"> </w:t>
+      </w:r>
+      <w:r>
+        <w:t>+</w:t>
+      </w:r>
+      <w:r>
+        <w:t xml:space="preserve"> </w:t>
+      </w:r>
+      <w:r>
+        <w:t xml:space="preserve">his uncertainty in this belief is expressed as a </w:t>
+      </w:r>
+      <w:r>
+        <w:t>SD = 1</w:t>
+      </w:r>
+      <w:r>
+        <w:t xml:space="preserve">. </w:t>
+      </w:r>
+    </w:p>
+    <w:p>
+      <w:pPr>
+        <w:pStyle w:val="ListBullet"/>
+        <w:numPr>
+          <w:ilvl w:val="0"/>
+          <w:numId w:val="15"/>
+        </w:numPr>
+      </w:pPr>
+      <w:r>
+        <w:t>G</w:t>
+      </w:r>
+      <w:r>
+        <w:t xml:space="preserve">eneral will need to express his prior as a </w:t>
+      </w:r>
+      <w:r>
+        <w:rPr>
+          <w:i/>
+        </w:rPr>
+        <w:t>member of</w:t>
+      </w:r>
+      <w:r>
+        <w:rPr>
+          <w:i/>
+        </w:rPr>
+        <w:t xml:space="preserve"> </w:t>
+      </w:r>
+      <w:r>
+        <w:rPr>
+          <w:i/>
+        </w:rPr>
+        <w:t xml:space="preserve">a family </w:t>
+      </w:r>
+      <w:r>
+        <w:rPr>
+          <w:b/>
+          <w:i/>
+        </w:rPr>
+        <w:t>conjugate</w:t>
+      </w:r>
+      <w:r>
+        <w:rPr>
+          <w:i/>
+        </w:rPr>
+        <w:t xml:space="preserve"> to the Poisson</w:t>
+      </w:r>
+      <w:r>
+        <w:t xml:space="preserve">. </w:t>
+      </w:r>
+    </w:p>
+    <w:p>
+      <w:pPr>
+        <w:pStyle w:val="ListBullet"/>
+        <w:numPr>
+          <w:ilvl w:val="0"/>
+          <w:numId w:val="15"/>
+        </w:numPr>
+      </w:pPr>
+      <w:r>
+        <w:t>It turns out that this family</w:t>
+      </w:r>
+      <w:r>
+        <w:t xml:space="preserve"> </w:t>
+      </w:r>
+      <w:r>
+        <w:t xml:space="preserve">consists of the </w:t>
+      </w:r>
+      <w:r>
+        <w:rPr>
+          <w:b/>
+        </w:rPr>
+        <w:t xml:space="preserve">Gamma </w:t>
+      </w:r>
+      <w:r>
+        <w:rPr>
+          <w:b/>
+        </w:rPr>
+        <w:t>distributions</w:t>
+      </w:r>
+      <w:r>
+        <w:t xml:space="preserve"> =</w:t>
+      </w:r>
+      <w:r>
+        <w:t xml:space="preserve"> describe </w:t>
+      </w:r>
+      <w:r>
+        <w:rPr>
+          <w:u w:val="single"/>
+        </w:rPr>
+        <w:t>continuous</w:t>
+      </w:r>
+      <w:r>
+        <w:t xml:space="preserve"> </w:t>
+      </w:r>
+      <w:r>
+        <w:rPr>
+          <w:u w:val="single"/>
+        </w:rPr>
+        <w:t>non-negative</w:t>
+      </w:r>
+      <w:r>
+        <w:t xml:space="preserve"> random variables. </w:t>
+      </w:r>
+    </w:p>
+    <w:p>
+      <w:pPr>
+        <w:pStyle w:val="ListBullet"/>
+        <w:numPr>
+          <w:ilvl w:val="1"/>
+          <w:numId w:val="15"/>
+        </w:numPr>
+      </w:pPr>
+      <w:r>
+        <w:t xml:space="preserve">We know </w:t>
+      </w:r>
+      <w:r>
+        <w:t xml:space="preserve">value of </w:t>
+      </w:r>
+      <w:r>
+        <w:rPr>
+          <w:rFonts w:ascii="Gulim" w:eastAsia="Gulim" w:hAnsi="Gulim" w:hint="eastAsia"/>
+          <w:b/>
+        </w:rPr>
+        <w:t>λ</w:t>
+      </w:r>
+      <w:r>
+        <w:t xml:space="preserve"> </w:t>
+      </w:r>
+      <w:r>
+        <w:t>in the Poisson can</w:t>
+      </w:r>
+      <w:r>
+        <w:t xml:space="preserve"> </w:t>
+      </w:r>
+      <w:r>
+        <w:t>take any n</w:t>
+      </w:r>
+      <w:r>
+        <w:t>on-negative value so this fits</w:t>
+      </w:r>
+    </w:p>
+    <w:p>
+      <w:pPr>
+        <w:pStyle w:val="ListBullet"/>
+        <w:numPr>
+          <w:ilvl w:val="0"/>
+          <w:numId w:val="15"/>
+        </w:numPr>
+      </w:pPr>
+      <w:r>
+        <w:t>T</w:t>
+      </w:r>
+      <w:r>
+        <w:t xml:space="preserve">he </w:t>
+      </w:r>
+      <w:r>
+        <w:rPr>
+          <w:b/>
+        </w:rPr>
+        <w:t>gamma family</w:t>
+      </w:r>
+      <w:r>
+        <w:t xml:space="preserve"> is pretty flexible w/ a</w:t>
+      </w:r>
+      <w:r>
+        <w:t xml:space="preserve"> wide range of gamma shapes. </w:t>
+      </w:r>
+    </w:p>
+    <w:p>
+      <w:pPr>
+        <w:pStyle w:val="ListBullet"/>
+        <w:numPr>
+          <w:ilvl w:val="4"/>
+          <w:numId w:val="15"/>
+        </w:numPr>
+      </w:pPr>
+      <w:r>
+        <w:rPr>
+          <w:noProof/>
+        </w:rPr>
+        <w:drawing>
+          <wp:inline distT="0" distB="0" distL="0" distR="0" wp14:anchorId="0D758EDF" wp14:editId="29221E74">
+            <wp:extent cx="2397837" cy="1771650"/>
+            <wp:effectExtent l="0" t="0" r="2540" b="0"/>
+            <wp:docPr id="7" name="Picture 7"/>
+            <wp:cNvGraphicFramePr>
+              <a:graphicFrameLocks xmlns:a="http://schemas.openxmlformats.org/drawingml/2006/main" noChangeAspect="1"/>
+            </wp:cNvGraphicFramePr>
+            <a:graphic xmlns:a="http://schemas.openxmlformats.org/drawingml/2006/main">
+              <a:graphicData uri="http://schemas.openxmlformats.org/drawingml/2006/picture">
+                <pic:pic xmlns:pic="http://schemas.openxmlformats.org/drawingml/2006/picture">
+                  <pic:nvPicPr>
+                    <pic:cNvPr id="1" name=""/>
+                    <pic:cNvPicPr/>
+                  </pic:nvPicPr>
+                  <pic:blipFill>
+                    <a:blip r:embed="rId28"/>
+                    <a:stretch>
+                      <a:fillRect/>
+                    </a:stretch>
+                  </pic:blipFill>
+                  <pic:spPr>
+                    <a:xfrm>
+                      <a:off x="0" y="0"/>
+                      <a:ext cx="2402248" cy="1774909"/>
+                    </a:xfrm>
+                    <a:prstGeom prst="rect">
+                      <a:avLst/>
+                    </a:prstGeom>
+                  </pic:spPr>
+                </pic:pic>
+              </a:graphicData>
+            </a:graphic>
+          </wp:inline>
+        </w:drawing>
+      </w:r>
+    </w:p>
+    <w:p>
+      <w:pPr>
+        <w:pStyle w:val="ListBullet"/>
+        <w:numPr>
+          <w:ilvl w:val="0"/>
+          <w:numId w:val="15"/>
+        </w:numPr>
+      </w:pPr>
+      <w:r>
+        <w:t xml:space="preserve">The </w:t>
+      </w:r>
+      <w:r>
+        <w:t>PDF</w:t>
+      </w:r>
+      <w:r>
+        <w:t xml:space="preserve"> for the gamma is indexed by </w:t>
+      </w:r>
+      <w:r>
+        <w:t xml:space="preserve">2 </w:t>
+      </w:r>
+      <w:r>
+        <w:t>parameters,</w:t>
+      </w:r>
+      <w:r>
+        <w:t xml:space="preserve"> </w:t>
+      </w:r>
+      <w:r>
+        <w:t xml:space="preserve">K </w:t>
+      </w:r>
+      <w:r>
+        <w:t>+</w:t>
+      </w:r>
+      <w:r>
+        <w:t xml:space="preserve"> theta (</w:t>
+      </w:r>
+      <w:r>
+        <w:t>some</w:t>
+      </w:r>
+      <w:r>
+        <w:t xml:space="preserve"> </w:t>
+      </w:r>
+      <w:r>
+        <w:t>books parameterize it in a slightly different way</w:t>
+      </w:r>
+      <w:r>
+        <w:t>)</w:t>
+      </w:r>
+    </w:p>
+    <w:p>
+      <w:pPr>
+        <w:pStyle w:val="ListBullet"/>
+        <w:numPr>
+          <w:ilvl w:val="0"/>
+          <w:numId w:val="15"/>
+        </w:numPr>
+      </w:pPr>
+      <w:r>
+        <w:t>For our parameterization,</w:t>
+      </w:r>
+      <w:r>
+        <w:t xml:space="preserve"> </w:t>
+      </w:r>
+      <w:r>
+        <w:t xml:space="preserve">the mean of the gamma </w:t>
+      </w:r>
+      <w:r>
+        <w:t xml:space="preserve">= </w:t>
+      </w:r>
+      <w:r>
+        <w:rPr>
+          <w:b/>
+        </w:rPr>
+        <w:t>K</w:t>
+      </w:r>
+      <w:r>
+        <w:rPr>
+          <w:b/>
+        </w:rPr>
+        <w:t>*ϴ</w:t>
+      </w:r>
+      <w:r>
+        <w:t xml:space="preserve"> </w:t>
+      </w:r>
+      <w:r>
+        <w:t>+</w:t>
+      </w:r>
+      <w:r>
+        <w:t xml:space="preserve"> the </w:t>
+      </w:r>
+      <w:r>
+        <w:t xml:space="preserve">SD = </w:t>
+      </w:r>
+      <w:r>
+        <w:rPr>
+          <w:b/>
+        </w:rPr>
+        <w:t>ϴ</w:t>
+      </w:r>
+      <w:r>
+        <w:rPr>
+          <w:b/>
+        </w:rPr>
+        <w:t>*Sqrt(K)</w:t>
+      </w:r>
+      <w:r>
+        <w:t xml:space="preserve"> </w:t>
+      </w:r>
+    </w:p>
+    <w:p>
+      <w:pPr>
+        <w:pStyle w:val="ListBullet"/>
+        <w:numPr>
+          <w:ilvl w:val="0"/>
+          <w:numId w:val="15"/>
+        </w:numPr>
+      </w:pPr>
+      <w:r>
+        <w:t>So, the general's prior is that</w:t>
+      </w:r>
+      <w:r>
+        <w:t xml:space="preserve"> there is a</w:t>
+      </w:r>
+      <w:r>
+        <w:t xml:space="preserve"> gamma such that </w:t>
+      </w:r>
+      <w:r>
+        <w:rPr>
+          <w:b/>
+        </w:rPr>
+        <w:t>K*ϴ</w:t>
+      </w:r>
+      <w:r>
+        <w:t xml:space="preserve"> </w:t>
+      </w:r>
+      <w:r>
+        <w:t xml:space="preserve">= </w:t>
+      </w:r>
+      <w:r>
+        <w:t xml:space="preserve">0.75 </w:t>
+      </w:r>
+      <w:r>
+        <w:t>+</w:t>
+      </w:r>
+      <w:r>
+        <w:t xml:space="preserve"> </w:t>
+      </w:r>
+      <w:r>
+        <w:rPr>
+          <w:b/>
+        </w:rPr>
+        <w:t>ϴ</w:t>
+      </w:r>
+      <w:r>
+        <w:rPr>
+          <w:b/>
+        </w:rPr>
+        <w:t>*Sqrt(K)</w:t>
+      </w:r>
+      <w:r>
+        <w:rPr>
+          <w:b/>
+        </w:rPr>
+        <w:t xml:space="preserve"> = 1</w:t>
+      </w:r>
+    </w:p>
+    <w:p>
+      <w:pPr>
+        <w:pStyle w:val="ListBullet"/>
+        <w:numPr>
+          <w:ilvl w:val="0"/>
+          <w:numId w:val="15"/>
+        </w:numPr>
+      </w:pPr>
+      <w:r>
+        <w:t>Solving these simultaneous equations shows</w:t>
+      </w:r>
+      <w:r>
+        <w:t xml:space="preserve"> </w:t>
+      </w:r>
+      <w:r>
+        <w:t xml:space="preserve">the general's </w:t>
+      </w:r>
+      <w:r>
+        <w:t xml:space="preserve">priors </w:t>
+      </w:r>
+      <w:r>
+        <w:sym w:font="Wingdings" w:char="F0E8"/>
+      </w:r>
+      <w:r>
+        <w:t xml:space="preserve"> </w:t>
+      </w:r>
+      <w:r>
+        <w:t xml:space="preserve">K </w:t>
+      </w:r>
+      <w:r>
+        <w:t xml:space="preserve">= 9/16 </w:t>
+      </w:r>
+      <w:r>
+        <w:t>+</w:t>
+      </w:r>
+      <w:r>
+        <w:t xml:space="preserve"> the </w:t>
+      </w:r>
+      <w:r>
+        <w:t>his</w:t>
+      </w:r>
+      <w:r>
+        <w:t xml:space="preserve"> </w:t>
+      </w:r>
+      <w:r>
+        <w:rPr>
+          <w:b/>
+        </w:rPr>
+        <w:t>ϴ</w:t>
+      </w:r>
+      <w:r>
+        <w:t xml:space="preserve"> = 4/3</w:t>
+      </w:r>
+    </w:p>
+    <w:p>
+      <w:pPr>
+        <w:pStyle w:val="ListBullet"/>
+        <w:numPr>
+          <w:ilvl w:val="0"/>
+          <w:numId w:val="15"/>
+        </w:numPr>
+      </w:pPr>
+      <w:r>
+        <w:t xml:space="preserve">For the </w:t>
+      </w:r>
+      <w:r>
+        <w:rPr>
+          <w:b/>
+        </w:rPr>
+        <w:t>Gamma-</w:t>
+      </w:r>
+      <w:r>
+        <w:rPr>
+          <w:b/>
+        </w:rPr>
+        <w:t>Poisson conjugate family</w:t>
+      </w:r>
+      <w:r>
+        <w:t>,</w:t>
+      </w:r>
+      <w:r>
+        <w:t xml:space="preserve"> </w:t>
+      </w:r>
+      <w:r>
+        <w:t>s</w:t>
+      </w:r>
+      <w:r>
+        <w:t>uppose one observes data that’</w:t>
+      </w:r>
+      <w:r>
+        <w:t xml:space="preserve">re Poisson distributed </w:t>
+      </w:r>
+      <w:r>
+        <w:t>w/</w:t>
+      </w:r>
+      <w:r>
+        <w:t xml:space="preserve"> values X</w:t>
+      </w:r>
+      <w:r>
+        <w:t>1, X2, … Xn</w:t>
+      </w:r>
+    </w:p>
+    <w:p>
+      <w:pPr>
+        <w:pStyle w:val="ListBullet"/>
+        <w:numPr>
+          <w:ilvl w:val="0"/>
+          <w:numId w:val="15"/>
+        </w:numPr>
+      </w:pPr>
+      <w:r>
+        <w:t>Then, in the same way we</w:t>
+      </w:r>
+      <w:r>
+        <w:t xml:space="preserve"> </w:t>
+      </w:r>
+      <w:r>
+        <w:t>recognize the kernel of the beta distribution In the integral form for</w:t>
+      </w:r>
+    </w:p>
+    <w:p>
+      <w:pPr>
+        <w:pStyle w:val="ListBullet"/>
+        <w:numPr>
+          <w:ilvl w:val="0"/>
+          <w:numId w:val="15"/>
+        </w:numPr>
+      </w:pPr>
+      <w:r>
+        <w:t>Bayes' ru</w:t>
+      </w:r>
+      <w:r>
+        <w:t xml:space="preserve">le for the beta-binomial family, </w:t>
+      </w:r>
+      <w:r>
+        <w:rPr>
+          <w:i/>
+        </w:rPr>
+        <w:t xml:space="preserve">we’d </w:t>
+      </w:r>
+      <w:r>
+        <w:rPr>
+          <w:i/>
+        </w:rPr>
+        <w:t>recognize the kernel of the gamma</w:t>
+      </w:r>
+      <w:r>
+        <w:rPr>
+          <w:i/>
+        </w:rPr>
+        <w:t xml:space="preserve"> </w:t>
+      </w:r>
+      <w:r>
+        <w:rPr>
+          <w:i/>
+        </w:rPr>
+        <w:t>when using the gamma-Poisson family</w:t>
+      </w:r>
+      <w:r>
+        <w:t xml:space="preserve">. </w:t>
+      </w:r>
+    </w:p>
+    <w:p>
+      <w:pPr>
+        <w:pStyle w:val="ListBullet"/>
+        <w:numPr>
+          <w:ilvl w:val="0"/>
+          <w:numId w:val="15"/>
+        </w:numPr>
+      </w:pPr>
+      <w:r>
+        <w:t>It turns out that the posterior gamma has</w:t>
+      </w:r>
+      <w:r>
+        <w:t xml:space="preserve"> updated parameters K*</w:t>
+      </w:r>
+      <w:r>
+        <w:t>+</w:t>
+      </w:r>
+      <w:r>
+        <w:t xml:space="preserve"> </w:t>
+      </w:r>
+      <w:r>
+        <w:rPr>
+          <w:b/>
+        </w:rPr>
+        <w:t>ϴ*</w:t>
+      </w:r>
+      <w:r>
+        <w:t xml:space="preserve"> where K* = </w:t>
+      </w:r>
+      <w:r>
+        <w:t xml:space="preserve">K </w:t>
+      </w:r>
+      <w:r>
+        <w:t xml:space="preserve"> + Sum </w:t>
+      </w:r>
+      <w:r>
+        <w:t xml:space="preserve">of the observed values, </w:t>
+      </w:r>
+      <w:r>
+        <w:t>+</w:t>
+      </w:r>
+      <w:r>
+        <w:t xml:space="preserve"> </w:t>
+      </w:r>
+      <w:r>
+        <w:rPr>
+          <w:b/>
+        </w:rPr>
+        <w:t>ϴ</w:t>
+      </w:r>
+      <w:r>
+        <w:rPr>
+          <w:b/>
+        </w:rPr>
+        <w:t>*</w:t>
+      </w:r>
+      <w:r>
+        <w:rPr>
+          <w:b/>
+        </w:rPr>
+        <w:t xml:space="preserve"> = </w:t>
+      </w:r>
+      <w:r>
+        <w:rPr>
+          <w:b/>
+        </w:rPr>
+        <w:t>ϴ</w:t>
+      </w:r>
+      <w:r>
+        <w:rPr>
+          <w:b/>
+        </w:rPr>
+        <w:t xml:space="preserve"> / (n*</w:t>
+      </w:r>
+      <w:r>
+        <w:rPr>
+          <w:b/>
+        </w:rPr>
+        <w:t>ϴ</w:t>
+      </w:r>
+      <w:r>
+        <w:t xml:space="preserve"> + 1)</w:t>
+      </w:r>
+    </w:p>
+    <w:p>
+      <w:pPr>
+        <w:pStyle w:val="ListBullet"/>
+        <w:ind w:left="1440"/>
+      </w:pPr>
+      <w:r>
+        <w:rPr>
+          <w:noProof/>
+        </w:rPr>
+        <w:drawing>
+          <wp:inline distT="0" distB="0" distL="0" distR="0" wp14:anchorId="6EB33086" wp14:editId="6C15491C">
+            <wp:extent cx="2343150" cy="480095"/>
+            <wp:effectExtent l="0" t="0" r="0" b="0"/>
+            <wp:docPr id="10" name="Picture 10"/>
+            <wp:cNvGraphicFramePr>
+              <a:graphicFrameLocks xmlns:a="http://schemas.openxmlformats.org/drawingml/2006/main" noChangeAspect="1"/>
+            </wp:cNvGraphicFramePr>
+            <a:graphic xmlns:a="http://schemas.openxmlformats.org/drawingml/2006/main">
+              <a:graphicData uri="http://schemas.openxmlformats.org/drawingml/2006/picture">
+                <pic:pic xmlns:pic="http://schemas.openxmlformats.org/drawingml/2006/picture">
+                  <pic:nvPicPr>
+                    <pic:cNvPr id="1" name=""/>
+                    <pic:cNvPicPr/>
+                  </pic:nvPicPr>
+                  <pic:blipFill>
+                    <a:blip r:embed="rId29"/>
+                    <a:stretch>
+                      <a:fillRect/>
+                    </a:stretch>
+                  </pic:blipFill>
+                  <pic:spPr>
+                    <a:xfrm>
+                      <a:off x="0" y="0"/>
+                      <a:ext cx="2366330" cy="484844"/>
+                    </a:xfrm>
+                    <a:prstGeom prst="rect">
+                      <a:avLst/>
+                    </a:prstGeom>
+                  </pic:spPr>
+                </pic:pic>
+              </a:graphicData>
+            </a:graphic>
+          </wp:inline>
+        </w:drawing>
+      </w:r>
+      <w:r>
+        <w:rPr>
+          <w:noProof/>
+        </w:rPr>
+        <w:t xml:space="preserve"> </w:t>
+      </w:r>
+      <w:r>
+        <w:rPr>
+          <w:noProof/>
+        </w:rPr>
+        <w:drawing>
+          <wp:inline distT="0" distB="0" distL="0" distR="0" wp14:anchorId="1BDC5E1D" wp14:editId="5A4F6907">
+            <wp:extent cx="1609725" cy="499751"/>
+            <wp:effectExtent l="0" t="0" r="0" b="0"/>
+            <wp:docPr id="11" name="Picture 11"/>
+            <wp:cNvGraphicFramePr>
+              <a:graphicFrameLocks xmlns:a="http://schemas.openxmlformats.org/drawingml/2006/main" noChangeAspect="1"/>
+            </wp:cNvGraphicFramePr>
+            <a:graphic xmlns:a="http://schemas.openxmlformats.org/drawingml/2006/main">
+              <a:graphicData uri="http://schemas.openxmlformats.org/drawingml/2006/picture">
+                <pic:pic xmlns:pic="http://schemas.openxmlformats.org/drawingml/2006/picture">
+                  <pic:nvPicPr>
+                    <pic:cNvPr id="1" name=""/>
+                    <pic:cNvPicPr/>
+                  </pic:nvPicPr>
+                  <pic:blipFill>
+                    <a:blip r:embed="rId30"/>
+                    <a:stretch>
+                      <a:fillRect/>
+                    </a:stretch>
+                  </pic:blipFill>
+                  <pic:spPr>
+                    <a:xfrm>
+                      <a:off x="0" y="0"/>
+                      <a:ext cx="1625727" cy="504719"/>
+                    </a:xfrm>
+                    <a:prstGeom prst="rect">
+                      <a:avLst/>
+                    </a:prstGeom>
+                  </pic:spPr>
+                </pic:pic>
+              </a:graphicData>
+            </a:graphic>
+          </wp:inline>
+        </w:drawing>
+      </w:r>
+    </w:p>
+    <w:p>
+      <w:pPr>
+        <w:pStyle w:val="ListBullet"/>
+        <w:numPr>
+          <w:ilvl w:val="0"/>
+          <w:numId w:val="15"/>
+        </w:numPr>
+      </w:pPr>
+      <w:r>
+        <w:t>For this dataset,</w:t>
+      </w:r>
+      <w:r>
+        <w:t xml:space="preserve"> n = 15*</w:t>
+      </w:r>
+      <w:r>
+        <w:t>20</w:t>
+      </w:r>
+      <w:r>
+        <w:t xml:space="preserve"> = 300</w:t>
+      </w:r>
+      <w:r>
+        <w:t xml:space="preserve"> observations, </w:t>
+      </w:r>
+      <w:r>
+        <w:t>+</w:t>
+      </w:r>
+      <w:r>
+        <w:t xml:space="preserve"> the total </w:t>
+      </w:r>
+      <w:r>
+        <w:t xml:space="preserve"># </w:t>
+      </w:r>
+      <w:r>
+        <w:t xml:space="preserve">of cavalrymen who died </w:t>
+      </w:r>
+      <w:r>
+        <w:t xml:space="preserve">= </w:t>
+      </w:r>
+      <w:r>
+        <w:t xml:space="preserve">200. </w:t>
+      </w:r>
+    </w:p>
+    <w:p>
+      <w:pPr>
+        <w:pStyle w:val="ListBullet"/>
+        <w:numPr>
+          <w:ilvl w:val="0"/>
+          <w:numId w:val="15"/>
+        </w:numPr>
+        <w:rPr>
+          <w:i/>
+        </w:rPr>
+      </w:pPr>
+      <w:r>
+        <w:t xml:space="preserve">Therefore, average </w:t>
+      </w:r>
+      <w:r>
+        <w:t xml:space="preserve"># </w:t>
+      </w:r>
+      <w:r>
+        <w:t xml:space="preserve">of Prussian cavalry officers </w:t>
+      </w:r>
+      <w:r>
+        <w:t>killed by</w:t>
+      </w:r>
+      <w:r>
+        <w:t xml:space="preserve"> hoofs of their</w:t>
+      </w:r>
+      <w:r>
+        <w:t xml:space="preserve"> </w:t>
+      </w:r>
+      <w:r>
+        <w:t xml:space="preserve">horses follows a </w:t>
+      </w:r>
+      <w:r>
+        <w:rPr>
+          <w:i/>
+        </w:rPr>
+        <w:t xml:space="preserve">gamma distribution </w:t>
+      </w:r>
+      <w:r>
+        <w:rPr>
+          <w:i/>
+        </w:rPr>
+        <w:t>w/</w:t>
+      </w:r>
+      <w:r>
+        <w:rPr>
+          <w:i/>
+        </w:rPr>
+        <w:t xml:space="preserve"> paramete</w:t>
+      </w:r>
+      <w:r>
+        <w:rPr>
+          <w:i/>
+        </w:rPr>
+        <w:t xml:space="preserve">r K* = (9/16) + 200 = </w:t>
+      </w:r>
+      <w:r>
+        <w:rPr>
+          <w:i/>
+        </w:rPr>
+        <w:t>200.5625</w:t>
+      </w:r>
+      <w:r>
+        <w:rPr>
+          <w:i/>
+        </w:rPr>
+        <w:t xml:space="preserve"> </w:t>
+      </w:r>
+      <w:r>
+        <w:rPr>
+          <w:i/>
+        </w:rPr>
+        <w:t>+</w:t>
+      </w:r>
+      <w:r>
+        <w:rPr>
+          <w:i/>
+        </w:rPr>
+        <w:t xml:space="preserve"> </w:t>
+      </w:r>
+      <w:r>
+        <w:rPr>
+          <w:b/>
+        </w:rPr>
+        <w:t>ϴ*</w:t>
+      </w:r>
+      <w:r>
+        <w:rPr>
+          <w:b/>
+        </w:rPr>
+        <w:t xml:space="preserve"> = </w:t>
+      </w:r>
+      <w:r>
+        <w:rPr>
+          <w:i/>
+        </w:rPr>
+        <w:t>(4/3)/((300*4/3) + 1) =</w:t>
+      </w:r>
+      <w:r>
+        <w:rPr>
+          <w:i/>
+        </w:rPr>
+        <w:t xml:space="preserve"> 0.0033.</w:t>
+      </w:r>
+      <w:r>
+        <w:t xml:space="preserve"> </w:t>
+      </w:r>
+    </w:p>
+    <w:p>
+      <w:pPr>
+        <w:pStyle w:val="ListBullet"/>
+        <w:numPr>
+          <w:ilvl w:val="0"/>
+          <w:numId w:val="15"/>
+        </w:numPr>
         <w:rPr>
           <w:b/>
           <w:bCs/>
           <w:u w:val="single"/>
         </w:rPr>
       </w:pPr>
-    </w:p>
-    <w:p>
-      <w:pPr>
-        <w:jc w:val="center"/>
+      <w:r>
+        <w:t>Before he saw the data,</w:t>
+      </w:r>
+      <w:r>
+        <w:t xml:space="preserve"> general </w:t>
+      </w:r>
+      <w:r>
+        <w:t xml:space="preserve">believed </w:t>
+      </w:r>
+      <w:r>
+        <w:rPr>
+          <w:rFonts w:ascii="Gulim" w:eastAsia="Gulim" w:hAnsi="Gulim" w:hint="eastAsia"/>
+          <w:b/>
+        </w:rPr>
+        <w:t>λ</w:t>
+      </w:r>
+      <w:r>
+        <w:t xml:space="preserve"> was about .75,</w:t>
+      </w:r>
+      <w:r>
+        <w:t xml:space="preserve"> Now, he believes it's about </w:t>
+      </w:r>
+      <w:r>
+        <w:rPr>
+          <w:b/>
+        </w:rPr>
+        <w:t xml:space="preserve">200.5625*0.0033 = </w:t>
+      </w:r>
+      <w:r>
+        <w:rPr>
+          <w:b/>
+        </w:rPr>
+        <w:t>0.67</w:t>
+      </w:r>
+      <w:r>
+        <w:t xml:space="preserve"> </w:t>
+      </w:r>
+      <w:r>
+        <w:t>+</w:t>
+      </w:r>
+      <w:r>
+        <w:t xml:space="preserve"> </w:t>
+      </w:r>
+      <w:r>
+        <w:t xml:space="preserve">his uncertainty about </w:t>
+      </w:r>
+      <w:r>
+        <w:rPr>
+          <w:rFonts w:ascii="Gulim" w:eastAsia="Gulim" w:hAnsi="Gulim" w:hint="eastAsia"/>
+          <w:b/>
+        </w:rPr>
+        <w:t>λ</w:t>
+      </w:r>
+      <w:r>
+        <w:t>, expressed</w:t>
+      </w:r>
+      <w:r>
+        <w:t xml:space="preserve"> </w:t>
+      </w:r>
+      <w:r>
+        <w:t xml:space="preserve">as a </w:t>
+      </w:r>
+      <w:r>
+        <w:t>SD</w:t>
+      </w:r>
+      <w:r>
+        <w:t>, was</w:t>
+      </w:r>
+      <w:r>
+        <w:t xml:space="preserve"> = 1 + is now</w:t>
+      </w:r>
+      <w:r>
+        <w:t xml:space="preserve"> </w:t>
+      </w:r>
+      <w:r>
+        <w:rPr>
+          <w:b/>
+        </w:rPr>
+        <w:t xml:space="preserve">0.0033*sqrt(200.5625) = </w:t>
+      </w:r>
+      <w:r>
+        <w:rPr>
+          <w:b/>
+        </w:rPr>
+        <w:t>uncertainty has shrunk to 0.047</w:t>
+      </w:r>
+    </w:p>
+    <w:p>
+      <w:pPr>
+        <w:pStyle w:val="ListBullet"/>
+        <w:numPr>
+          <w:ilvl w:val="0"/>
+          <w:numId w:val="15"/>
+        </w:numPr>
         <w:rPr>
           <w:b/>
           <w:bCs/>
@@ -5480,29 +6748,674 @@
       </w:pPr>
       <w:r>
         <w:rPr>
+          <w:noProof/>
+        </w:rPr>
+        <w:lastRenderedPageBreak/>
+        <w:drawing>
+          <wp:inline distT="0" distB="0" distL="0" distR="0" wp14:anchorId="45259A1B" wp14:editId="37879E90">
+            <wp:extent cx="5943600" cy="808990"/>
+            <wp:effectExtent l="0" t="0" r="0" b="0"/>
+            <wp:docPr id="12" name="Picture 12"/>
+            <wp:cNvGraphicFramePr>
+              <a:graphicFrameLocks xmlns:a="http://schemas.openxmlformats.org/drawingml/2006/main" noChangeAspect="1"/>
+            </wp:cNvGraphicFramePr>
+            <a:graphic xmlns:a="http://schemas.openxmlformats.org/drawingml/2006/main">
+              <a:graphicData uri="http://schemas.openxmlformats.org/drawingml/2006/picture">
+                <pic:pic xmlns:pic="http://schemas.openxmlformats.org/drawingml/2006/picture">
+                  <pic:nvPicPr>
+                    <pic:cNvPr id="1" name=""/>
+                    <pic:cNvPicPr/>
+                  </pic:nvPicPr>
+                  <pic:blipFill>
+                    <a:blip r:embed="rId31"/>
+                    <a:stretch>
+                      <a:fillRect/>
+                    </a:stretch>
+                  </pic:blipFill>
+                  <pic:spPr>
+                    <a:xfrm>
+                      <a:off x="0" y="0"/>
+                      <a:ext cx="5943600" cy="808990"/>
+                    </a:xfrm>
+                    <a:prstGeom prst="rect">
+                      <a:avLst/>
+                    </a:prstGeom>
+                  </pic:spPr>
+                </pic:pic>
+              </a:graphicData>
+            </a:graphic>
+          </wp:inline>
+        </w:drawing>
+      </w:r>
+    </w:p>
+    <w:p>
+      <w:pPr>
+        <w:pStyle w:val="ListBullet"/>
+        <w:numPr>
+          <w:ilvl w:val="1"/>
+          <w:numId w:val="15"/>
+        </w:numPr>
+        <w:rPr>
           <w:b/>
           <w:bCs/>
           <w:u w:val="single"/>
         </w:rPr>
-        <w:t xml:space="preserve">The </w:t>
-      </w:r>
-      <w:r>
+      </w:pPr>
+      <w:r>
+        <w:rPr>
+          <w:bCs/>
+        </w:rPr>
+        <w:t>1 month, 2 deaths, so n = 1</w:t>
+      </w:r>
+    </w:p>
+    <w:p>
+      <w:pPr>
+        <w:pStyle w:val="ListBullet"/>
+        <w:numPr>
+          <w:ilvl w:val="1"/>
+          <w:numId w:val="15"/>
+        </w:numPr>
         <w:rPr>
           <w:b/>
           <w:bCs/>
           <w:u w:val="single"/>
         </w:rPr>
-        <w:t>Normal-Normal</w:t>
-      </w:r>
+      </w:pPr>
+      <w:r>
+        <w:rPr>
+          <w:rStyle w:val="mi"/>
+          <w:rFonts w:ascii="MathJax_Math" w:hAnsi="MathJax_Math" w:cs="Arial"/>
+          <w:i/>
+          <w:iCs/>
+          <w:color w:val="333333"/>
+          <w:sz w:val="26"/>
+          <w:szCs w:val="26"/>
+          <w:bdr w:val="none" w:sz="0" w:space="0" w:color="auto" w:frame="1"/>
+          <w:shd w:val="clear" w:color="auto" w:fill="FAFAFA"/>
+        </w:rPr>
+        <w:t>n</w:t>
+      </w:r>
+      <w:r>
+        <w:rPr>
+          <w:rStyle w:val="mo"/>
+          <w:rFonts w:ascii="MathJax_Main" w:hAnsi="MathJax_Main" w:cs="Arial"/>
+          <w:color w:val="333333"/>
+          <w:sz w:val="26"/>
+          <w:szCs w:val="26"/>
+          <w:bdr w:val="none" w:sz="0" w:space="0" w:color="auto" w:frame="1"/>
+          <w:shd w:val="clear" w:color="auto" w:fill="FAFAFA"/>
+        </w:rPr>
+        <w:t>=</w:t>
+      </w:r>
+      <w:r>
+        <w:rPr>
+          <w:rFonts w:ascii="Arial" w:hAnsi="Arial" w:cs="Arial"/>
+          <w:color w:val="333333"/>
+          <w:sz w:val="21"/>
+          <w:szCs w:val="21"/>
+          <w:shd w:val="clear" w:color="auto" w:fill="FAFAFA"/>
+        </w:rPr>
+        <w:t> #</w:t>
+      </w:r>
+      <w:r>
+        <w:rPr>
+          <w:rFonts w:ascii="Arial" w:hAnsi="Arial" w:cs="Arial"/>
+          <w:color w:val="333333"/>
+          <w:sz w:val="21"/>
+          <w:szCs w:val="21"/>
+          <w:shd w:val="clear" w:color="auto" w:fill="FAFAFA"/>
+        </w:rPr>
+        <w:t xml:space="preserve"> </w:t>
+      </w:r>
+      <w:r>
+        <w:rPr>
+          <w:rFonts w:ascii="Arial" w:hAnsi="Arial" w:cs="Arial"/>
+          <w:color w:val="333333"/>
+          <w:sz w:val="21"/>
+          <w:szCs w:val="21"/>
+          <w:shd w:val="clear" w:color="auto" w:fill="FAFAFA"/>
+        </w:rPr>
+        <w:t xml:space="preserve">months in new data, </w:t>
+      </w:r>
+      <w:r>
+        <w:rPr>
+          <w:rFonts w:ascii="Arial" w:hAnsi="Arial" w:cs="Arial"/>
+          <w:color w:val="333333"/>
+          <w:sz w:val="21"/>
+          <w:szCs w:val="21"/>
+          <w:shd w:val="clear" w:color="auto" w:fill="FAFAFA"/>
+        </w:rPr>
+        <w:t>+</w:t>
+      </w:r>
+      <w:r>
+        <w:rPr>
+          <w:rFonts w:ascii="Arial" w:hAnsi="Arial" w:cs="Arial"/>
+          <w:color w:val="333333"/>
+          <w:sz w:val="21"/>
+          <w:szCs w:val="21"/>
+          <w:shd w:val="clear" w:color="auto" w:fill="FAFAFA"/>
+        </w:rPr>
+        <w:t xml:space="preserve"> </w:t>
+      </w:r>
+      <w:r>
+        <w:rPr>
+          <w:rStyle w:val="mo"/>
+          <w:rFonts w:ascii="MathJax_Size1" w:hAnsi="MathJax_Size1" w:cs="Arial"/>
+          <w:color w:val="333333"/>
+          <w:sz w:val="26"/>
+          <w:szCs w:val="26"/>
+          <w:bdr w:val="none" w:sz="0" w:space="0" w:color="auto" w:frame="1"/>
+          <w:shd w:val="clear" w:color="auto" w:fill="FAFAFA"/>
+        </w:rPr>
+        <w:t>∑</w:t>
+      </w:r>
+      <w:r>
+        <w:rPr>
+          <w:rStyle w:val="mi"/>
+          <w:rFonts w:ascii="MathJax_Math" w:hAnsi="MathJax_Math" w:cs="Arial"/>
+          <w:i/>
+          <w:iCs/>
+          <w:color w:val="333333"/>
+          <w:sz w:val="26"/>
+          <w:szCs w:val="26"/>
+          <w:bdr w:val="none" w:sz="0" w:space="0" w:color="auto" w:frame="1"/>
+          <w:shd w:val="clear" w:color="auto" w:fill="FAFAFA"/>
+        </w:rPr>
+        <w:t>x</w:t>
+      </w:r>
+      <w:r>
+        <w:rPr>
+          <w:rStyle w:val="mi"/>
+          <w:rFonts w:ascii="MathJax_Math" w:hAnsi="MathJax_Math" w:cs="Arial"/>
+          <w:i/>
+          <w:iCs/>
+          <w:color w:val="333333"/>
+          <w:sz w:val="18"/>
+          <w:szCs w:val="18"/>
+          <w:bdr w:val="none" w:sz="0" w:space="0" w:color="auto" w:frame="1"/>
+          <w:shd w:val="clear" w:color="auto" w:fill="FAFAFA"/>
+        </w:rPr>
+        <w:t>i</w:t>
+      </w:r>
+      <w:r>
+        <w:rPr>
+          <w:rStyle w:val="mi"/>
+          <w:rFonts w:ascii="MathJax_Math" w:hAnsi="MathJax_Math" w:cs="Arial"/>
+          <w:i/>
+          <w:iCs/>
+          <w:color w:val="333333"/>
+          <w:sz w:val="18"/>
+          <w:szCs w:val="18"/>
+          <w:bdr w:val="none" w:sz="0" w:space="0" w:color="auto" w:frame="1"/>
+          <w:shd w:val="clear" w:color="auto" w:fill="FAFAFA"/>
+        </w:rPr>
+        <w:t xml:space="preserve"> </w:t>
+      </w:r>
+      <w:r>
+        <w:rPr>
+          <w:rStyle w:val="mo"/>
+          <w:rFonts w:ascii="MathJax_Main" w:hAnsi="MathJax_Main" w:cs="Arial"/>
+          <w:color w:val="333333"/>
+          <w:sz w:val="26"/>
+          <w:szCs w:val="26"/>
+          <w:bdr w:val="none" w:sz="0" w:space="0" w:color="auto" w:frame="1"/>
+          <w:shd w:val="clear" w:color="auto" w:fill="FAFAFA"/>
+        </w:rPr>
+        <w:t>=</w:t>
+      </w:r>
+      <w:r>
+        <w:rPr>
+          <w:rStyle w:val="mo"/>
+          <w:rFonts w:ascii="MathJax_Main" w:hAnsi="MathJax_Main" w:cs="Arial"/>
+          <w:color w:val="333333"/>
+          <w:sz w:val="26"/>
+          <w:szCs w:val="26"/>
+          <w:bdr w:val="none" w:sz="0" w:space="0" w:color="auto" w:frame="1"/>
+          <w:shd w:val="clear" w:color="auto" w:fill="FAFAFA"/>
+        </w:rPr>
+        <w:t xml:space="preserve"> </w:t>
+      </w:r>
+      <w:r>
+        <w:rPr>
+          <w:rFonts w:ascii="Arial" w:hAnsi="Arial" w:cs="Arial"/>
+          <w:color w:val="333333"/>
+          <w:sz w:val="21"/>
+          <w:szCs w:val="21"/>
+          <w:shd w:val="clear" w:color="auto" w:fill="FAFAFA"/>
+        </w:rPr>
+        <w:t>#</w:t>
+      </w:r>
+      <w:r>
+        <w:rPr>
+          <w:rFonts w:ascii="Arial" w:hAnsi="Arial" w:cs="Arial"/>
+          <w:color w:val="333333"/>
+          <w:sz w:val="21"/>
+          <w:szCs w:val="21"/>
+          <w:shd w:val="clear" w:color="auto" w:fill="FAFAFA"/>
+        </w:rPr>
+        <w:t xml:space="preserve"> </w:t>
+      </w:r>
+      <w:r>
+        <w:rPr>
+          <w:rFonts w:ascii="Arial" w:hAnsi="Arial" w:cs="Arial"/>
+          <w:color w:val="333333"/>
+          <w:sz w:val="21"/>
+          <w:szCs w:val="21"/>
+          <w:shd w:val="clear" w:color="auto" w:fill="FAFAFA"/>
+        </w:rPr>
+        <w:t>deaths in that period</w:t>
+      </w:r>
+    </w:p>
+    <w:p>
+      <w:pPr>
+        <w:pStyle w:val="ListBullet"/>
+        <w:numPr>
+          <w:ilvl w:val="2"/>
+          <w:numId w:val="15"/>
+        </w:numPr>
+        <w:rPr>
+          <w:bCs/>
+        </w:rPr>
+      </w:pPr>
+      <w:r>
+        <w:rPr>
+          <w:bCs/>
+        </w:rPr>
+        <w:t>If </w:t>
+      </w:r>
+      <w:r>
+        <w:rPr>
+          <w:bCs/>
+        </w:rPr>
+        <w:t>k</w:t>
+      </w:r>
+      <w:r>
+        <w:rPr>
+          <w:bCs/>
+        </w:rPr>
+        <w:t> Academy Award winners died in the next </w:t>
+      </w:r>
+      <w:r>
+        <w:rPr>
+          <w:bCs/>
+        </w:rPr>
+        <w:t>n</w:t>
+      </w:r>
+      <w:r>
+        <w:rPr>
+          <w:bCs/>
+        </w:rPr>
+        <w:t xml:space="preserve"> months, these would be </w:t>
+      </w:r>
+      <w:r>
+        <w:rPr>
+          <w:bCs/>
+        </w:rPr>
+        <w:t>the</w:t>
+      </w:r>
+      <w:r>
+        <w:rPr>
+          <w:bCs/>
+        </w:rPr>
+        <w:t xml:space="preserve"> new </w:t>
+      </w:r>
+      <w:r>
+        <w:rPr>
+          <w:bCs/>
+        </w:rPr>
+        <w:t>k,</w:t>
+      </w:r>
+      <w:r>
+        <w:rPr>
+          <w:bCs/>
+        </w:rPr>
+        <w:t xml:space="preserve"> </w:t>
+      </w:r>
+      <w:r>
+        <w:rPr>
+          <w:bCs/>
+        </w:rPr>
+        <w:t>n</w:t>
+      </w:r>
+    </w:p>
+    <w:p>
+      <w:pPr>
+        <w:pStyle w:val="ListBullet"/>
+        <w:numPr>
+          <w:ilvl w:val="2"/>
+          <w:numId w:val="15"/>
+        </w:numPr>
+        <w:rPr>
+          <w:bCs/>
+        </w:rPr>
+      </w:pPr>
+      <w:r>
+        <w:rPr>
+          <w:bCs/>
+        </w:rPr>
+        <w:t>I</w:t>
+      </w:r>
+      <w:r>
+        <w:rPr>
+          <w:bCs/>
+        </w:rPr>
+        <w:t>f told </w:t>
+      </w:r>
+      <w:r>
+        <w:rPr>
+          <w:bCs/>
+        </w:rPr>
+        <w:t>k</w:t>
+      </w:r>
+      <w:r>
+        <w:rPr>
+          <w:bCs/>
+        </w:rPr>
+        <w:t> winners di</w:t>
+      </w:r>
+      <w:r>
+        <w:rPr>
+          <w:bCs/>
+        </w:rPr>
+        <w:t>ed the following year, then you’</w:t>
+      </w:r>
+      <w:r>
+        <w:rPr>
+          <w:bCs/>
+        </w:rPr>
+        <w:t>d have </w:t>
+      </w:r>
+      <w:r>
+        <w:rPr>
+          <w:bCs/>
+        </w:rPr>
+        <w:t>n=12</w:t>
+      </w:r>
+      <w:r>
+        <w:rPr>
+          <w:bCs/>
+        </w:rPr>
+        <w:t>.</w:t>
+      </w:r>
+    </w:p>
+    <w:p>
+      <w:pPr>
+        <w:pStyle w:val="ListBullet"/>
+        <w:numPr>
+          <w:ilvl w:val="1"/>
+          <w:numId w:val="15"/>
+        </w:numPr>
+        <w:rPr>
+          <w:b/>
+          <w:bCs/>
+          <w:u w:val="single"/>
+        </w:rPr>
+      </w:pPr>
+      <w:r>
+        <w:t>A</w:t>
+      </w:r>
+      <w:r>
+        <w:t xml:space="preserve">verage # of </w:t>
+      </w:r>
+      <w:r>
+        <w:t>academy award winner deaths</w:t>
+      </w:r>
+      <w:r>
+        <w:t xml:space="preserve"> follows a </w:t>
+      </w:r>
+      <w:r>
+        <w:rPr>
+          <w:i/>
+        </w:rPr>
+        <w:t>gamma distribution w/ paramete</w:t>
+      </w:r>
+      <w:r>
+        <w:rPr>
+          <w:i/>
+        </w:rPr>
+        <w:t xml:space="preserve">rs of </w:t>
+      </w:r>
+      <w:r>
+        <w:rPr>
+          <w:i/>
+        </w:rPr>
+        <w:t>K* = (</w:t>
+      </w:r>
+      <w:r>
+        <w:rPr>
+          <w:i/>
+        </w:rPr>
+        <w:t>.25</w:t>
+      </w:r>
+      <w:r>
+        <w:rPr>
+          <w:i/>
+        </w:rPr>
+        <w:t xml:space="preserve">) + </w:t>
+      </w:r>
+      <w:r>
+        <w:rPr>
+          <w:i/>
+        </w:rPr>
+        <w:t>2 deaths</w:t>
+      </w:r>
+      <w:r>
+        <w:rPr>
+          <w:i/>
+        </w:rPr>
+        <w:t xml:space="preserve"> = </w:t>
+      </w:r>
+      <w:r>
+        <w:rPr>
+          <w:i/>
+        </w:rPr>
+        <w:t>2.25</w:t>
+      </w:r>
+      <w:r>
+        <w:rPr>
+          <w:i/>
+        </w:rPr>
+        <w:t xml:space="preserve"> + </w:t>
+      </w:r>
+      <w:r>
+        <w:rPr>
+          <w:b/>
+        </w:rPr>
+        <w:t xml:space="preserve">ϴ* = </w:t>
+      </w:r>
+      <w:r>
+        <w:rPr>
+          <w:i/>
+        </w:rPr>
+        <w:t>(</w:t>
+      </w:r>
+      <w:r>
+        <w:rPr>
+          <w:i/>
+        </w:rPr>
+        <w:t>6</w:t>
+      </w:r>
+      <w:r>
+        <w:rPr>
+          <w:i/>
+        </w:rPr>
+        <w:t>)/((</w:t>
+      </w:r>
+      <w:r>
+        <w:rPr>
+          <w:i/>
+        </w:rPr>
+        <w:t>1 month</w:t>
+      </w:r>
+      <w:r>
+        <w:rPr>
+          <w:i/>
+        </w:rPr>
+        <w:t>*</w:t>
+      </w:r>
+      <w:r>
+        <w:rPr>
+          <w:i/>
+        </w:rPr>
+        <w:t>6</w:t>
+      </w:r>
+      <w:r>
+        <w:rPr>
+          <w:i/>
+        </w:rPr>
+        <w:t xml:space="preserve">) + 1) = </w:t>
+      </w:r>
+      <w:r>
+        <w:rPr>
+          <w:i/>
+        </w:rPr>
+        <w:t>6/</w:t>
+      </w:r>
+      <w:r>
+        <w:rPr>
+          <w:i/>
+        </w:rPr>
+        <w:t>7 = .8571</w:t>
+      </w:r>
+    </w:p>
+    <w:p>
+      <w:pPr>
+        <w:pStyle w:val="ListBullet"/>
+        <w:numPr>
+          <w:ilvl w:val="1"/>
+          <w:numId w:val="15"/>
+        </w:numPr>
+        <w:rPr>
+          <w:b/>
+          <w:bCs/>
+          <w:u w:val="single"/>
+        </w:rPr>
+      </w:pPr>
+      <w:r>
+        <w:t xml:space="preserve">New posterior= </w:t>
+      </w:r>
+      <w:r>
+        <w:rPr>
+          <w:b/>
+        </w:rPr>
+        <w:t>2.</w:t>
+      </w:r>
+      <w:r>
+        <w:rPr>
+          <w:b/>
+        </w:rPr>
+        <w:t>25*</w:t>
+      </w:r>
+      <w:r>
+        <w:rPr>
+          <w:b/>
+          <w:i/>
+        </w:rPr>
+        <w:t>.8571</w:t>
+      </w:r>
+      <w:r>
+        <w:rPr>
+          <w:b/>
+        </w:rPr>
+        <w:t xml:space="preserve"> = </w:t>
+      </w:r>
+      <w:r>
+        <w:rPr>
+          <w:b/>
+        </w:rPr>
+        <w:t>1.928</w:t>
+      </w:r>
+      <w:r>
+        <w:t xml:space="preserve"> + his uncertainty about </w:t>
+      </w:r>
+      <w:r>
+        <w:rPr>
+          <w:rFonts w:ascii="Gulim" w:eastAsia="Gulim" w:hAnsi="Gulim" w:hint="eastAsia"/>
+          <w:b/>
+        </w:rPr>
+        <w:t>λ</w:t>
+      </w:r>
+      <w:r>
+        <w:t>, expressed as a SD</w:t>
+      </w:r>
+      <w:r>
+        <w:t xml:space="preserve"> </w:t>
+      </w:r>
+      <w:r>
+        <w:t xml:space="preserve">is now </w:t>
+      </w:r>
+      <w:r>
+        <w:rPr>
+          <w:b/>
+          <w:i/>
+        </w:rPr>
+        <w:t>.8571</w:t>
+      </w:r>
+      <w:r>
+        <w:rPr>
+          <w:b/>
+        </w:rPr>
+        <w:t>*sqrt(</w:t>
+      </w:r>
+      <w:r>
+        <w:rPr>
+          <w:b/>
+        </w:rPr>
+        <w:t>2.</w:t>
+      </w:r>
+      <w:r>
+        <w:rPr>
+          <w:b/>
+        </w:rPr>
+        <w:t>25</w:t>
+      </w:r>
+      <w:r>
+        <w:rPr>
+          <w:b/>
+        </w:rPr>
+        <w:t>)</w:t>
+      </w:r>
+      <w:r>
+        <w:rPr>
+          <w:b/>
+        </w:rPr>
+        <w:t xml:space="preserve">= uncertainty has shrunk to </w:t>
+      </w:r>
+      <w:r>
+        <w:rPr>
+          <w:b/>
+        </w:rPr>
+        <w:t>1.286</w:t>
+      </w:r>
+    </w:p>
+    <w:p>
+      <w:pPr>
+        <w:pStyle w:val="ListBullet"/>
+        <w:rPr>
+          <w:b/>
+          <w:bCs/>
+          <w:u w:val="single"/>
+        </w:rPr>
+      </w:pPr>
       <w:bookmarkStart w:id="0" w:name="_GoBack"/>
       <w:bookmarkEnd w:id="0"/>
-      <w:r>
+    </w:p>
+    <w:p>
+      <w:pPr>
+        <w:jc w:val="center"/>
         <w:rPr>
           <w:b/>
           <w:bCs/>
           <w:u w:val="single"/>
         </w:rPr>
-        <w:t xml:space="preserve"> Conjugate Families</w:t>
+      </w:pPr>
+      <w:r>
+        <w:rPr>
+          <w:b/>
+          <w:bCs/>
+          <w:u w:val="single"/>
+        </w:rPr>
+        <w:t>The Normal-Normal Conjugate Families</w:t>
       </w:r>
     </w:p>
     <w:p>
@@ -5560,7 +7473,25 @@
           <w:i/>
           <w:iCs/>
         </w:rPr>
-        <w:t>Credible Intervals and Predictive Inference</w:t>
+        <w:t xml:space="preserve">Credible Intervals </w:t>
+      </w:r>
+      <w:r>
+        <w:rPr>
+          <w:b/>
+          <w:bCs/>
+          <w:i/>
+          <w:iCs/>
+        </w:rPr>
+        <w:t>+</w:t>
+      </w:r>
+      <w:r>
+        <w:rPr>
+          <w:b/>
+          <w:bCs/>
+          <w:i/>
+          <w:iCs/>
+        </w:rPr>
+        <w:t xml:space="preserve"> Predictive Inference</w:t>
       </w:r>
     </w:p>
     <w:p>
@@ -5596,7 +7527,6 @@
     <w:lvl w:ilvl="0">
       <w:start w:val="1"/>
       <w:numFmt w:val="bullet"/>
-      <w:pStyle w:val="ListBullet"/>
       <w:lvlText w:val=""/>
       <w:lvlJc w:val="left"/>
       <w:pPr>
@@ -6869,6 +8799,119 @@
     </w:lvl>
   </w:abstractNum>
   <w:abstractNum w:abstractNumId="12" w15:restartNumberingAfterBreak="0">
+    <w:nsid w:val="59D4619C"/>
+    <w:multiLevelType w:val="hybridMultilevel"/>
+    <w:tmpl w:val="BF141E4C"/>
+    <w:lvl w:ilvl="0" w:tplc="04090001">
+      <w:start w:val="1"/>
+      <w:numFmt w:val="bullet"/>
+      <w:lvlText w:val=""/>
+      <w:lvlJc w:val="left"/>
+      <w:pPr>
+        <w:ind w:left="360" w:hanging="360"/>
+      </w:pPr>
+      <w:rPr>
+        <w:rFonts w:ascii="Symbol" w:hAnsi="Symbol" w:hint="default"/>
+      </w:rPr>
+    </w:lvl>
+    <w:lvl w:ilvl="1" w:tplc="04090003">
+      <w:start w:val="1"/>
+      <w:numFmt w:val="bullet"/>
+      <w:lvlText w:val="o"/>
+      <w:lvlJc w:val="left"/>
+      <w:pPr>
+        <w:ind w:left="1080" w:hanging="360"/>
+      </w:pPr>
+      <w:rPr>
+        <w:rFonts w:ascii="Courier New" w:hAnsi="Courier New" w:cs="Courier New" w:hint="default"/>
+      </w:rPr>
+    </w:lvl>
+    <w:lvl w:ilvl="2" w:tplc="04090005">
+      <w:start w:val="1"/>
+      <w:numFmt w:val="bullet"/>
+      <w:lvlText w:val=""/>
+      <w:lvlJc w:val="left"/>
+      <w:pPr>
+        <w:ind w:left="1800" w:hanging="360"/>
+      </w:pPr>
+      <w:rPr>
+        <w:rFonts w:ascii="Wingdings" w:hAnsi="Wingdings" w:hint="default"/>
+      </w:rPr>
+    </w:lvl>
+    <w:lvl w:ilvl="3" w:tplc="04090001">
+      <w:start w:val="1"/>
+      <w:numFmt w:val="bullet"/>
+      <w:lvlText w:val=""/>
+      <w:lvlJc w:val="left"/>
+      <w:pPr>
+        <w:ind w:left="2520" w:hanging="360"/>
+      </w:pPr>
+      <w:rPr>
+        <w:rFonts w:ascii="Symbol" w:hAnsi="Symbol" w:hint="default"/>
+      </w:rPr>
+    </w:lvl>
+    <w:lvl w:ilvl="4" w:tplc="04090003">
+      <w:start w:val="1"/>
+      <w:numFmt w:val="bullet"/>
+      <w:lvlText w:val="o"/>
+      <w:lvlJc w:val="left"/>
+      <w:pPr>
+        <w:ind w:left="3240" w:hanging="360"/>
+      </w:pPr>
+      <w:rPr>
+        <w:rFonts w:ascii="Courier New" w:hAnsi="Courier New" w:cs="Courier New" w:hint="default"/>
+      </w:rPr>
+    </w:lvl>
+    <w:lvl w:ilvl="5" w:tplc="04090005">
+      <w:start w:val="1"/>
+      <w:numFmt w:val="bullet"/>
+      <w:lvlText w:val=""/>
+      <w:lvlJc w:val="left"/>
+      <w:pPr>
+        <w:ind w:left="3960" w:hanging="360"/>
+      </w:pPr>
+      <w:rPr>
+        <w:rFonts w:ascii="Wingdings" w:hAnsi="Wingdings" w:hint="default"/>
+      </w:rPr>
+    </w:lvl>
+    <w:lvl w:ilvl="6" w:tplc="04090001" w:tentative="1">
+      <w:start w:val="1"/>
+      <w:numFmt w:val="bullet"/>
+      <w:lvlText w:val=""/>
+      <w:lvlJc w:val="left"/>
+      <w:pPr>
+        <w:ind w:left="4680" w:hanging="360"/>
+      </w:pPr>
+      <w:rPr>
+        <w:rFonts w:ascii="Symbol" w:hAnsi="Symbol" w:hint="default"/>
+      </w:rPr>
+    </w:lvl>
+    <w:lvl w:ilvl="7" w:tplc="04090003" w:tentative="1">
+      <w:start w:val="1"/>
+      <w:numFmt w:val="bullet"/>
+      <w:lvlText w:val="o"/>
+      <w:lvlJc w:val="left"/>
+      <w:pPr>
+        <w:ind w:left="5400" w:hanging="360"/>
+      </w:pPr>
+      <w:rPr>
+        <w:rFonts w:ascii="Courier New" w:hAnsi="Courier New" w:cs="Courier New" w:hint="default"/>
+      </w:rPr>
+    </w:lvl>
+    <w:lvl w:ilvl="8" w:tplc="04090005" w:tentative="1">
+      <w:start w:val="1"/>
+      <w:numFmt w:val="bullet"/>
+      <w:lvlText w:val=""/>
+      <w:lvlJc w:val="left"/>
+      <w:pPr>
+        <w:ind w:left="6120" w:hanging="360"/>
+      </w:pPr>
+      <w:rPr>
+        <w:rFonts w:ascii="Wingdings" w:hAnsi="Wingdings" w:hint="default"/>
+      </w:rPr>
+    </w:lvl>
+  </w:abstractNum>
+  <w:abstractNum w:abstractNumId="13" w15:restartNumberingAfterBreak="0">
     <w:nsid w:val="77B70AC0"/>
     <w:multiLevelType w:val="hybridMultilevel"/>
     <w:tmpl w:val="CBE0E328"/>
@@ -6981,7 +9024,7 @@
       </w:rPr>
     </w:lvl>
   </w:abstractNum>
-  <w:abstractNum w:abstractNumId="13" w15:restartNumberingAfterBreak="0">
+  <w:abstractNum w:abstractNumId="14" w15:restartNumberingAfterBreak="0">
     <w:nsid w:val="79BE4072"/>
     <w:multiLevelType w:val="hybridMultilevel"/>
     <w:tmpl w:val="34C018EC"/>
@@ -7119,13 +9162,13 @@
     <w:abstractNumId w:val="7"/>
   </w:num>
   <w:num w:numId="9">
-    <w:abstractNumId w:val="12"/>
+    <w:abstractNumId w:val="13"/>
   </w:num>
   <w:num w:numId="10">
     <w:abstractNumId w:val="6"/>
   </w:num>
   <w:num w:numId="11">
-    <w:abstractNumId w:val="13"/>
+    <w:abstractNumId w:val="14"/>
   </w:num>
   <w:num w:numId="12">
     <w:abstractNumId w:val="2"/>
@@ -7135,6 +9178,9 @@
   </w:num>
   <w:num w:numId="14">
     <w:abstractNumId w:val="0"/>
+  </w:num>
+  <w:num w:numId="15">
+    <w:abstractNumId w:val="12"/>
   </w:num>
 </w:numbering>
 </file>
@@ -7793,6 +9839,37 @@
       <w:color w:val="2E74B5" w:themeColor="accent1" w:themeShade="BF"/>
     </w:rPr>
   </w:style>
+  <w:style w:type="character" w:customStyle="1" w:styleId="mi">
+    <w:name w:val="mi"/>
+    <w:basedOn w:val="DefaultParagraphFont"/>
+    <w:rsid w:val="00DC7AAB"/>
+  </w:style>
+  <w:style w:type="character" w:customStyle="1" w:styleId="mo">
+    <w:name w:val="mo"/>
+    <w:basedOn w:val="DefaultParagraphFont"/>
+    <w:rsid w:val="00DC7AAB"/>
+  </w:style>
+  <w:style w:type="paragraph" w:styleId="NormalWeb">
+    <w:name w:val="Normal (Web)"/>
+    <w:basedOn w:val="Normal"/>
+    <w:uiPriority w:val="99"/>
+    <w:semiHidden/>
+    <w:unhideWhenUsed/>
+    <w:rsid w:val="00DC7AAB"/>
+    <w:pPr>
+      <w:spacing w:before="100" w:beforeAutospacing="1" w:after="100" w:afterAutospacing="1" w:line="240" w:lineRule="auto"/>
+    </w:pPr>
+    <w:rPr>
+      <w:rFonts w:ascii="Times New Roman" w:eastAsia="Times New Roman" w:hAnsi="Times New Roman" w:cs="Times New Roman"/>
+      <w:sz w:val="24"/>
+      <w:szCs w:val="24"/>
+    </w:rPr>
+  </w:style>
+  <w:style w:type="character" w:customStyle="1" w:styleId="mn">
+    <w:name w:val="mn"/>
+    <w:basedOn w:val="DefaultParagraphFont"/>
+    <w:rsid w:val="00DC7AAB"/>
+  </w:style>
 </w:styles>
 </file>
 

</xml_diff>